<commit_message>
page 5.5 cn final paper
</commit_message>
<xml_diff>
--- a/CISC650-CN/Final_Paper_Dec1st/Webb_Final_Paper.docx
+++ b/CISC650-CN/Final_Paper_Dec1st/Webb_Final_Paper.docx
@@ -13,6 +13,26 @@
           <w:highlight w:val="cyan"/>
         </w:rPr>
       </w:pPr>
+      <w:r>
+        <w:rPr>
+          <w:rFonts w:eastAsia="Times New Roman" w:cstheme="minorHAnsi"/>
+          <w:bCs/>
+          <w:sz w:val="24"/>
+          <w:szCs w:val="24"/>
+          <w:highlight w:val="cyan"/>
+        </w:rPr>
+        <w:t xml:space="preserve">                      67iiiiiiiiiiiiiiiiiiiiiiiiiiiiiiiiii                                                                                             </w:t>
+      </w:r>
+      <w:r>
+        <w:rPr>
+          <w:rFonts w:eastAsia="Times New Roman" w:cstheme="minorHAnsi"/>
+          <w:bCs/>
+          <w:sz w:val="24"/>
+          <w:szCs w:val="24"/>
+          <w:highlight w:val="cyan"/>
+        </w:rPr>
+        <w:t xml:space="preserve"> </w:t>
+      </w:r>
       <w:r>
         <w:rPr>
           <w:rFonts w:eastAsia="Times New Roman" w:cstheme="minorHAnsi"/>
@@ -504,31 +524,7 @@
           <w:szCs w:val="24"/>
         </w:rPr>
         <w:lastRenderedPageBreak/>
-        <w:t>The next algorithms are contingent on how much research I find on them.</w:t>
-      </w:r>
-      <w:r>
-        <w:rPr>
-          <w:rFonts w:ascii="Times New Roman" w:eastAsia="Times New Roman" w:hAnsi="Times New Roman" w:cs="Times New Roman"/>
-          <w:sz w:val="24"/>
-          <w:szCs w:val="24"/>
-        </w:rPr>
-        <w:t xml:space="preserve"> </w:t>
-      </w:r>
-      <w:r>
-        <w:rPr>
-          <w:rFonts w:ascii="Times New Roman" w:eastAsia="Times New Roman" w:hAnsi="Times New Roman" w:cs="Times New Roman"/>
-          <w:sz w:val="24"/>
-          <w:szCs w:val="24"/>
-        </w:rPr>
-        <w:t xml:space="preserve">I will then give a conclusion of a high level over view of my findings and my personal opinions on the </w:t>
-      </w:r>
-      <w:r>
-        <w:rPr>
-          <w:rFonts w:ascii="Times New Roman" w:eastAsia="Times New Roman" w:hAnsi="Times New Roman" w:cs="Times New Roman"/>
-          <w:sz w:val="24"/>
-          <w:szCs w:val="24"/>
-        </w:rPr>
-        <w:t>strengths, weaknesses, and prediction in the world market.</w:t>
+        <w:t>The next algorithms are contingent on how much research I find on them. I will then give a conclusion of a high level over view of my findings and my personal opinions on the strengths, weaknesses, and prediction in the world market.</w:t>
       </w:r>
     </w:p>
     <w:p>
@@ -1117,17 +1113,7 @@
           <w:u w:val="single"/>
         </w:rPr>
         <w:lastRenderedPageBreak/>
-        <w:t>Introduction</w:t>
-      </w:r>
-      <w:r>
-        <w:rPr>
-          <w:rFonts w:ascii="Times New Roman" w:eastAsia="Times New Roman" w:hAnsi="Times New Roman" w:cs="Times New Roman"/>
-          <w:b/>
-          <w:sz w:val="24"/>
-          <w:szCs w:val="24"/>
-          <w:u w:val="single"/>
-        </w:rPr>
-        <w:t>:</w:t>
+        <w:t>Introduction:</w:t>
       </w:r>
     </w:p>
     <w:p>
@@ -1154,7 +1140,39 @@
           <w:szCs w:val="24"/>
         </w:rPr>
         <w:tab/>
-        <w:t xml:space="preserve">Since blockchains conception it has become a wide topic of discussion at many levels. Many times with answers abstracted away without </w:t>
+        <w:t>Since blockchains conception it has become a wide topic of discussion at many levels. Many times with</w:t>
+      </w:r>
+      <w:r>
+        <w:rPr>
+          <w:rFonts w:ascii="Times New Roman" w:eastAsia="Times New Roman" w:hAnsi="Times New Roman" w:cs="Times New Roman"/>
+          <w:sz w:val="24"/>
+          <w:szCs w:val="24"/>
+        </w:rPr>
+        <w:t xml:space="preserve"> the</w:t>
+      </w:r>
+      <w:r>
+        <w:rPr>
+          <w:rFonts w:ascii="Times New Roman" w:eastAsia="Times New Roman" w:hAnsi="Times New Roman" w:cs="Times New Roman"/>
+          <w:sz w:val="24"/>
+          <w:szCs w:val="24"/>
+        </w:rPr>
+        <w:t xml:space="preserve"> answers </w:t>
+      </w:r>
+      <w:r>
+        <w:rPr>
+          <w:rFonts w:ascii="Times New Roman" w:eastAsia="Times New Roman" w:hAnsi="Times New Roman" w:cs="Times New Roman"/>
+          <w:sz w:val="24"/>
+          <w:szCs w:val="24"/>
+        </w:rPr>
+        <w:t xml:space="preserve">being </w:t>
+      </w:r>
+      <w:r>
+        <w:rPr>
+          <w:rFonts w:ascii="Times New Roman" w:eastAsia="Times New Roman" w:hAnsi="Times New Roman" w:cs="Times New Roman"/>
+          <w:sz w:val="24"/>
+          <w:szCs w:val="24"/>
+        </w:rPr>
+        <w:t xml:space="preserve">abstracted away without </w:t>
       </w:r>
       <w:r>
         <w:rPr>
@@ -1170,16 +1188,395 @@
           <w:sz w:val="24"/>
           <w:szCs w:val="24"/>
         </w:rPr>
-        <w:t xml:space="preserve"> how the underlying architecture works. When blockchain was initiated the general public didn’t quite understand what it was, where it came from, and what its future </w:t>
-      </w:r>
-      <w:r>
-        <w:rPr>
-          <w:rFonts w:ascii="Times New Roman" w:eastAsia="Times New Roman" w:hAnsi="Times New Roman" w:cs="Times New Roman"/>
-          <w:sz w:val="24"/>
-          <w:szCs w:val="24"/>
-        </w:rPr>
-        <w:t>held and still holds.</w:t>
-      </w:r>
+        <w:t xml:space="preserve"> how the underlying architecture works. When blockchain was initiated the general public didn’t quite understand what</w:t>
+      </w:r>
+      <w:r>
+        <w:rPr>
+          <w:rFonts w:ascii="Times New Roman" w:eastAsia="Times New Roman" w:hAnsi="Times New Roman" w:cs="Times New Roman"/>
+          <w:sz w:val="24"/>
+          <w:szCs w:val="24"/>
+        </w:rPr>
+        <w:t xml:space="preserve"> it was, where it came from, </w:t>
+      </w:r>
+      <w:r>
+        <w:rPr>
+          <w:rFonts w:ascii="Times New Roman" w:eastAsia="Times New Roman" w:hAnsi="Times New Roman" w:cs="Times New Roman"/>
+          <w:sz w:val="24"/>
+          <w:szCs w:val="24"/>
+        </w:rPr>
+        <w:t xml:space="preserve">what its future </w:t>
+      </w:r>
+      <w:r>
+        <w:rPr>
+          <w:rFonts w:ascii="Times New Roman" w:eastAsia="Times New Roman" w:hAnsi="Times New Roman" w:cs="Times New Roman"/>
+          <w:sz w:val="24"/>
+          <w:szCs w:val="24"/>
+        </w:rPr>
+        <w:t>held</w:t>
+      </w:r>
+      <w:r>
+        <w:rPr>
+          <w:rFonts w:ascii="Times New Roman" w:eastAsia="Times New Roman" w:hAnsi="Times New Roman" w:cs="Times New Roman"/>
+          <w:sz w:val="24"/>
+          <w:szCs w:val="24"/>
+        </w:rPr>
+        <w:t>,</w:t>
+      </w:r>
+      <w:r>
+        <w:rPr>
+          <w:rFonts w:ascii="Times New Roman" w:eastAsia="Times New Roman" w:hAnsi="Times New Roman" w:cs="Times New Roman"/>
+          <w:sz w:val="24"/>
+          <w:szCs w:val="24"/>
+        </w:rPr>
+        <w:t xml:space="preserve"> and </w:t>
+      </w:r>
+      <w:r>
+        <w:rPr>
+          <w:rFonts w:ascii="Times New Roman" w:eastAsia="Times New Roman" w:hAnsi="Times New Roman" w:cs="Times New Roman"/>
+          <w:sz w:val="24"/>
+          <w:szCs w:val="24"/>
+        </w:rPr>
+        <w:t xml:space="preserve">what its future </w:t>
+      </w:r>
+      <w:r>
+        <w:rPr>
+          <w:rFonts w:ascii="Times New Roman" w:eastAsia="Times New Roman" w:hAnsi="Times New Roman" w:cs="Times New Roman"/>
+          <w:sz w:val="24"/>
+          <w:szCs w:val="24"/>
+        </w:rPr>
+        <w:t>still holds.</w:t>
+      </w:r>
+      <w:r>
+        <w:rPr>
+          <w:rFonts w:ascii="Times New Roman" w:eastAsia="Times New Roman" w:hAnsi="Times New Roman" w:cs="Times New Roman"/>
+          <w:sz w:val="24"/>
+          <w:szCs w:val="24"/>
+        </w:rPr>
+        <w:t xml:space="preserve"> This narrative will begin to define what the fundamental basis of a blockchain is and how it is defined.</w:t>
+      </w:r>
+      <w:r>
+        <w:rPr>
+          <w:rFonts w:ascii="Times New Roman" w:eastAsia="Times New Roman" w:hAnsi="Times New Roman" w:cs="Times New Roman"/>
+          <w:sz w:val="24"/>
+          <w:szCs w:val="24"/>
+        </w:rPr>
+        <w:tab/>
+      </w:r>
+    </w:p>
+    <w:p>
+      <w:pPr>
+        <w:spacing w:after="0"/>
+        <w:rPr>
+          <w:rFonts w:ascii="Times New Roman" w:eastAsia="Times New Roman" w:hAnsi="Times New Roman" w:cs="Times New Roman"/>
+          <w:sz w:val="24"/>
+          <w:szCs w:val="24"/>
+        </w:rPr>
+      </w:pPr>
+      <w:r>
+        <w:rPr>
+          <w:rFonts w:ascii="Times New Roman" w:eastAsia="Times New Roman" w:hAnsi="Times New Roman" w:cs="Times New Roman"/>
+          <w:sz w:val="24"/>
+          <w:szCs w:val="24"/>
+        </w:rPr>
+        <w:tab/>
+        <w:t>Blockchain has been a confusing topic for most because it is typically used in reference to the crypto currency Bitcoin. While</w:t>
+      </w:r>
+      <w:r>
+        <w:rPr>
+          <w:rFonts w:ascii="Times New Roman" w:eastAsia="Times New Roman" w:hAnsi="Times New Roman" w:cs="Times New Roman"/>
+          <w:sz w:val="24"/>
+          <w:szCs w:val="24"/>
+        </w:rPr>
+        <w:t xml:space="preserve"> </w:t>
+      </w:r>
+      <w:r>
+        <w:rPr>
+          <w:rFonts w:ascii="Times New Roman" w:eastAsia="Times New Roman" w:hAnsi="Times New Roman" w:cs="Times New Roman"/>
+          <w:sz w:val="24"/>
+          <w:szCs w:val="24"/>
+        </w:rPr>
+        <w:t xml:space="preserve">it </w:t>
+      </w:r>
+      <w:r>
+        <w:rPr>
+          <w:rFonts w:ascii="Times New Roman" w:eastAsia="Times New Roman" w:hAnsi="Times New Roman" w:cs="Times New Roman"/>
+          <w:sz w:val="24"/>
+          <w:szCs w:val="24"/>
+        </w:rPr>
+        <w:t xml:space="preserve">is </w:t>
+      </w:r>
+      <w:r>
+        <w:rPr>
+          <w:rFonts w:ascii="Times New Roman" w:eastAsia="Times New Roman" w:hAnsi="Times New Roman" w:cs="Times New Roman"/>
+          <w:sz w:val="24"/>
+          <w:szCs w:val="24"/>
+        </w:rPr>
+        <w:t>true th</w:t>
+      </w:r>
+      <w:r>
+        <w:rPr>
+          <w:rFonts w:ascii="Times New Roman" w:eastAsia="Times New Roman" w:hAnsi="Times New Roman" w:cs="Times New Roman"/>
+          <w:sz w:val="24"/>
+          <w:szCs w:val="24"/>
+        </w:rPr>
+        <w:t>at</w:t>
+      </w:r>
+      <w:r>
+        <w:rPr>
+          <w:rFonts w:ascii="Times New Roman" w:eastAsia="Times New Roman" w:hAnsi="Times New Roman" w:cs="Times New Roman"/>
+          <w:sz w:val="24"/>
+          <w:szCs w:val="24"/>
+        </w:rPr>
+        <w:t xml:space="preserve"> Bitcoin uses blockchain it is not blockchains only application or specific architecture.</w:t>
+      </w:r>
+      <w:r>
+        <w:rPr>
+          <w:rFonts w:ascii="Times New Roman" w:eastAsia="Times New Roman" w:hAnsi="Times New Roman" w:cs="Times New Roman"/>
+          <w:sz w:val="24"/>
+          <w:szCs w:val="24"/>
+        </w:rPr>
+        <w:t xml:space="preserve"> There are numerous types of blockchains designed differently and for different purposes.</w:t>
+      </w:r>
+      <w:r>
+        <w:rPr>
+          <w:rFonts w:ascii="Times New Roman" w:eastAsia="Times New Roman" w:hAnsi="Times New Roman" w:cs="Times New Roman"/>
+          <w:sz w:val="24"/>
+          <w:szCs w:val="24"/>
+        </w:rPr>
+        <w:t xml:space="preserve"> It is widely agreed that blockchain in its most basic form is a decentralized digital ledger. These digital ledgers are essentially databases appending information to them via blocks. The blocks are added to the dataset effectively becoming chains of information. These database are stored within the blockchain community</w:t>
+      </w:r>
+      <w:r>
+        <w:rPr>
+          <w:rFonts w:ascii="Times New Roman" w:eastAsia="Times New Roman" w:hAnsi="Times New Roman" w:cs="Times New Roman"/>
+          <w:sz w:val="24"/>
+          <w:szCs w:val="24"/>
+        </w:rPr>
+        <w:t xml:space="preserve"> and are not centrally located</w:t>
+      </w:r>
+      <w:r>
+        <w:rPr>
+          <w:rFonts w:ascii="Times New Roman" w:eastAsia="Times New Roman" w:hAnsi="Times New Roman" w:cs="Times New Roman"/>
+          <w:sz w:val="24"/>
+          <w:szCs w:val="24"/>
+        </w:rPr>
+        <w:t xml:space="preserve"> under one entity. These databases keep a copy of the ledger and agree to make changes to it. That way if one entity has a different ledger the others can compare their copies to see where the change was made. This effectively makes blockchain pretty difficult to manipulate because it would have to effect multiple parties’ </w:t>
+      </w:r>
+      <w:r>
+        <w:rPr>
+          <w:rFonts w:ascii="Times New Roman" w:eastAsia="Times New Roman" w:hAnsi="Times New Roman" w:cs="Times New Roman"/>
+          <w:sz w:val="24"/>
+          <w:szCs w:val="24"/>
+        </w:rPr>
+        <w:t>ledgers</w:t>
+      </w:r>
+      <w:r>
+        <w:rPr>
+          <w:rFonts w:ascii="Times New Roman" w:eastAsia="Times New Roman" w:hAnsi="Times New Roman" w:cs="Times New Roman"/>
+          <w:sz w:val="24"/>
+          <w:szCs w:val="24"/>
+        </w:rPr>
+        <w:t xml:space="preserve"> and not just one </w:t>
+      </w:r>
+      <w:r>
+        <w:rPr>
+          <w:rFonts w:ascii="Times New Roman" w:eastAsia="Times New Roman" w:hAnsi="Times New Roman" w:cs="Times New Roman"/>
+          <w:sz w:val="24"/>
+          <w:szCs w:val="24"/>
+        </w:rPr>
+        <w:t>single node</w:t>
+      </w:r>
+      <w:r>
+        <w:rPr>
+          <w:rFonts w:ascii="Times New Roman" w:eastAsia="Times New Roman" w:hAnsi="Times New Roman" w:cs="Times New Roman"/>
+          <w:sz w:val="24"/>
+          <w:szCs w:val="24"/>
+        </w:rPr>
+        <w:t>.</w:t>
+      </w:r>
+      <w:r>
+        <w:rPr>
+          <w:rFonts w:ascii="Times New Roman" w:eastAsia="Times New Roman" w:hAnsi="Times New Roman" w:cs="Times New Roman"/>
+          <w:sz w:val="24"/>
+          <w:szCs w:val="24"/>
+        </w:rPr>
+        <w:t xml:space="preserve"> Because blockchain transactions are stored</w:t>
+      </w:r>
+      <w:r>
+        <w:rPr>
+          <w:rFonts w:ascii="Times New Roman" w:eastAsia="Times New Roman" w:hAnsi="Times New Roman" w:cs="Times New Roman"/>
+          <w:sz w:val="24"/>
+          <w:szCs w:val="24"/>
+        </w:rPr>
+        <w:t xml:space="preserve"> as copies</w:t>
+      </w:r>
+      <w:r>
+        <w:rPr>
+          <w:rFonts w:ascii="Times New Roman" w:eastAsia="Times New Roman" w:hAnsi="Times New Roman" w:cs="Times New Roman"/>
+          <w:sz w:val="24"/>
+          <w:szCs w:val="24"/>
+        </w:rPr>
+        <w:t xml:space="preserve"> on multiple nodes within the network this is what makes blockchain public, verifiable, and decentralized.</w:t>
+      </w:r>
+      <w:r>
+        <w:rPr>
+          <w:rFonts w:ascii="Times New Roman" w:eastAsia="Times New Roman" w:hAnsi="Times New Roman" w:cs="Times New Roman"/>
+          <w:sz w:val="24"/>
+          <w:szCs w:val="24"/>
+        </w:rPr>
+        <w:t xml:space="preserve"> Blockchain is all about consensus and generally aims to answer the byzantine general problem. In this problem multiples armies must gather a consensus on when to </w:t>
+      </w:r>
+      <w:r>
+        <w:rPr>
+          <w:rFonts w:ascii="Times New Roman" w:eastAsia="Times New Roman" w:hAnsi="Times New Roman" w:cs="Times New Roman"/>
+          <w:sz w:val="24"/>
+          <w:szCs w:val="24"/>
+        </w:rPr>
+        <w:t>simultaneously</w:t>
+      </w:r>
+      <w:r>
+        <w:rPr>
+          <w:rFonts w:ascii="Times New Roman" w:eastAsia="Times New Roman" w:hAnsi="Times New Roman" w:cs="Times New Roman"/>
+          <w:sz w:val="24"/>
+          <w:szCs w:val="24"/>
+        </w:rPr>
+        <w:t xml:space="preserve"> besiege a city. They </w:t>
+      </w:r>
+      <w:r>
+        <w:rPr>
+          <w:rFonts w:ascii="Times New Roman" w:eastAsia="Times New Roman" w:hAnsi="Times New Roman" w:cs="Times New Roman"/>
+          <w:sz w:val="24"/>
+          <w:szCs w:val="24"/>
+        </w:rPr>
+        <w:lastRenderedPageBreak/>
+        <w:t>can only succeed if they all attack correctly at the same time</w:t>
+      </w:r>
+      <w:r>
+        <w:rPr>
+          <w:rFonts w:ascii="Times New Roman" w:eastAsia="Times New Roman" w:hAnsi="Times New Roman" w:cs="Times New Roman"/>
+          <w:sz w:val="24"/>
+          <w:szCs w:val="24"/>
+        </w:rPr>
+        <w:t xml:space="preserve"> or else they are destined to fail</w:t>
+      </w:r>
+      <w:r>
+        <w:rPr>
+          <w:rFonts w:ascii="Times New Roman" w:eastAsia="Times New Roman" w:hAnsi="Times New Roman" w:cs="Times New Roman"/>
+          <w:sz w:val="24"/>
+          <w:szCs w:val="24"/>
+        </w:rPr>
+        <w:t>. Gather</w:t>
+      </w:r>
+      <w:r>
+        <w:rPr>
+          <w:rFonts w:ascii="Times New Roman" w:eastAsia="Times New Roman" w:hAnsi="Times New Roman" w:cs="Times New Roman"/>
+          <w:sz w:val="24"/>
+          <w:szCs w:val="24"/>
+        </w:rPr>
+        <w:t>ing</w:t>
+      </w:r>
+      <w:r>
+        <w:rPr>
+          <w:rFonts w:ascii="Times New Roman" w:eastAsia="Times New Roman" w:hAnsi="Times New Roman" w:cs="Times New Roman"/>
+          <w:sz w:val="24"/>
+          <w:szCs w:val="24"/>
+        </w:rPr>
+        <w:t xml:space="preserve"> a guaranteed</w:t>
+      </w:r>
+      <w:r>
+        <w:rPr>
+          <w:rFonts w:ascii="Times New Roman" w:eastAsia="Times New Roman" w:hAnsi="Times New Roman" w:cs="Times New Roman"/>
+          <w:sz w:val="24"/>
+          <w:szCs w:val="24"/>
+        </w:rPr>
+        <w:t xml:space="preserve"> safe</w:t>
+      </w:r>
+      <w:r>
+        <w:rPr>
+          <w:rFonts w:ascii="Times New Roman" w:eastAsia="Times New Roman" w:hAnsi="Times New Roman" w:cs="Times New Roman"/>
+          <w:sz w:val="24"/>
+          <w:szCs w:val="24"/>
+        </w:rPr>
+        <w:t xml:space="preserve"> consensus solves this problem. Throughout many conversations on blockchain theory there will be many references to the BGP mentioned above and how algorithms aim to solve it.</w:t>
+      </w:r>
+      <w:r>
+        <w:rPr>
+          <w:rFonts w:ascii="Times New Roman" w:eastAsia="Times New Roman" w:hAnsi="Times New Roman" w:cs="Times New Roman"/>
+          <w:sz w:val="24"/>
+          <w:szCs w:val="24"/>
+        </w:rPr>
+        <w:t xml:space="preserve"> This is because blockchain aims to create verifiable trust between multiple parties as questioned in the BGP.</w:t>
+      </w:r>
+    </w:p>
+    <w:p>
+      <w:pPr>
+        <w:spacing w:after="0"/>
+        <w:rPr>
+          <w:rFonts w:ascii="Times New Roman" w:eastAsia="Times New Roman" w:hAnsi="Times New Roman" w:cs="Times New Roman"/>
+          <w:b/>
+          <w:sz w:val="24"/>
+          <w:szCs w:val="24"/>
+          <w:u w:val="single"/>
+        </w:rPr>
+      </w:pPr>
+      <w:r>
+        <w:rPr>
+          <w:rFonts w:ascii="Times New Roman" w:eastAsia="Times New Roman" w:hAnsi="Times New Roman" w:cs="Times New Roman"/>
+          <w:b/>
+          <w:sz w:val="24"/>
+          <w:szCs w:val="24"/>
+          <w:u w:val="single"/>
+        </w:rPr>
+        <w:t>Bitcoin and Proof of Work</w:t>
+      </w:r>
+    </w:p>
+    <w:p>
+      <w:pPr>
+        <w:spacing w:after="0"/>
+        <w:rPr>
+          <w:rFonts w:ascii="Times New Roman" w:eastAsia="Times New Roman" w:hAnsi="Times New Roman" w:cs="Times New Roman"/>
+          <w:sz w:val="24"/>
+          <w:szCs w:val="24"/>
+        </w:rPr>
+      </w:pPr>
+      <w:r>
+        <w:rPr>
+          <w:rFonts w:ascii="Times New Roman" w:eastAsia="Times New Roman" w:hAnsi="Times New Roman" w:cs="Times New Roman"/>
+          <w:sz w:val="24"/>
+          <w:szCs w:val="24"/>
+        </w:rPr>
+        <w:tab/>
+        <w:t xml:space="preserve">Now that this literature has broadly defined </w:t>
+      </w:r>
+      <w:r>
+        <w:rPr>
+          <w:rFonts w:ascii="Times New Roman" w:eastAsia="Times New Roman" w:hAnsi="Times New Roman" w:cs="Times New Roman"/>
+          <w:sz w:val="24"/>
+          <w:szCs w:val="24"/>
+        </w:rPr>
+        <w:t>the byzantine general problem and what blockchain widely defines it will now discuss these applications in their literal references within the cryptocurrency Bitcoin and its Proof of Work Algorithm.</w:t>
+      </w:r>
+    </w:p>
+    <w:p>
+      <w:pPr>
+        <w:spacing w:after="0"/>
+        <w:rPr>
+          <w:rFonts w:ascii="Times New Roman" w:eastAsia="Times New Roman" w:hAnsi="Times New Roman" w:cs="Times New Roman"/>
+          <w:sz w:val="24"/>
+          <w:szCs w:val="24"/>
+        </w:rPr>
+      </w:pPr>
+      <w:bookmarkStart w:id="0" w:name="_GoBack"/>
+      <w:bookmarkEnd w:id="0"/>
+    </w:p>
+    <w:p>
+      <w:pPr>
+        <w:spacing w:after="0"/>
+        <w:rPr>
+          <w:rFonts w:ascii="Times New Roman" w:eastAsia="Times New Roman" w:hAnsi="Times New Roman" w:cs="Times New Roman"/>
+          <w:sz w:val="24"/>
+          <w:szCs w:val="24"/>
+        </w:rPr>
+      </w:pPr>
     </w:p>
     <w:p>
       <w:pPr>
@@ -1285,23 +1682,6 @@
     </w:p>
     <w:p>
       <w:pPr>
-        <w:tabs>
-          <w:tab w:val="left" w:pos="2640"/>
-        </w:tabs>
-        <w:spacing w:after="0"/>
-        <w:rPr>
-          <w:rFonts w:eastAsia="Times New Roman" w:cstheme="minorHAnsi"/>
-          <w:b/>
-          <w:bCs/>
-          <w:sz w:val="24"/>
-          <w:szCs w:val="24"/>
-          <w:highlight w:val="cyan"/>
-          <w:u w:val="single"/>
-        </w:rPr>
-      </w:pPr>
-    </w:p>
-    <w:p>
-      <w:pPr>
         <w:spacing w:after="0"/>
         <w:ind w:firstLine="720"/>
         <w:rPr>
@@ -1312,121 +1692,26 @@
           <w:highlight w:val="cyan"/>
         </w:rPr>
       </w:pPr>
-      <w:bookmarkStart w:id="0" w:name="_GoBack"/>
-      <w:bookmarkEnd w:id="0"/>
-      <w:r>
-        <w:rPr>
-          <w:rFonts w:eastAsia="Times New Roman" w:cstheme="minorHAnsi"/>
-          <w:bCs/>
-          <w:sz w:val="24"/>
-          <w:szCs w:val="24"/>
-          <w:highlight w:val="cyan"/>
-        </w:rPr>
-        <w:t>In this paper I will include topics that include how blockchain has created emerging trends in blockchain engineering and how those trends are developing. Building from that we will delve into why blockchain is not always the best choice for situations and guide into when and where to implement one. From that we will lead into issues and problems that affect blockchain security. This will be discussed in greater detail to address and resolve these issues. Although blockchain has mainly been associated with innovative financial services, it also has roles in other fields such as e-government, supply chain management, and cyber security. If a blockchain is used maliciously it could build an argument case on whether a blockchain solution should be encouraged or not</w:t>
-      </w:r>
-      <w:r>
-        <w:rPr>
-          <w:rFonts w:eastAsia="Times New Roman" w:cstheme="minorHAnsi"/>
-          <w:bCs/>
-          <w:sz w:val="24"/>
-          <w:szCs w:val="24"/>
-          <w:highlight w:val="cyan"/>
-        </w:rPr>
-        <w:t xml:space="preserve"> from a security point of view.</w:t>
-      </w:r>
-    </w:p>
-    <w:p>
-      <w:pPr>
-        <w:spacing w:after="0"/>
-        <w:rPr>
-          <w:rFonts w:eastAsia="Times New Roman" w:cstheme="minorHAnsi"/>
-          <w:b/>
-          <w:bCs/>
-          <w:sz w:val="24"/>
-          <w:szCs w:val="24"/>
-          <w:highlight w:val="cyan"/>
-          <w:u w:val="single"/>
-        </w:rPr>
-      </w:pPr>
-      <w:r>
-        <w:rPr>
-          <w:rFonts w:eastAsia="Times New Roman" w:cstheme="minorHAnsi"/>
-          <w:b/>
-          <w:bCs/>
-          <w:sz w:val="24"/>
-          <w:szCs w:val="24"/>
-          <w:highlight w:val="cyan"/>
-          <w:u w:val="single"/>
+      <w:r>
+        <w:rPr>
+          <w:rFonts w:eastAsia="Times New Roman" w:cstheme="minorHAnsi"/>
+          <w:bCs/>
+          <w:sz w:val="24"/>
+          <w:szCs w:val="24"/>
+          <w:highlight w:val="cyan"/>
+        </w:rPr>
+        <w:t xml:space="preserve">From its conception blockchain snowballed to the market essentially piggy backing off the popularity of Bitcoins financial revolutionary concepts but behind these concepts driving this new technology was the decentralized ledger itself. Of course, the history of this new technology is still argued and somewhat shrowded in mystery simply for the fact we really don’t know who or where this technology came from. When Bitcoin was implemented it also implemented the world’s first public blockchain </w:t>
+      </w:r>
+      <w:r>
+        <w:rPr>
+          <w:rFonts w:eastAsia="Times New Roman" w:cstheme="minorHAnsi"/>
+          <w:bCs/>
+          <w:sz w:val="24"/>
+          <w:szCs w:val="24"/>
+          <w:highlight w:val="cyan"/>
         </w:rPr>
         <w:lastRenderedPageBreak/>
-        <w:t>Chapter 1:  Introduction.</w:t>
-      </w:r>
-    </w:p>
-    <w:p>
-      <w:pPr>
-        <w:spacing w:after="0"/>
-        <w:rPr>
-          <w:rFonts w:eastAsia="Times New Roman" w:cstheme="minorHAnsi"/>
-          <w:bCs/>
-          <w:sz w:val="24"/>
-          <w:szCs w:val="24"/>
-          <w:highlight w:val="cyan"/>
-        </w:rPr>
-      </w:pPr>
-      <w:r>
-        <w:rPr>
-          <w:rFonts w:eastAsia="Times New Roman" w:cstheme="minorHAnsi"/>
-          <w:bCs/>
-          <w:sz w:val="24"/>
-          <w:szCs w:val="24"/>
-          <w:highlight w:val="cyan"/>
-        </w:rPr>
-        <w:tab/>
-        <w:t>To begin let’s start by defining what blockchain is. This has been a very confusing construct for most because typically it is synonymous with the crypto currency Bitcoin.</w:t>
-      </w:r>
-    </w:p>
-    <w:p>
-      <w:pPr>
-        <w:spacing w:after="0"/>
-        <w:rPr>
-          <w:rFonts w:eastAsia="Times New Roman" w:cstheme="minorHAnsi"/>
-          <w:bCs/>
-          <w:sz w:val="24"/>
-          <w:szCs w:val="24"/>
-          <w:highlight w:val="cyan"/>
-        </w:rPr>
-      </w:pPr>
-      <w:r>
-        <w:rPr>
-          <w:rFonts w:eastAsia="Times New Roman" w:cstheme="minorHAnsi"/>
-          <w:bCs/>
-          <w:sz w:val="24"/>
-          <w:szCs w:val="24"/>
-          <w:highlight w:val="cyan"/>
-        </w:rPr>
-        <w:t>Although Bitcoin and other cryptocurrencies use blockchain it is not it’s only real world use case. In its most basic from Blockchain is simply a digital leger. This digital ledger, is a distributed database that is constantly reconciling new information know as blocks.</w:t>
-      </w:r>
-    </w:p>
-    <w:p>
-      <w:pPr>
-        <w:spacing w:after="0"/>
-        <w:rPr>
-          <w:rFonts w:eastAsia="Times New Roman" w:cstheme="minorHAnsi"/>
-          <w:bCs/>
-          <w:sz w:val="24"/>
-          <w:szCs w:val="24"/>
-          <w:highlight w:val="cyan"/>
-        </w:rPr>
-      </w:pPr>
-      <w:r>
-        <w:rPr>
-          <w:rFonts w:eastAsia="Times New Roman" w:cstheme="minorHAnsi"/>
-          <w:bCs/>
-          <w:sz w:val="24"/>
-          <w:szCs w:val="24"/>
-          <w:highlight w:val="cyan"/>
-        </w:rPr>
-        <w:t xml:space="preserve">These blocks are appended onto the end of the data set. This effectively creates a blockchain. The data is then stored in multiple locations in contrast of one central location. This makes blockchain pretty difficult to manipulate considering multiple copies are stored on a machine simultaneously and can be verified from multiple nodes. This is what makes blockchain a public, decentralized, and verifiable. </w:t>
+        <w:t xml:space="preserve">database. The white paper for this technology was authored by a pseudonymous entity names Satoshi Nakamoto. This could also lead to the argument of the validity of blockchains security. Why, so secretive? Would want to hide their identity from getting credit to a revolutionary new concept? This alone could make someone wary from a security standpoint. </w:t>
       </w:r>
     </w:p>
     <w:p>
@@ -1449,19 +1734,64 @@
           <w:szCs w:val="24"/>
           <w:highlight w:val="cyan"/>
         </w:rPr>
-        <w:t xml:space="preserve"> From its conception blockchain snowballed to the market essentially piggy backing off the popularity of Bitcoins financial revolutionary concepts but behind these concepts driving this new technology was the decentralized ledger itself. Of course, the history of this new technology is still argued and somewhat shrowded in mystery simply for the fact we really don’t know who or where this technology came from. When Bitcoin was implemented it also implemented the world’s first public blockchain database. The white paper for this technology was authored by a pseudonymous entity names Satoshi Nakamoto. This could also lead to the argument of the validity of blockchains security. Why, so secretive? Would want to hide their identity from getting credit to a revolutionary new concept? This alone could make someone wary from a security standpoint. </w:t>
-      </w:r>
-    </w:p>
-    <w:p>
-      <w:pPr>
-        <w:spacing w:after="0"/>
-        <w:ind w:firstLine="720"/>
-        <w:rPr>
-          <w:rFonts w:eastAsia="Times New Roman" w:cstheme="minorHAnsi"/>
-          <w:bCs/>
-          <w:sz w:val="24"/>
-          <w:szCs w:val="24"/>
-          <w:highlight w:val="cyan"/>
+        <w:t xml:space="preserve">Bitcoins conception was the start of blockchains breakthrough phase in its technology innovation cycle.  (38.1txtbooks)Next would come the replicator phase, the birth of alternate </w:t>
+      </w:r>
+      <w:proofErr w:type="gramStart"/>
+      <w:r>
+        <w:rPr>
+          <w:rFonts w:eastAsia="Times New Roman" w:cstheme="minorHAnsi"/>
+          <w:bCs/>
+          <w:sz w:val="24"/>
+          <w:szCs w:val="24"/>
+          <w:highlight w:val="cyan"/>
+        </w:rPr>
+        <w:t>coins.</w:t>
+      </w:r>
+      <w:proofErr w:type="gramEnd"/>
+      <w:r>
+        <w:rPr>
+          <w:rFonts w:eastAsia="Times New Roman" w:cstheme="minorHAnsi"/>
+          <w:bCs/>
+          <w:sz w:val="24"/>
+          <w:szCs w:val="24"/>
+          <w:highlight w:val="cyan"/>
+        </w:rPr>
+        <w:t xml:space="preserve"> The replication of already mysterious technology adds to the argument of using blockchain in security although this phase actually led to the advancement of new blockchain technology. Originally bitcoin was a store of value on a decentralized digital ledger only to be used to verify transactions between two parties in a peer to peer network. From this the next generation of blockchain advancement came, the advancement of decentralized applications and smart contracts. This technology allowed blockchain to grow from a just a store of value to building full scale decentralized applications. At a high level smart contracts are back end server code ran on the decentralized blockchain network.  A decentralized application will have a front end code that makes calls to back end code blockchain powered code. This has lead the deployment of apps on the blockchain in a publicly controlled decentralized manner.</w:t>
+      </w:r>
+    </w:p>
+    <w:p>
+      <w:pPr>
+        <w:spacing w:after="0"/>
+        <w:rPr>
+          <w:rFonts w:eastAsia="Times New Roman" w:cstheme="minorHAnsi"/>
+          <w:bCs/>
+          <w:sz w:val="24"/>
+          <w:szCs w:val="24"/>
+          <w:highlight w:val="cyan"/>
+        </w:rPr>
+      </w:pPr>
+      <w:r>
+        <w:rPr>
+          <w:rFonts w:eastAsia="Times New Roman" w:cstheme="minorHAnsi"/>
+          <w:bCs/>
+          <w:sz w:val="24"/>
+          <w:szCs w:val="24"/>
+          <w:highlight w:val="cyan"/>
+        </w:rPr>
+        <w:t>This concept has become popularized by crypto currencies like Etherium and its smart contract programing language “solidity”.  Smart contract are not without fault and come with their own set of security vulnerabilities to keep in mind.</w:t>
+      </w:r>
+    </w:p>
+    <w:p>
+      <w:pPr>
+        <w:spacing w:after="0"/>
+        <w:rPr>
+          <w:rFonts w:eastAsia="Times New Roman" w:cstheme="minorHAnsi"/>
+          <w:b/>
+          <w:bCs/>
+          <w:sz w:val="24"/>
+          <w:szCs w:val="24"/>
+          <w:highlight w:val="cyan"/>
+          <w:u w:val="single"/>
         </w:rPr>
       </w:pPr>
       <w:r>
@@ -1473,74 +1803,6 @@
           <w:highlight w:val="cyan"/>
         </w:rPr>
         <w:lastRenderedPageBreak/>
-        <w:t xml:space="preserve">Bitcoins conception was the start of blockchains breakthrough phase in its technology innovation cycle.  (38.1txtbooks)Next would come the replicator phase, the birth of alternate </w:t>
-      </w:r>
-      <w:proofErr w:type="gramStart"/>
-      <w:r>
-        <w:rPr>
-          <w:rFonts w:eastAsia="Times New Roman" w:cstheme="minorHAnsi"/>
-          <w:bCs/>
-          <w:sz w:val="24"/>
-          <w:szCs w:val="24"/>
-          <w:highlight w:val="cyan"/>
-        </w:rPr>
-        <w:t>coins.</w:t>
-      </w:r>
-      <w:proofErr w:type="gramEnd"/>
-      <w:r>
-        <w:rPr>
-          <w:rFonts w:eastAsia="Times New Roman" w:cstheme="minorHAnsi"/>
-          <w:bCs/>
-          <w:sz w:val="24"/>
-          <w:szCs w:val="24"/>
-          <w:highlight w:val="cyan"/>
-        </w:rPr>
-        <w:t xml:space="preserve"> The replication of already mysterious technology adds to the argument of using blockchain in security although this phase actually led to the advancement of new blockchain technology. Originally bitcoin was a store of value on a decentralized digital ledger only to be used to verify transactions between two parties in a peer to peer network. From this the next generation of blockchain advancement came, the advancement of decentralized applications and smart contracts. This technology allowed blockchain to grow from a just a store of value to building full scale decentralized applications. At a high level smart contracts are back end server code ran on the decentralized blockchain network.  A decentralized application will have a front end code that makes calls to back end code blockchain powered code. This has lead the deployment of apps on the blockchain in a publicly controlled decentralized manner.</w:t>
-      </w:r>
-    </w:p>
-    <w:p>
-      <w:pPr>
-        <w:spacing w:after="0"/>
-        <w:rPr>
-          <w:rFonts w:eastAsia="Times New Roman" w:cstheme="minorHAnsi"/>
-          <w:bCs/>
-          <w:sz w:val="24"/>
-          <w:szCs w:val="24"/>
-          <w:highlight w:val="cyan"/>
-        </w:rPr>
-      </w:pPr>
-      <w:r>
-        <w:rPr>
-          <w:rFonts w:eastAsia="Times New Roman" w:cstheme="minorHAnsi"/>
-          <w:bCs/>
-          <w:sz w:val="24"/>
-          <w:szCs w:val="24"/>
-          <w:highlight w:val="cyan"/>
-        </w:rPr>
-        <w:t>This concept has become popularized by crypto currencies like Etherium and its smart contract programing language “solidity”.  Smart contract are not without fault and come with their own set of security vulnerabilities to keep in mind.</w:t>
-      </w:r>
-    </w:p>
-    <w:p>
-      <w:pPr>
-        <w:spacing w:after="0"/>
-        <w:rPr>
-          <w:rFonts w:eastAsia="Times New Roman" w:cstheme="minorHAnsi"/>
-          <w:b/>
-          <w:bCs/>
-          <w:sz w:val="24"/>
-          <w:szCs w:val="24"/>
-          <w:highlight w:val="cyan"/>
-          <w:u w:val="single"/>
-        </w:rPr>
-      </w:pPr>
-      <w:r>
-        <w:rPr>
-          <w:rFonts w:eastAsia="Times New Roman" w:cstheme="minorHAnsi"/>
-          <w:bCs/>
-          <w:sz w:val="24"/>
-          <w:szCs w:val="24"/>
-          <w:highlight w:val="cyan"/>
-        </w:rPr>
         <w:tab/>
         <w:t xml:space="preserve">As the rise of Blockchain and distributed ledger technology continues grow and mature we will see it settle into the global economy. No one can predict the future but </w:t>
       </w:r>
@@ -1564,18 +1826,7 @@
           <w:szCs w:val="24"/>
           <w:highlight w:val="cyan"/>
         </w:rPr>
-        <w:t xml:space="preserve"> do have some educated insights into what blockchain technology can evolve into. Most notably e-government as it will allow government entities to easily track information on goods, items, services, people, voting, or even militaristic reasons. As </w:t>
-      </w:r>
-      <w:r>
-        <w:rPr>
-          <w:rFonts w:eastAsia="Times New Roman" w:cstheme="minorHAnsi"/>
-          <w:bCs/>
-          <w:sz w:val="24"/>
-          <w:szCs w:val="24"/>
-          <w:highlight w:val="cyan"/>
-        </w:rPr>
-        <w:lastRenderedPageBreak/>
-        <w:t>more time is spent critiquing and perfecting blockchain architecture more vulnerabilities will be discovered while more advancements will be made in its field.</w:t>
+        <w:t xml:space="preserve"> do have some educated insights into what blockchain technology can evolve into. Most notably e-government as it will allow government entities to easily track information on goods, items, services, people, voting, or even militaristic reasons. As more time is spent critiquing and perfecting blockchain architecture more vulnerabilities will be discovered while more advancements will be made in its field.</w:t>
       </w:r>
     </w:p>
     <w:p>
@@ -1661,7 +1912,7 @@
           <w:szCs w:val="24"/>
           <w:highlight w:val="cyan"/>
         </w:rPr>
-        <w:t xml:space="preserve">There are certain questions one must ask yourself when implementing a blockchain solution. Such as, it the data I am using going to be share across multiple parties? Decentralized ledgers are records that are stored on multiple nodes with different parties agreeing to changes. This creates a situation where any one can read or make changes to the database. In a centralized operation, if you were to want to keep a database with all your top secret information off of a network on a single system then a blockchain solution would not be ideal and traditional database would be recommended. That way only you would have access to the confidential data inside. The beauty of sharing information between parties is it eliminates the distrust between them because data is transparently stored on the decentralized ledger. A far use case would be if all big business was stored on a decentralized ledger then fraud would be exponentially more difficult because all transactions in and out would be monitored by all parties on the blockchain. If one company where to try and manipulate the data other companies could review their digital ledgers to the point where communication error occurred and effectively point the finger back at fraudulent company. These </w:t>
+        <w:t xml:space="preserve">There are certain questions one must ask yourself when implementing a blockchain solution. Such as, it the data I am using going to be share across multiple parties? Decentralized ledgers are records that are stored on multiple nodes with different parties agreeing to changes. This creates a situation where any one can read or make changes to the database. In a centralized operation, if you were to want to keep a database with all your top secret information off of a network on a single system then a blockchain solution would not be ideal and traditional database would be recommended. That way only you would have access to the confidential data inside. The beauty of sharing information between parties is it eliminates the distrust between them because data is transparently stored on the decentralized ledger. A far use case </w:t>
       </w:r>
       <w:r>
         <w:rPr>
@@ -1672,7 +1923,7 @@
           <w:highlight w:val="cyan"/>
         </w:rPr>
         <w:lastRenderedPageBreak/>
-        <w:t>concepts are factors to think about when considering a blockchain solution and whether information should be central governed or not.</w:t>
+        <w:t>would be if all big business was stored on a decentralized ledger then fraud would be exponentially more difficult because all transactions in and out would be monitored by all parties on the blockchain. If one company where to try and manipulate the data other companies could review their digital ledgers to the point where communication error occurred and effectively point the finger back at fraudulent company. These concepts are factors to think about when considering a blockchain solution and whether information should be central governed or not.</w:t>
       </w:r>
     </w:p>
     <w:p>
@@ -1767,7 +2018,7 @@
           <w:highlight w:val="cyan"/>
         </w:rPr>
         <w:tab/>
-        <w:t xml:space="preserve">When implementing new technology you must keep in mind the concept of zero day exploits, because the technology is so knew there could be a multitude of issues still to be discovered. Still for the most part if implemented correctly and adhere to secure practices and will find its place in the world. In the security realm nothing is impenetrable, even multilayered security can have its flaws and this certainly holds true in the case of blockchain. Being a new construct always comes with some kickback. Due to its rapid development many crucial mistakes were taken advantage of in the crypto currency market. Although blockchain itself was secure, the way businesses utilized it </w:t>
+        <w:t xml:space="preserve">When implementing new technology you must keep in mind the concept of zero day exploits, because the technology is so knew there could be a multitude of issues still to be discovered. Still for the most part if implemented correctly and adhere to secure </w:t>
       </w:r>
       <w:r>
         <w:rPr>
@@ -1778,7 +2029,7 @@
           <w:highlight w:val="cyan"/>
         </w:rPr>
         <w:lastRenderedPageBreak/>
-        <w:t>was questionable.   One of the most infamous examples of a cryptocurrency hack was the incident that happened at Mt.Gox. The Mt.Gox hack at a high level was due to poor software development methodologies involving the development of blockchain applications. Another issue was that certain standards were not yet created in the blockchain community to adhere to security. It is still contested on what truly happened in the Mt.Gox hack but the underlying basis is that wallet private keys were not yet encrypted at the time, so someone was able to access wallets private keys in clear text. This in turn led to the standard practice in blockchain to encrypt wallet private keys when at rest and is a prime example of how the blockchain space and software in general evolves to meet the needs of security.</w:t>
+        <w:t>practices and will find its place in the world. In the security realm nothing is impenetrable, even multilayered security can have its flaws and this certainly holds true in the case of blockchain. Being a new construct always comes with some kickback. Due to its rapid development many crucial mistakes were taken advantage of in the crypto currency market. Although blockchain itself was secure, the way businesses utilized it was questionable.   One of the most infamous examples of a cryptocurrency hack was the incident that happened at Mt.Gox. The Mt.Gox hack at a high level was due to poor software development methodologies involving the development of blockchain applications. Another issue was that certain standards were not yet created in the blockchain community to adhere to security. It is still contested on what truly happened in the Mt.Gox hack but the underlying basis is that wallet private keys were not yet encrypted at the time, so someone was able to access wallets private keys in clear text. This in turn led to the standard practice in blockchain to encrypt wallet private keys when at rest and is a prime example of how the blockchain space and software in general evolves to meet the needs of security.</w:t>
       </w:r>
     </w:p>
     <w:p>
@@ -1801,7 +2052,18 @@
           <w:highlight w:val="cyan"/>
         </w:rPr>
         <w:tab/>
-        <w:t>Another topic of discussion is the concept of environment costs, mining takes extreme power consumption through the use of electricity and the raw materials used to create mining hardware that supports the network. In its current state blockchain solves complex algorithms with large amounts of computing power to provide security. This could cause a problem if you are intending to deploy a large network. Each node verifying hashes is using equipment and energy which can quickly add up. Bitcoins mining nodes have been known to use more electricity than some small countries. So if you are trying to be environmentally conscious with your network, you would not deploy a large scale blockchain application.</w:t>
+        <w:t xml:space="preserve">Another topic of discussion is the concept of environment costs, mining takes extreme power consumption through the use of electricity and the raw materials used to create mining hardware that supports the network. In its current state blockchain solves complex algorithms with large amounts of computing power to provide security. This could cause a problem if you are intending to deploy a large network. Each node verifying hashes is using equipment and energy which can quickly add up. Bitcoins mining nodes have been known to use more electricity than some small countries. So if </w:t>
+      </w:r>
+      <w:r>
+        <w:rPr>
+          <w:rFonts w:eastAsia="Times New Roman" w:cstheme="minorHAnsi"/>
+          <w:bCs/>
+          <w:sz w:val="24"/>
+          <w:szCs w:val="24"/>
+          <w:highlight w:val="cyan"/>
+        </w:rPr>
+        <w:lastRenderedPageBreak/>
+        <w:t>you are trying to be environmentally conscious with your network, you would not deploy a large scale blockchain application.</w:t>
       </w:r>
     </w:p>
     <w:p>
@@ -1824,8 +2086,42 @@
           <w:highlight w:val="cyan"/>
         </w:rPr>
         <w:tab/>
-        <w:t xml:space="preserve">One of the biggest issues facing blockchain today is its complexity for end users to understand. At its core users must understand public key infrastructure (PKI).The concept of wallets and having a public address seem foreign to the everyday person. It </w:t>
-      </w:r>
+        <w:t>One of the biggest issues facing blockchain today is its complexity for end users to understand. At its core users must understand public key infrastructure (PKI).The concept of wallets and having a public address seem foreign to the everyday person. It will take time for society to understand that your routing and account number are your public keys in a traditional banking environment, while your password to your account is essentially your private key in that situation. Of course this the same in crypto with your public address as your public key, and then your private key often being a mnemonic phrase or password. Certain growth has been made in this field such as cloud wallets to store your coins with ease, disconnected physical wallets for security, and updated software wallets with nice graphical user interfaces. The initial command line interface architectures were hard to learn and lead to a slow adoption growth. On top of the deep underlying technical architecture behind blockchain the average person fails to realize its real world use potential. The most popular concept the hit the ground running during blockchains conception is that it would be a disruptor in the traditional banking system.</w:t>
+      </w:r>
+    </w:p>
+    <w:p>
+      <w:pPr>
+        <w:spacing w:after="0"/>
+        <w:rPr>
+          <w:rFonts w:eastAsia="Times New Roman" w:cstheme="minorHAnsi"/>
+          <w:bCs/>
+          <w:sz w:val="24"/>
+          <w:szCs w:val="24"/>
+          <w:highlight w:val="cyan"/>
+        </w:rPr>
+      </w:pPr>
+      <w:r>
+        <w:rPr>
+          <w:rFonts w:eastAsia="Times New Roman" w:cstheme="minorHAnsi"/>
+          <w:bCs/>
+          <w:sz w:val="24"/>
+          <w:szCs w:val="24"/>
+          <w:highlight w:val="cyan"/>
+        </w:rPr>
+        <w:t>Most people who have even heard the terms bitcoin or blockchain is its theoretic real world use of being able to create a worldwide decentralized ledger for financial transactions. Going beyond being a bank killer most do not realize its true technological core or other real world use cases. One could argue that blockchains lack of public thorough understanding and common nomenclature is a problem it is still facing today.</w:t>
+      </w:r>
+    </w:p>
+    <w:p>
+      <w:pPr>
+        <w:spacing w:after="0"/>
+        <w:rPr>
+          <w:rFonts w:eastAsia="Times New Roman" w:cstheme="minorHAnsi"/>
+          <w:bCs/>
+          <w:sz w:val="24"/>
+          <w:szCs w:val="24"/>
+          <w:highlight w:val="cyan"/>
+        </w:rPr>
+      </w:pPr>
       <w:r>
         <w:rPr>
           <w:rFonts w:eastAsia="Times New Roman" w:cstheme="minorHAnsi"/>
@@ -1835,63 +2131,8 @@
           <w:highlight w:val="cyan"/>
         </w:rPr>
         <w:lastRenderedPageBreak/>
-        <w:t>will take time for society to understand that your routing and account number are your public keys in a traditional banking environment, while your password to your account is essentially your private key in that situation. Of course this the same in crypto with your public address as your public key, and then your private key often being a mnemonic phrase or password. Certain growth has been made in this field such as cloud wallets to store your coins with ease, disconnected physical wallets for security, and updated software wallets with nice graphical user interfaces. The initial command line interface architectures were hard to learn and lead to a slow adoption growth. On top of the deep underlying technical architecture behind blockchain the average person fails to realize its real world use potential. The most popular concept the hit the ground running during blockchains conception is that it would be a disruptor in the traditional banking system.</w:t>
-      </w:r>
-    </w:p>
-    <w:p>
-      <w:pPr>
-        <w:spacing w:after="0"/>
-        <w:rPr>
-          <w:rFonts w:eastAsia="Times New Roman" w:cstheme="minorHAnsi"/>
-          <w:bCs/>
-          <w:sz w:val="24"/>
-          <w:szCs w:val="24"/>
-          <w:highlight w:val="cyan"/>
-        </w:rPr>
-      </w:pPr>
-      <w:r>
-        <w:rPr>
-          <w:rFonts w:eastAsia="Times New Roman" w:cstheme="minorHAnsi"/>
-          <w:bCs/>
-          <w:sz w:val="24"/>
-          <w:szCs w:val="24"/>
-          <w:highlight w:val="cyan"/>
-        </w:rPr>
-        <w:t>Most people who have even heard the terms bitcoin or blockchain is its theoretic real world use of being able to create a worldwide decentralized ledger for financial transactions. Going beyond being a bank killer most do not realize its true technological core or other real world use cases. One could argue that blockchains lack of public thorough understanding and common nomenclature is a problem it is still facing today.</w:t>
-      </w:r>
-    </w:p>
-    <w:p>
-      <w:pPr>
-        <w:spacing w:after="0"/>
-        <w:rPr>
-          <w:rFonts w:eastAsia="Times New Roman" w:cstheme="minorHAnsi"/>
-          <w:bCs/>
-          <w:sz w:val="24"/>
-          <w:szCs w:val="24"/>
-          <w:highlight w:val="cyan"/>
-        </w:rPr>
-      </w:pPr>
-      <w:r>
-        <w:rPr>
-          <w:rFonts w:eastAsia="Times New Roman" w:cstheme="minorHAnsi"/>
-          <w:bCs/>
-          <w:sz w:val="24"/>
-          <w:szCs w:val="24"/>
-          <w:highlight w:val="cyan"/>
-        </w:rPr>
         <w:tab/>
-        <w:t xml:space="preserve">The next issue with blockchain technology is that since it is a new idea, its interoperability and standardization comes into question. With so many new players coming into the blockchain market, there needs to be a standardization of technology and how they interact. This has been in issue moving forward in blockchain design. Creating blockchains that can communicate freely with other blockchains becomes a cumbersome design along with getting a wide spread community of players to agree on </w:t>
-      </w:r>
-      <w:r>
-        <w:rPr>
-          <w:rFonts w:eastAsia="Times New Roman" w:cstheme="minorHAnsi"/>
-          <w:bCs/>
-          <w:sz w:val="24"/>
-          <w:szCs w:val="24"/>
-          <w:highlight w:val="cyan"/>
-        </w:rPr>
-        <w:lastRenderedPageBreak/>
-        <w:t>a single standard. Creating standardization could help with application development, validate proof of concepts, as well as helping with integration. The lack of interoperability and standardization is a problem in blockchain development.</w:t>
+        <w:t>The next issue with blockchain technology is that since it is a new idea, its interoperability and standardization comes into question. With so many new players coming into the blockchain market, there needs to be a standardization of technology and how they interact. This has been in issue moving forward in blockchain design. Creating blockchains that can communicate freely with other blockchains becomes a cumbersome design along with getting a wide spread community of players to agree on a single standard. Creating standardization could help with application development, validate proof of concepts, as well as helping with integration. The lack of interoperability and standardization is a problem in blockchain development.</w:t>
       </w:r>
     </w:p>
     <w:p>
@@ -1986,19 +2227,9 @@
           <w:szCs w:val="24"/>
           <w:highlight w:val="cyan"/>
         </w:rPr>
+        <w:lastRenderedPageBreak/>
         <w:tab/>
-        <w:t xml:space="preserve">Upon blockchains conception was the first time the world would see the proof of work algorithm deployed on a public network. Arguably the beauty of the proof of work algorithm is it takes up resources just for the sake of taking up resources. As in it is designed to take up a lot of energy and computational power. The hashing algorithms are designed in a way that it is very taxing on the system. Network miners will use time and energy in hopes of solving a hashing function. If they solve it they add a block to the </w:t>
-      </w:r>
-      <w:r>
-        <w:rPr>
-          <w:rFonts w:eastAsia="Times New Roman" w:cstheme="minorHAnsi"/>
-          <w:bCs/>
-          <w:sz w:val="24"/>
-          <w:szCs w:val="24"/>
-          <w:highlight w:val="cyan"/>
-        </w:rPr>
-        <w:lastRenderedPageBreak/>
-        <w:t xml:space="preserve">chain and get a reward. This is why it is called proof of work because you are working for a reward. Proof of Work was initially intended to be decentralized but is not as decentralized as it is intended. To begin on this issue special computer chips were designed specifically for calculating these hashing functions. These specialized chips are called application specific integrated chips and have dominated the Proof of Work market. This forces everyday miners to invest in high end equipment and effectively raises the difficulty rate for mining new blocks. Because Proof of Work algorithms can be dominated by ACIC miners it can lead us to the next issue with </w:t>
+        <w:t xml:space="preserve">Upon blockchains conception was the first time the world would see the proof of work algorithm deployed on a public network. Arguably the beauty of the proof of work algorithm is it takes up resources just for the sake of taking up resources. As in it is designed to take up a lot of energy and computational power. The hashing algorithms are designed in a way that it is very taxing on the system. Network miners will use time and energy in hopes of solving a hashing function. If they solve it they add a block to the chain and get a reward. This is why it is called proof of work because you are working for a reward. Proof of Work was initially intended to be decentralized but is not as decentralized as it is intended. To begin on this issue special computer chips were designed specifically for calculating these hashing functions. These specialized chips are called application specific integrated chips and have dominated the Proof of Work market. This forces everyday miners to invest in high end equipment and effectively raises the difficulty rate for mining new blocks. Because Proof of Work algorithms can be dominated by ACIC miners it can lead us to the next issue with </w:t>
       </w:r>
       <w:proofErr w:type="spellStart"/>
       <w:proofErr w:type="gramStart"/>
@@ -2142,6 +2373,7 @@
           <w:szCs w:val="24"/>
           <w:highlight w:val="cyan"/>
         </w:rPr>
+        <w:lastRenderedPageBreak/>
         <w:t>PoS</w:t>
       </w:r>
       <w:proofErr w:type="spellEnd"/>
@@ -2241,18 +2473,7 @@
           <w:szCs w:val="24"/>
           <w:highlight w:val="cyan"/>
         </w:rPr>
-        <w:t xml:space="preserve"> the </w:t>
-      </w:r>
-      <w:r>
-        <w:rPr>
-          <w:rFonts w:eastAsia="Times New Roman" w:cstheme="minorHAnsi"/>
-          <w:bCs/>
-          <w:sz w:val="24"/>
-          <w:szCs w:val="24"/>
-          <w:highlight w:val="cyan"/>
-        </w:rPr>
-        <w:lastRenderedPageBreak/>
-        <w:t>“Nothing at Stake” exploit. If there is a true primary chain and a faux branched chain a validator can put its escrow on both chains effectively winning either outcome. Because it can get a guaranteed pay out from either chain this is why it is called the nothing to stake issue. The Proof of Work algorithm mitigates this because miners will mine the longest chain because it is more profitable and risk free to do so. So here we see how the Proof of Stake protocol can be susceptible to malicious forks although advancements in this architecture are still underway.</w:t>
+        <w:t xml:space="preserve"> the “Nothing at Stake” exploit. If there is a true primary chain and a faux branched chain a validator can put its escrow on both chains effectively winning either outcome. Because it can get a guaranteed pay out from either chain this is why it is called the nothing to stake issue. The Proof of Work algorithm mitigates this because miners will mine the longest chain because it is more profitable and risk free to do so. So here we see how the Proof of Stake protocol can be susceptible to malicious forks although advancements in this architecture are still underway.</w:t>
       </w:r>
     </w:p>
     <w:p>
@@ -2368,7 +2589,18 @@
           <w:szCs w:val="24"/>
           <w:highlight w:val="cyan"/>
         </w:rPr>
-        <w:t xml:space="preserve"> algorithm. DBFT makes nodes that are staking to vote for a speaker to represent its changes to the main chain. Delegates are chosen and they choose a speaker to communicate with the main chain. The delegates are the book keepers who communicate to the speaker who communicates to the main chain. If the delegates all vote that the request and response between all parties are correct they will add the transaction to their records. If a speaker acts maliciously they are voted off their speaker position. If a node is caught acting nefariously they lose their stake. This is a great advantage to speed and scalability but it is not truly decentralized in nature since you need to have a node with an escrow account to be able to vote for delegates who vote for a </w:t>
+        <w:t xml:space="preserve"> algorithm. DBFT makes nodes that are staking to vote for a speaker to represent its changes to the main chain. Delegates are chosen and they choose a speaker to communicate with the main chain. The delegates are the book keepers who communicate to the speaker who communicates to the main chain. If the delegates all vote that the request and response between all parties are correct they will add the transaction to their records. If a speaker acts maliciously they are voted off their speaker position. If a node is caught acting nefariously they lose their stake. This is </w:t>
+      </w:r>
+      <w:r>
+        <w:rPr>
+          <w:rFonts w:eastAsia="Times New Roman" w:cstheme="minorHAnsi"/>
+          <w:bCs/>
+          <w:sz w:val="24"/>
+          <w:szCs w:val="24"/>
+          <w:highlight w:val="cyan"/>
+        </w:rPr>
+        <w:lastRenderedPageBreak/>
+        <w:t xml:space="preserve">a great advantage to speed and scalability but it is not truly decentralized in nature since you need to have a node with an escrow account to be able to vote for delegates who vote for a </w:t>
       </w:r>
       <w:proofErr w:type="spellStart"/>
       <w:r>
@@ -3087,6 +3319,7 @@
           <w:szCs w:val="24"/>
           <w:highlight w:val="cyan"/>
         </w:rPr>
+        <w:lastRenderedPageBreak/>
         <w:t xml:space="preserve">Date of Assignment:  </w:t>
       </w:r>
       <w:r>
@@ -3156,17 +3389,7 @@
           <w:highlight w:val="cyan"/>
         </w:rPr>
         <w:tab/>
-        <w:t xml:space="preserve">I hereby certify that I am the author of this document and that any assistance I received in its preparation is fully acknowledged and disclosed in the document. I have also cited all sources from which I obtained data, ideas, or words </w:t>
-      </w:r>
-      <w:r>
-        <w:rPr>
-          <w:rFonts w:cstheme="minorHAnsi"/>
-          <w:sz w:val="24"/>
-          <w:szCs w:val="24"/>
-          <w:highlight w:val="cyan"/>
-        </w:rPr>
-        <w:lastRenderedPageBreak/>
-        <w:t>that are copied directly or paraphrased in the document. Sources are properly credited according to accepted standards for professional publications. I also certify that this paper was prepared by me for this course.</w:t>
+        <w:t>I hereby certify that I am the author of this document and that any assistance I received in its preparation is fully acknowledged and disclosed in the document. I have also cited all sources from which I obtained data, ideas, or words that are copied directly or paraphrased in the document. Sources are properly credited according to accepted standards for professional publications. I also certify that this paper was prepared by me for this course.</w:t>
       </w:r>
     </w:p>
     <w:p>
@@ -3284,7 +3507,7 @@
           <w:rPr>
             <w:noProof/>
           </w:rPr>
-          <w:t>5</w:t>
+          <w:t>16</w:t>
         </w:r>
         <w:r>
           <w:rPr>
@@ -4104,7 +4327,7 @@
 </file>
 
 <file path=customXml/itemProps1.xml><?xml version="1.0" encoding="utf-8"?>
-<ds:datastoreItem xmlns:ds="http://schemas.openxmlformats.org/officeDocument/2006/customXml" ds:itemID="{73321E97-E5F4-4FEE-A705-F37FD8490312}">
+<ds:datastoreItem xmlns:ds="http://schemas.openxmlformats.org/officeDocument/2006/customXml" ds:itemID="{286CC766-E2FB-413A-84AB-730132E9F222}">
   <ds:schemaRefs>
     <ds:schemaRef ds:uri="http://schemas.openxmlformats.org/officeDocument/2006/bibliography"/>
   </ds:schemaRefs>

</xml_diff>

<commit_message>
15.5 but needs cleaning and more content
</commit_message>
<xml_diff>
--- a/CISC650-CN/Final_Paper_Dec1st/Webb_Final_Paper.docx
+++ b/CISC650-CN/Final_Paper_Dec1st/Webb_Final_Paper.docx
@@ -447,43 +447,7 @@
           <w:sz w:val="24"/>
           <w:szCs w:val="24"/>
         </w:rPr>
-        <w:t xml:space="preserve">I will then begin providing research starting with the </w:t>
-      </w:r>
-      <w:proofErr w:type="spellStart"/>
-      <w:r>
-        <w:rPr>
-          <w:rFonts w:ascii="Times New Roman" w:eastAsia="Times New Roman" w:hAnsi="Times New Roman" w:cs="Times New Roman"/>
-          <w:sz w:val="24"/>
-          <w:szCs w:val="24"/>
-        </w:rPr>
-        <w:t>PoW</w:t>
-      </w:r>
-      <w:proofErr w:type="spellEnd"/>
-      <w:r>
-        <w:rPr>
-          <w:rFonts w:ascii="Times New Roman" w:eastAsia="Times New Roman" w:hAnsi="Times New Roman" w:cs="Times New Roman"/>
-          <w:sz w:val="24"/>
-          <w:szCs w:val="24"/>
-        </w:rPr>
-        <w:t xml:space="preserve"> and the </w:t>
-      </w:r>
-      <w:proofErr w:type="spellStart"/>
-      <w:r>
-        <w:rPr>
-          <w:rFonts w:ascii="Times New Roman" w:eastAsia="Times New Roman" w:hAnsi="Times New Roman" w:cs="Times New Roman"/>
-          <w:sz w:val="24"/>
-          <w:szCs w:val="24"/>
-        </w:rPr>
-        <w:t>PoS</w:t>
-      </w:r>
-      <w:proofErr w:type="spellEnd"/>
-      <w:r>
-        <w:rPr>
-          <w:rFonts w:ascii="Times New Roman" w:eastAsia="Times New Roman" w:hAnsi="Times New Roman" w:cs="Times New Roman"/>
-          <w:sz w:val="24"/>
-          <w:szCs w:val="24"/>
-        </w:rPr>
-        <w:t xml:space="preserve"> algorithms. </w:t>
+        <w:t xml:space="preserve">I will then begin providing research starting with the PoW and the PoS algorithms. </w:t>
       </w:r>
     </w:p>
     <w:p>
@@ -917,6 +881,17 @@
         </w:rPr>
         <w:t xml:space="preserve"> This is because blockchain aims to create verifiable trust between multiple parties as questioned in the BGP.</w:t>
       </w:r>
+      <w:r>
+        <w:rPr>
+          <w:rFonts w:ascii="Times New Roman" w:eastAsia="Times New Roman" w:hAnsi="Times New Roman" w:cs="Times New Roman"/>
+          <w:sz w:val="24"/>
+          <w:szCs w:val="24"/>
+        </w:rPr>
+        <w:t xml:space="preserve"> When developing blockchain solutions not only do you have to keep in mind the CIA security triad of Confidentiality vs Integrity vs Accessibility, an architect has to keep in mind Blockchains trilemma of </w:t>
+      </w:r>
+      <w:r>
+        <w:t>Decentralization vs Consistency vs Scalability. Blockchains will be designed and altered to fit specific needs around these aspects. Being truly decentralized might not be an important factor for your project if you care more about scalablity or vice versa.</w:t>
+      </w:r>
     </w:p>
     <w:p>
       <w:pPr>
@@ -965,6 +940,134 @@
           <w:sz w:val="24"/>
           <w:szCs w:val="24"/>
         </w:rPr>
+        <w:t>the byzantine gen</w:t>
+      </w:r>
+      <w:r>
+        <w:rPr>
+          <w:rFonts w:ascii="Times New Roman" w:eastAsia="Times New Roman" w:hAnsi="Times New Roman" w:cs="Times New Roman"/>
+          <w:sz w:val="24"/>
+          <w:szCs w:val="24"/>
+        </w:rPr>
+        <w:t>eral problem and blockchains DCS trilemma</w:t>
+      </w:r>
+      <w:r>
+        <w:rPr>
+          <w:rFonts w:ascii="Times New Roman" w:eastAsia="Times New Roman" w:hAnsi="Times New Roman" w:cs="Times New Roman"/>
+          <w:sz w:val="24"/>
+          <w:szCs w:val="24"/>
+        </w:rPr>
+        <w:t xml:space="preserve"> it will now discuss these applications in their literal references within the cryptocurrency Bitcoin and its Proof of Work Algorithm. When blockchain was conceived it snowballed to market piggybacking off of the popularity of Bitcoin. Bitcoin and blockchain became known worldwide for its revolutionary concepts of a decentralized ledger facilitating financial transactions. Driving this new technology itself was blockchain itself. The creation of this new technology in itself is shrouded in mystery arguably because there is not a conscious agreement on who the </w:t>
+      </w:r>
+      <w:r>
+        <w:rPr>
+          <w:rFonts w:eastAsia="Times New Roman" w:cstheme="minorHAnsi"/>
+          <w:bCs/>
+          <w:sz w:val="24"/>
+          <w:szCs w:val="24"/>
+        </w:rPr>
+        <w:t xml:space="preserve">pseudonymous entity </w:t>
+      </w:r>
+      <w:r>
+        <w:rPr>
+          <w:rFonts w:eastAsia="Times New Roman" w:cstheme="minorHAnsi"/>
+          <w:bCs/>
+          <w:sz w:val="24"/>
+          <w:szCs w:val="24"/>
+        </w:rPr>
+        <w:t xml:space="preserve">Satoshi Nakamoto is. This was the alias used on Bitcoins white paper and the world is </w:t>
+      </w:r>
+      <w:r>
+        <w:rPr>
+          <w:rFonts w:eastAsia="Times New Roman" w:cstheme="minorHAnsi"/>
+          <w:bCs/>
+          <w:sz w:val="24"/>
+          <w:szCs w:val="24"/>
+        </w:rPr>
+        <w:lastRenderedPageBreak/>
+        <w:t>not sure whether it is one person or multiple entities under a guise of an alias. This has led to the background of blockchain technology and bitcoin mostly to have a low confidence and trust value among consumers. Why would the general public put their trust and money in something that had no definite creator? This would have alarmed most people from any security standpoint.</w:t>
+      </w:r>
+    </w:p>
+    <w:p>
+      <w:pPr>
+        <w:spacing w:after="0"/>
+        <w:rPr>
+          <w:rFonts w:ascii="Times New Roman" w:eastAsia="Times New Roman" w:hAnsi="Times New Roman" w:cs="Times New Roman"/>
+          <w:b/>
+          <w:sz w:val="24"/>
+          <w:szCs w:val="24"/>
+          <w:u w:val="single"/>
+        </w:rPr>
+      </w:pPr>
+    </w:p>
+    <w:p>
+      <w:pPr>
+        <w:spacing w:after="0"/>
+        <w:rPr>
+          <w:rFonts w:ascii="Times New Roman" w:eastAsia="Times New Roman" w:hAnsi="Times New Roman" w:cs="Times New Roman"/>
+          <w:b/>
+          <w:sz w:val="24"/>
+          <w:szCs w:val="24"/>
+          <w:u w:val="single"/>
+        </w:rPr>
+      </w:pPr>
+      <w:r>
+        <w:rPr>
+          <w:rFonts w:ascii="Times New Roman" w:eastAsia="Times New Roman" w:hAnsi="Times New Roman" w:cs="Times New Roman"/>
+          <w:b/>
+          <w:sz w:val="24"/>
+          <w:szCs w:val="24"/>
+          <w:u w:val="single"/>
+        </w:rPr>
+        <w:t xml:space="preserve">Bitcoin: OverView </w:t>
+      </w:r>
+    </w:p>
+    <w:p>
+      <w:pPr>
+        <w:spacing w:after="0"/>
+        <w:rPr>
+          <w:rFonts w:ascii="Times New Roman" w:eastAsia="Times New Roman" w:hAnsi="Times New Roman" w:cs="Times New Roman"/>
+          <w:b/>
+          <w:sz w:val="24"/>
+          <w:szCs w:val="24"/>
+          <w:u w:val="single"/>
+        </w:rPr>
+      </w:pPr>
+      <w:r>
+        <w:rPr>
+          <w:rFonts w:ascii="Times New Roman" w:eastAsia="Times New Roman" w:hAnsi="Times New Roman" w:cs="Times New Roman"/>
+          <w:b/>
+          <w:sz w:val="24"/>
+          <w:szCs w:val="24"/>
+          <w:u w:val="single"/>
+        </w:rPr>
+        <w:t xml:space="preserve">Bitcoin: Proof of Work </w:t>
+      </w:r>
+    </w:p>
+    <w:p>
+      <w:pPr>
+        <w:spacing w:after="0"/>
+        <w:ind w:firstLine="720"/>
+        <w:rPr>
+          <w:rFonts w:eastAsia="Times New Roman" w:cstheme="minorHAnsi"/>
+          <w:bCs/>
+          <w:sz w:val="24"/>
+          <w:szCs w:val="24"/>
+        </w:rPr>
+      </w:pPr>
+      <w:r>
+        <w:rPr>
+          <w:rFonts w:ascii="Times New Roman" w:eastAsia="Times New Roman" w:hAnsi="Times New Roman" w:cs="Times New Roman"/>
+          <w:sz w:val="24"/>
+          <w:szCs w:val="24"/>
+        </w:rPr>
+        <w:t xml:space="preserve">Now that this literature has broadly defined </w:t>
+      </w:r>
+      <w:r>
+        <w:rPr>
+          <w:rFonts w:ascii="Times New Roman" w:eastAsia="Times New Roman" w:hAnsi="Times New Roman" w:cs="Times New Roman"/>
+          <w:sz w:val="24"/>
+          <w:szCs w:val="24"/>
+        </w:rPr>
         <w:t xml:space="preserve">the byzantine general problem and what blockchain widely defines it will now discuss these applications in their literal references within the cryptocurrency Bitcoin and its Proof of Work Algorithm. When blockchain was conceived it snowballed to market piggybacking off of the popularity of Bitcoin. Bitcoin and blockchain became known worldwide for its revolutionary concepts of a decentralized ledger facilitating financial transactions. Driving this new technology itself was blockchain itself. The creation of this new technology in itself is shrouded in mystery arguably because there is not a conscious agreement on who the </w:t>
       </w:r>
       <w:r>
@@ -997,71 +1100,15 @@
           <w:u w:val="single"/>
         </w:rPr>
       </w:pPr>
-    </w:p>
-    <w:p>
-      <w:pPr>
-        <w:spacing w:after="0"/>
-        <w:rPr>
-          <w:rFonts w:ascii="Times New Roman" w:eastAsia="Times New Roman" w:hAnsi="Times New Roman" w:cs="Times New Roman"/>
-          <w:b/>
-          <w:sz w:val="24"/>
-          <w:szCs w:val="24"/>
-          <w:u w:val="single"/>
-        </w:rPr>
-      </w:pPr>
-      <w:r>
-        <w:rPr>
-          <w:rFonts w:ascii="Times New Roman" w:eastAsia="Times New Roman" w:hAnsi="Times New Roman" w:cs="Times New Roman"/>
-          <w:b/>
-          <w:sz w:val="24"/>
-          <w:szCs w:val="24"/>
-          <w:u w:val="single"/>
-        </w:rPr>
-        <w:t xml:space="preserve">Bitcoin: </w:t>
-      </w:r>
-      <w:proofErr w:type="spellStart"/>
-      <w:r>
-        <w:rPr>
-          <w:rFonts w:ascii="Times New Roman" w:eastAsia="Times New Roman" w:hAnsi="Times New Roman" w:cs="Times New Roman"/>
-          <w:b/>
-          <w:sz w:val="24"/>
-          <w:szCs w:val="24"/>
-          <w:u w:val="single"/>
-        </w:rPr>
-        <w:t>OverView</w:t>
-      </w:r>
-      <w:proofErr w:type="spellEnd"/>
-      <w:r>
-        <w:rPr>
-          <w:rFonts w:ascii="Times New Roman" w:eastAsia="Times New Roman" w:hAnsi="Times New Roman" w:cs="Times New Roman"/>
-          <w:b/>
-          <w:sz w:val="24"/>
-          <w:szCs w:val="24"/>
-          <w:u w:val="single"/>
-        </w:rPr>
-        <w:t xml:space="preserve"> </w:t>
-      </w:r>
-    </w:p>
-    <w:p>
-      <w:pPr>
-        <w:spacing w:after="0"/>
-        <w:rPr>
-          <w:rFonts w:ascii="Times New Roman" w:eastAsia="Times New Roman" w:hAnsi="Times New Roman" w:cs="Times New Roman"/>
-          <w:b/>
-          <w:sz w:val="24"/>
-          <w:szCs w:val="24"/>
-          <w:u w:val="single"/>
-        </w:rPr>
-      </w:pPr>
-      <w:r>
-        <w:rPr>
-          <w:rFonts w:ascii="Times New Roman" w:eastAsia="Times New Roman" w:hAnsi="Times New Roman" w:cs="Times New Roman"/>
-          <w:b/>
-          <w:sz w:val="24"/>
-          <w:szCs w:val="24"/>
-          <w:u w:val="single"/>
-        </w:rPr>
-        <w:t xml:space="preserve">Bitcoin: Proof of Work </w:t>
+      <w:r>
+        <w:rPr>
+          <w:rFonts w:ascii="Times New Roman" w:eastAsia="Times New Roman" w:hAnsi="Times New Roman" w:cs="Times New Roman"/>
+          <w:b/>
+          <w:sz w:val="24"/>
+          <w:szCs w:val="24"/>
+          <w:u w:val="single"/>
+        </w:rPr>
+        <w:t>Bitcoin : Mining</w:t>
       </w:r>
     </w:p>
     <w:p>
@@ -1069,79 +1116,129 @@
         <w:spacing w:after="0"/>
         <w:ind w:firstLine="720"/>
         <w:rPr>
-          <w:rFonts w:eastAsia="Times New Roman" w:cstheme="minorHAnsi"/>
-          <w:bCs/>
-          <w:sz w:val="24"/>
-          <w:szCs w:val="24"/>
-        </w:rPr>
-      </w:pPr>
-      <w:r>
-        <w:rPr>
-          <w:rFonts w:ascii="Times New Roman" w:eastAsia="Times New Roman" w:hAnsi="Times New Roman" w:cs="Times New Roman"/>
-          <w:sz w:val="24"/>
-          <w:szCs w:val="24"/>
-        </w:rPr>
-        <w:t xml:space="preserve">Now that this literature has broadly defined </w:t>
-      </w:r>
-      <w:r>
-        <w:rPr>
-          <w:rFonts w:ascii="Times New Roman" w:eastAsia="Times New Roman" w:hAnsi="Times New Roman" w:cs="Times New Roman"/>
-          <w:sz w:val="24"/>
-          <w:szCs w:val="24"/>
-        </w:rPr>
-        <w:t xml:space="preserve">the byzantine general problem and what blockchain widely defines it will now discuss these applications in their literal references within the cryptocurrency Bitcoin and its Proof of Work Algorithm. When blockchain was conceived it snowballed to market piggybacking off of the popularity of Bitcoin. Bitcoin and blockchain became known worldwide for its revolutionary concepts of a decentralized ledger facilitating financial transactions. Driving this new technology itself was blockchain itself. The creation of this new technology in itself is shrouded in mystery arguably because there is not a conscious agreement on who the </w:t>
-      </w:r>
-      <w:r>
-        <w:rPr>
-          <w:rFonts w:eastAsia="Times New Roman" w:cstheme="minorHAnsi"/>
-          <w:bCs/>
-          <w:sz w:val="24"/>
-          <w:szCs w:val="24"/>
-        </w:rPr>
-        <w:t xml:space="preserve">pseudonymous entity </w:t>
-      </w:r>
-      <w:r>
-        <w:rPr>
-          <w:rFonts w:eastAsia="Times New Roman" w:cstheme="minorHAnsi"/>
-          <w:bCs/>
-          <w:sz w:val="24"/>
-          <w:szCs w:val="24"/>
-        </w:rPr>
-        <w:t>Satoshi Nakamoto is. This was the alias used on Bitcoins white paper and the world is not sure whether it is one person or multiple entities under a guise of an alias. This has led to the background of blockchain technology and bitcoin mostly to have a low confidence and trust value among consumers. Why would the general public put their trust and money in something that had no definite creator? This would have alarmed most people from any security standpoint.</w:t>
-      </w:r>
-    </w:p>
-    <w:p>
-      <w:pPr>
-        <w:spacing w:after="0"/>
-        <w:rPr>
-          <w:rFonts w:ascii="Times New Roman" w:eastAsia="Times New Roman" w:hAnsi="Times New Roman" w:cs="Times New Roman"/>
-          <w:b/>
-          <w:sz w:val="24"/>
-          <w:szCs w:val="24"/>
-          <w:u w:val="single"/>
-        </w:rPr>
-      </w:pPr>
-      <w:proofErr w:type="gramStart"/>
-      <w:r>
-        <w:rPr>
-          <w:rFonts w:ascii="Times New Roman" w:eastAsia="Times New Roman" w:hAnsi="Times New Roman" w:cs="Times New Roman"/>
-          <w:b/>
-          <w:sz w:val="24"/>
-          <w:szCs w:val="24"/>
-          <w:u w:val="single"/>
-        </w:rPr>
-        <w:t>Bitcoin :</w:t>
-      </w:r>
-      <w:proofErr w:type="gramEnd"/>
-      <w:r>
-        <w:rPr>
-          <w:rFonts w:ascii="Times New Roman" w:eastAsia="Times New Roman" w:hAnsi="Times New Roman" w:cs="Times New Roman"/>
-          <w:b/>
-          <w:sz w:val="24"/>
-          <w:szCs w:val="24"/>
-          <w:u w:val="single"/>
-        </w:rPr>
-        <w:t xml:space="preserve"> Mining</w:t>
+          <w:rFonts w:ascii="Times New Roman" w:eastAsia="Times New Roman" w:hAnsi="Times New Roman" w:cs="Times New Roman"/>
+          <w:b/>
+          <w:sz w:val="24"/>
+          <w:szCs w:val="24"/>
+          <w:u w:val="single"/>
+        </w:rPr>
+      </w:pPr>
+      <w:r>
+        <w:rPr>
+          <w:rFonts w:eastAsia="Times New Roman" w:cstheme="minorHAnsi"/>
+          <w:bCs/>
+          <w:sz w:val="24"/>
+          <w:szCs w:val="24"/>
+        </w:rPr>
+        <w:lastRenderedPageBreak/>
+        <w:t xml:space="preserve">Going into more detail these miners create candidate blocks that become eligible to add to the blockchain. These blocks must be properly constructed by a miner and has 6 parameters. The first being the version of the Bitcoin software, the second being the hash of the previous block, third is the merkle root which is a hash representation of all the transactions to be added in the candidate block. Fourth we have a timestamp. Fifth is a target hash threshold. This blocks header hashed value must be less than or equal to the networks target hash. Lastly for the sixth parameter there is the nonce value. This is a variable used in the proof of work algorithm for mining. Once those fields are filled out a block is sent to the network to be validated and if the other miners agree it is added to the ledger. These miners compete at the chance to solve hashing functions for a reward on the network. This is all effected by the network difficulty. When network difficulty increases then more hashing power is needed to compete. This is a tad bit confusing from a technical aspect because it is quite backwards on what is really happening in the code. When more hashes are being discovered on the network the algorithm recognizes this and will increase the difficulty on the network. This is accomplished by actually lowering networks target hash. When you lower the networks target hash then blocks have less of a chance of getting a number below that value. This can be misleading because to increase network difficulty you have to decrease the networks target hash value. Conversely, to decrease hashing difficulty the network raises its target hash value so miners now have a greater chance of getting below that number. This is where the nonce value comes into play. Miners compete to find a nonce value that produces a hash that is equal or less to the network difficulty. This means that not only does your </w:t>
+      </w:r>
+      <w:r>
+        <w:rPr>
+          <w:rFonts w:eastAsia="Times New Roman" w:cstheme="minorHAnsi"/>
+          <w:bCs/>
+          <w:sz w:val="24"/>
+          <w:szCs w:val="24"/>
+        </w:rPr>
+        <w:lastRenderedPageBreak/>
+        <w:t>machine have to solve the function but its nonce value means it has to be the randomly chosen one in a group to do so as well.  When a miner finds this nonce value it is referred to as the golden nonce. This golden nonce reserves the miner the right to add the block to the chain and receive a reward. All this increasing and decreasing of network difficulty is designed to keep mining from forming a linear relation. If more powerful miners were to hit the network there would be a linear relation between the amounts of hash power and how bitcoin much they would get paid out compared to the other miners on the network which would effectively stomp out the little guy and harvest all the coins. Since the network difficulty is used industrial grade ASIC miners cant just quickly mine the whole network because the sudden increase of hashing power would effectively raise the network difficulty. This is the decentralization aimed to stop big business from stomping on the little guy and keep the market competitive although this is not as true to day with the use of ASIC miners and large mining pools.</w:t>
+      </w:r>
+    </w:p>
+    <w:p>
+      <w:pPr>
+        <w:spacing w:after="0"/>
+        <w:rPr>
+          <w:rFonts w:ascii="Times New Roman" w:eastAsia="Times New Roman" w:hAnsi="Times New Roman" w:cs="Times New Roman"/>
+          <w:b/>
+          <w:sz w:val="24"/>
+          <w:szCs w:val="24"/>
+          <w:u w:val="single"/>
+        </w:rPr>
+      </w:pPr>
+      <w:r>
+        <w:rPr>
+          <w:rFonts w:ascii="Times New Roman" w:eastAsia="Times New Roman" w:hAnsi="Times New Roman" w:cs="Times New Roman"/>
+          <w:b/>
+          <w:sz w:val="24"/>
+          <w:szCs w:val="24"/>
+          <w:u w:val="single"/>
+        </w:rPr>
+        <w:t>Bitcoin : DoubleSha256</w:t>
+      </w:r>
+    </w:p>
+    <w:p>
+      <w:pPr>
+        <w:spacing w:after="0"/>
+        <w:rPr>
+          <w:rFonts w:ascii="Times New Roman" w:eastAsia="Times New Roman" w:hAnsi="Times New Roman" w:cs="Times New Roman"/>
+          <w:sz w:val="24"/>
+          <w:szCs w:val="24"/>
+        </w:rPr>
+      </w:pPr>
+      <w:r>
+        <w:rPr>
+          <w:rFonts w:ascii="Times New Roman" w:eastAsia="Times New Roman" w:hAnsi="Times New Roman" w:cs="Times New Roman"/>
+          <w:sz w:val="24"/>
+          <w:szCs w:val="24"/>
+        </w:rPr>
+        <w:tab/>
+      </w:r>
+      <w:r>
+        <w:rPr>
+          <w:rFonts w:ascii="Times New Roman" w:eastAsia="Times New Roman" w:hAnsi="Times New Roman" w:cs="Times New Roman"/>
+          <w:sz w:val="24"/>
+          <w:szCs w:val="24"/>
+        </w:rPr>
+        <w:t>Bitcoins Proof of work algorithm incorporates a double sha256  implementation for cryptographic hashing.</w:t>
+      </w:r>
+      <w:r>
+        <w:rPr>
+          <w:rFonts w:ascii="Times New Roman" w:eastAsia="Times New Roman" w:hAnsi="Times New Roman" w:cs="Times New Roman"/>
+          <w:sz w:val="24"/>
+          <w:szCs w:val="24"/>
+        </w:rPr>
+        <w:t xml:space="preserve"> This is because new recorded transactions will be added to a block header as a hashed value using sha-256 as the merkel root. Also in the header will be a hashed representation of the previous block. Now that the header has its initial references to sha-256 hash from the merkel root and previous blocks hash it then takes the block header and applies sha-256 again effectively encapsulating the first hashes values in the new sha-256 representation of the block header. If the blockheader has enough zeros in its little endienciy then it will be accepted to the ledger. If the hashed </w:t>
+      </w:r>
+      <w:r>
+        <w:rPr>
+          <w:rFonts w:ascii="Times New Roman" w:eastAsia="Times New Roman" w:hAnsi="Times New Roman" w:cs="Times New Roman"/>
+          <w:sz w:val="24"/>
+          <w:szCs w:val="24"/>
+        </w:rPr>
+        <w:lastRenderedPageBreak/>
+        <w:t>value of the block header does not have enough zeros it will be reject and the nonce value increased to try again.</w:t>
+      </w:r>
+    </w:p>
+    <w:p>
+      <w:pPr>
+        <w:spacing w:after="0"/>
+        <w:rPr>
+          <w:rFonts w:ascii="Times New Roman" w:eastAsia="Times New Roman" w:hAnsi="Times New Roman" w:cs="Times New Roman"/>
+          <w:b/>
+          <w:sz w:val="24"/>
+          <w:szCs w:val="24"/>
+          <w:u w:val="single"/>
+        </w:rPr>
+      </w:pPr>
+      <w:r>
+        <w:rPr>
+          <w:rFonts w:ascii="Times New Roman" w:eastAsia="Times New Roman" w:hAnsi="Times New Roman" w:cs="Times New Roman"/>
+          <w:b/>
+          <w:sz w:val="24"/>
+          <w:szCs w:val="24"/>
+          <w:u w:val="single"/>
+        </w:rPr>
+        <w:t xml:space="preserve">Bitcoin : </w:t>
+      </w:r>
+      <w:r>
+        <w:rPr>
+          <w:rFonts w:ascii="Times New Roman" w:eastAsia="Times New Roman" w:hAnsi="Times New Roman" w:cs="Times New Roman"/>
+          <w:b/>
+          <w:sz w:val="24"/>
+          <w:szCs w:val="24"/>
+          <w:u w:val="single"/>
+        </w:rPr>
+        <w:t>Coinbase Transaction</w:t>
       </w:r>
     </w:p>
     <w:p>
@@ -1158,22 +1255,121 @@
       </w:pPr>
       <w:r>
         <w:rPr>
-          <w:rFonts w:eastAsia="Times New Roman" w:cstheme="minorHAnsi"/>
-          <w:bCs/>
-          <w:sz w:val="24"/>
-          <w:szCs w:val="24"/>
-        </w:rPr>
-        <w:t xml:space="preserve">Going into more detail these miners create candidate blocks that become eligible to add to the blockchain. These blocks must be properly constructed by a miner and has 6 parameters. The first being the version of the Bitcoin software, the second being the hash of the previous block, third is the merkle root which is a hash representation of all the transactions to be added in the candidate block. Fourth we have a timestamp. Fifth </w:t>
-      </w:r>
-      <w:r>
-        <w:rPr>
-          <w:rFonts w:eastAsia="Times New Roman" w:cstheme="minorHAnsi"/>
-          <w:bCs/>
+          <w:rFonts w:ascii="Times New Roman" w:eastAsia="Times New Roman" w:hAnsi="Times New Roman" w:cs="Times New Roman"/>
+          <w:sz w:val="24"/>
+          <w:szCs w:val="24"/>
+        </w:rPr>
+        <w:t xml:space="preserve">The first transaction in the merkel root is called the coinbase transaction and this allows for a transaction to get a reward from if the block is successfully mined. The Coinbase transaction is different in that instead of transactions having input and outputs, this transaction creates bitcoin as a reward for adding a block. The transaction of the coinbase will contain information about the value of the transaction which is 25 bitcoins a block. It will all use the recepients public key to send the value to when confirmed. Also in the coinbase transaction is the fields for previous block hash and index but these are not needed since you are creating new bitcoins. It is popular to see arbitrary data or messages hidden in those values form miners since they are not need or used in the coinbase transaction. Again once the coinbase transaction is completed it is added to the merkel branch to create a merkel tree hashed value to be added to the block header. </w:t>
+      </w:r>
+    </w:p>
+    <w:p>
+      <w:pPr>
+        <w:spacing w:after="0"/>
+        <w:rPr>
+          <w:rFonts w:ascii="Times New Roman" w:eastAsia="Times New Roman" w:hAnsi="Times New Roman" w:cs="Times New Roman"/>
+          <w:b/>
+          <w:sz w:val="24"/>
+          <w:szCs w:val="24"/>
+          <w:u w:val="single"/>
+        </w:rPr>
+      </w:pPr>
+      <w:r>
+        <w:rPr>
+          <w:rFonts w:ascii="Times New Roman" w:eastAsia="Times New Roman" w:hAnsi="Times New Roman" w:cs="Times New Roman"/>
+          <w:b/>
+          <w:sz w:val="24"/>
+          <w:szCs w:val="24"/>
+          <w:u w:val="single"/>
+        </w:rPr>
+        <w:t>Bitcoin: H</w:t>
+      </w:r>
+      <w:r>
+        <w:rPr>
+          <w:rFonts w:ascii="Times New Roman" w:eastAsia="Times New Roman" w:hAnsi="Times New Roman" w:cs="Times New Roman"/>
+          <w:b/>
+          <w:sz w:val="24"/>
+          <w:szCs w:val="24"/>
+          <w:u w:val="single"/>
+        </w:rPr>
+        <w:t>alvening.</w:t>
+      </w:r>
+    </w:p>
+    <w:p>
+      <w:pPr>
+        <w:spacing w:after="0"/>
+        <w:rPr>
+          <w:rFonts w:ascii="Times New Roman" w:eastAsia="Times New Roman" w:hAnsi="Times New Roman" w:cs="Times New Roman"/>
+          <w:sz w:val="24"/>
+          <w:szCs w:val="24"/>
+        </w:rPr>
+      </w:pPr>
+      <w:r>
+        <w:rPr>
+          <w:rFonts w:ascii="Times New Roman" w:eastAsia="Times New Roman" w:hAnsi="Times New Roman" w:cs="Times New Roman"/>
+          <w:sz w:val="24"/>
+          <w:szCs w:val="24"/>
+        </w:rPr>
+        <w:tab/>
+      </w:r>
+      <w:r>
+        <w:rPr>
+          <w:rFonts w:ascii="Times New Roman" w:eastAsia="Times New Roman" w:hAnsi="Times New Roman" w:cs="Times New Roman"/>
+          <w:sz w:val="24"/>
+          <w:szCs w:val="24"/>
+        </w:rPr>
+        <w:t xml:space="preserve">Bitcoins proof of work algorithm is designed to only mint 21,000,000 bitcoins in existence. To make acquiring all these coins more difficult a concept of halvening was introduced. When Bitcoin began miners used to get rewarded 50 bitcoins for adding a block. After that it halved to 25 and then to 12.5. The next halvening will make the block rward 6.25 bitcoins everytime a block is added. What this aims to do is decrease supply while keeping demand the same or higher. Now miners will only get half of what they used to for the same amount of work. This will in turn weed out unprofitable miners </w:t>
+      </w:r>
+      <w:r>
+        <w:rPr>
+          <w:rFonts w:ascii="Times New Roman" w:eastAsia="Times New Roman" w:hAnsi="Times New Roman" w:cs="Times New Roman"/>
           <w:sz w:val="24"/>
           <w:szCs w:val="24"/>
         </w:rPr>
         <w:lastRenderedPageBreak/>
-        <w:t xml:space="preserve">is a target hash threshold. This blocks header hashed value must be less than or equal to the networks target hash. Lastly for the sixth parameter there is the nonce value. This is a variable used in the proof of work algorithm for mining. Once those fields are filled out a block is sent to the network to be validated and if the other miners agree it is added to the ledger. These miners compete at the chance to solve hashing functions for a reward on the network. This is all effected by the network difficulty. When network difficulty increases then more hashing power is needed to compete. This is a tad bit confusing from a technical aspect because it is quite backwards on what is really happening in the code. When more hashes are being discovered on the network the algorithm recognizes this and will increase the difficulty on the network. This is accomplished by actually lowering networks target hash. When you lower the networks target hash then blocks have less of a chance of getting a number below that value. This can be misleading because to increase network difficulty you have to decrease the networks target hash value. Conversely, to decrease hashing difficulty the network raises its target hash value so miners now have a greater chance of getting below that number. This is where the nonce value comes into play. Miners compete to find a nonce value that produces a hash that is equal or less to the network difficulty. This means that not only does your machine have to solve the function but its nonce value means it has to be the randomly chosen one in a group to do so as well.  When a miner finds this nonce value it is referred to as the golden nonce. This golden nonce reserves the miner the right to add the block to the chain and receive a reward. All this increasing and decreasing of network difficulty is designed to keep mining from forming a linear relation. If more </w:t>
+        <w:t xml:space="preserve">decreasing network difficulty till profitable again or force miners to sell their Bitcoin at a higher rate to make up for the losses. </w:t>
+      </w:r>
+    </w:p>
+    <w:p>
+      <w:pPr>
+        <w:spacing w:after="0"/>
+        <w:rPr>
+          <w:rFonts w:ascii="Times New Roman" w:eastAsia="Times New Roman" w:hAnsi="Times New Roman" w:cs="Times New Roman"/>
+          <w:b/>
+          <w:sz w:val="24"/>
+          <w:szCs w:val="24"/>
+          <w:u w:val="single"/>
+        </w:rPr>
+      </w:pPr>
+      <w:r>
+        <w:rPr>
+          <w:rFonts w:ascii="Times New Roman" w:eastAsia="Times New Roman" w:hAnsi="Times New Roman" w:cs="Times New Roman"/>
+          <w:b/>
+          <w:sz w:val="24"/>
+          <w:szCs w:val="24"/>
+          <w:u w:val="single"/>
+        </w:rPr>
+        <w:t>Overview and 51percent.</w:t>
+      </w:r>
+    </w:p>
+    <w:p>
+      <w:pPr>
+        <w:spacing w:after="0"/>
+        <w:ind w:firstLine="720"/>
+        <w:rPr>
+          <w:rFonts w:eastAsia="Times New Roman" w:cstheme="minorHAnsi"/>
+          <w:bCs/>
+          <w:sz w:val="24"/>
+          <w:szCs w:val="24"/>
+        </w:rPr>
+      </w:pPr>
+      <w:r>
+        <w:rPr>
+          <w:rFonts w:eastAsia="Times New Roman" w:cstheme="minorHAnsi"/>
+          <w:bCs/>
+          <w:sz w:val="24"/>
+          <w:szCs w:val="24"/>
+        </w:rPr>
+        <w:t xml:space="preserve">When Satoshi Nakamoto first white papered Bitcoin and the Proof of Work algorithm they had an idea of a decentralized digital ledger that would be inept from being controlled by any one single entity. While it is true that this consensus algorithm is optimized for decentralization it is not without fault, and is not as decentralized as it was designed to be. In the beginning the difficulty of the network was low, but as more and more nodes of miners appeared on the network the difficulty began to rise. This meant that you would have to produce more hashing power to compete on the network. Eventually people stopped using their Central Processing Units for computing hasing functions and started using their graphic processing units optimized for solving these functions. This lead to a higher difficulty on the Bitcoin network. Building from that was something that Satoshi Nakamoto did not mention in the whitepaper or maybe intentionally left out, the fact you could create machines optimized for solving the SHA-256 algorithm made up of many tiny specialized CPU’s on one machine. These machines Are called Application Specific Integrated Chip’s or ASIC for short. ASIC miners bring an unfair competitive advantage to the Bitcoin mining network because they typically produce hashing results exponentially faster than traditional CPU and GPU mining rigs. This is because the ASIC is essentially a machine with many CPU’s optimized for solving this one hashing function. This takes away from Bitcoin being truly decentralized because now everyday people must by industrial grade equipment if they want to </w:t>
       </w:r>
       <w:r>
         <w:rPr>
@@ -1183,656 +1379,7 @@
           <w:szCs w:val="24"/>
         </w:rPr>
         <w:lastRenderedPageBreak/>
-        <w:t>powerful miners were to hit the network there would be a linear relation between the amounts of hash power and how bitcoin much they would get paid out compared to the other miners on the network which would effectively stomp out the little guy and harvest all the coins. Since the network difficulty is used industrial grade ASIC miners cant just quickly mine the whole network because the sudden increase of hashing power would effectively raise the network difficulty. This is the decentralization aimed to stop big business from stomping on the little guy and keep the market competitive although this is not as true to day with the use of ASIC miners and large mining pools.</w:t>
-      </w:r>
-    </w:p>
-    <w:p>
-      <w:pPr>
-        <w:spacing w:after="0"/>
-        <w:rPr>
-          <w:rFonts w:ascii="Times New Roman" w:eastAsia="Times New Roman" w:hAnsi="Times New Roman" w:cs="Times New Roman"/>
-          <w:b/>
-          <w:sz w:val="24"/>
-          <w:szCs w:val="24"/>
-          <w:u w:val="single"/>
-        </w:rPr>
-      </w:pPr>
-      <w:proofErr w:type="gramStart"/>
-      <w:r>
-        <w:rPr>
-          <w:rFonts w:ascii="Times New Roman" w:eastAsia="Times New Roman" w:hAnsi="Times New Roman" w:cs="Times New Roman"/>
-          <w:b/>
-          <w:sz w:val="24"/>
-          <w:szCs w:val="24"/>
-          <w:u w:val="single"/>
-        </w:rPr>
-        <w:t>Bitcoin :</w:t>
-      </w:r>
-      <w:proofErr w:type="gramEnd"/>
-      <w:r>
-        <w:rPr>
-          <w:rFonts w:ascii="Times New Roman" w:eastAsia="Times New Roman" w:hAnsi="Times New Roman" w:cs="Times New Roman"/>
-          <w:b/>
-          <w:sz w:val="24"/>
-          <w:szCs w:val="24"/>
-          <w:u w:val="single"/>
-        </w:rPr>
-        <w:t xml:space="preserve"> DoubleSha256</w:t>
-      </w:r>
-    </w:p>
-    <w:p>
-      <w:pPr>
-        <w:spacing w:after="0"/>
-        <w:rPr>
-          <w:rFonts w:ascii="Times New Roman" w:eastAsia="Times New Roman" w:hAnsi="Times New Roman" w:cs="Times New Roman"/>
-          <w:sz w:val="24"/>
-          <w:szCs w:val="24"/>
-        </w:rPr>
-      </w:pPr>
-      <w:r>
-        <w:rPr>
-          <w:rFonts w:ascii="Times New Roman" w:eastAsia="Times New Roman" w:hAnsi="Times New Roman" w:cs="Times New Roman"/>
-          <w:sz w:val="24"/>
-          <w:szCs w:val="24"/>
-        </w:rPr>
-        <w:tab/>
-      </w:r>
-      <w:r>
-        <w:rPr>
-          <w:rFonts w:ascii="Times New Roman" w:eastAsia="Times New Roman" w:hAnsi="Times New Roman" w:cs="Times New Roman"/>
-          <w:sz w:val="24"/>
-          <w:szCs w:val="24"/>
-        </w:rPr>
-        <w:t xml:space="preserve">Bitcoins Proof of work algorithm incorporates a double </w:t>
-      </w:r>
-      <w:proofErr w:type="gramStart"/>
-      <w:r>
-        <w:rPr>
-          <w:rFonts w:ascii="Times New Roman" w:eastAsia="Times New Roman" w:hAnsi="Times New Roman" w:cs="Times New Roman"/>
-          <w:sz w:val="24"/>
-          <w:szCs w:val="24"/>
-        </w:rPr>
-        <w:t>sha256  implementation</w:t>
-      </w:r>
-      <w:proofErr w:type="gramEnd"/>
-      <w:r>
-        <w:rPr>
-          <w:rFonts w:ascii="Times New Roman" w:eastAsia="Times New Roman" w:hAnsi="Times New Roman" w:cs="Times New Roman"/>
-          <w:sz w:val="24"/>
-          <w:szCs w:val="24"/>
-        </w:rPr>
-        <w:t xml:space="preserve"> for cryptographic hashing.</w:t>
-      </w:r>
-      <w:r>
-        <w:rPr>
-          <w:rFonts w:ascii="Times New Roman" w:eastAsia="Times New Roman" w:hAnsi="Times New Roman" w:cs="Times New Roman"/>
-          <w:sz w:val="24"/>
-          <w:szCs w:val="24"/>
-        </w:rPr>
-        <w:t xml:space="preserve"> This is because new recorded transactions will be added to a block header as a hashed value using sha-256 as the </w:t>
-      </w:r>
-      <w:proofErr w:type="spellStart"/>
-      <w:r>
-        <w:rPr>
-          <w:rFonts w:ascii="Times New Roman" w:eastAsia="Times New Roman" w:hAnsi="Times New Roman" w:cs="Times New Roman"/>
-          <w:sz w:val="24"/>
-          <w:szCs w:val="24"/>
-        </w:rPr>
-        <w:t>merkel</w:t>
-      </w:r>
-      <w:proofErr w:type="spellEnd"/>
-      <w:r>
-        <w:rPr>
-          <w:rFonts w:ascii="Times New Roman" w:eastAsia="Times New Roman" w:hAnsi="Times New Roman" w:cs="Times New Roman"/>
-          <w:sz w:val="24"/>
-          <w:szCs w:val="24"/>
-        </w:rPr>
-        <w:t xml:space="preserve"> root. Also in the header will be a hashed representation of the previous block. Now that the header has its initial references to sha-256 hash from the </w:t>
-      </w:r>
-      <w:proofErr w:type="spellStart"/>
-      <w:r>
-        <w:rPr>
-          <w:rFonts w:ascii="Times New Roman" w:eastAsia="Times New Roman" w:hAnsi="Times New Roman" w:cs="Times New Roman"/>
-          <w:sz w:val="24"/>
-          <w:szCs w:val="24"/>
-        </w:rPr>
-        <w:t>merkel</w:t>
-      </w:r>
-      <w:proofErr w:type="spellEnd"/>
-      <w:r>
-        <w:rPr>
-          <w:rFonts w:ascii="Times New Roman" w:eastAsia="Times New Roman" w:hAnsi="Times New Roman" w:cs="Times New Roman"/>
-          <w:sz w:val="24"/>
-          <w:szCs w:val="24"/>
-        </w:rPr>
-        <w:t xml:space="preserve"> root and previous blocks hash it then takes the block header and applies sha-256 again effectively encapsulating the first hashes values in the new sha-256 representation of the block header. If the </w:t>
-      </w:r>
-      <w:proofErr w:type="spellStart"/>
-      <w:r>
-        <w:rPr>
-          <w:rFonts w:ascii="Times New Roman" w:eastAsia="Times New Roman" w:hAnsi="Times New Roman" w:cs="Times New Roman"/>
-          <w:sz w:val="24"/>
-          <w:szCs w:val="24"/>
-        </w:rPr>
-        <w:t>blockheader</w:t>
-      </w:r>
-      <w:proofErr w:type="spellEnd"/>
-      <w:r>
-        <w:rPr>
-          <w:rFonts w:ascii="Times New Roman" w:eastAsia="Times New Roman" w:hAnsi="Times New Roman" w:cs="Times New Roman"/>
-          <w:sz w:val="24"/>
-          <w:szCs w:val="24"/>
-        </w:rPr>
-        <w:t xml:space="preserve"> has enough zeros in its little </w:t>
-      </w:r>
-      <w:proofErr w:type="spellStart"/>
-      <w:r>
-        <w:rPr>
-          <w:rFonts w:ascii="Times New Roman" w:eastAsia="Times New Roman" w:hAnsi="Times New Roman" w:cs="Times New Roman"/>
-          <w:sz w:val="24"/>
-          <w:szCs w:val="24"/>
-        </w:rPr>
-        <w:t>endienciy</w:t>
-      </w:r>
-      <w:proofErr w:type="spellEnd"/>
-      <w:r>
-        <w:rPr>
-          <w:rFonts w:ascii="Times New Roman" w:eastAsia="Times New Roman" w:hAnsi="Times New Roman" w:cs="Times New Roman"/>
-          <w:sz w:val="24"/>
-          <w:szCs w:val="24"/>
-        </w:rPr>
-        <w:t xml:space="preserve"> then it will be accepted to the ledger. If the hashed value of the block header does not have enough zeros it will be reject and the nonce value increased to try again.</w:t>
-      </w:r>
-    </w:p>
-    <w:p>
-      <w:pPr>
-        <w:spacing w:after="0"/>
-        <w:rPr>
-          <w:rFonts w:ascii="Times New Roman" w:eastAsia="Times New Roman" w:hAnsi="Times New Roman" w:cs="Times New Roman"/>
-          <w:b/>
-          <w:sz w:val="24"/>
-          <w:szCs w:val="24"/>
-          <w:u w:val="single"/>
-        </w:rPr>
-      </w:pPr>
-      <w:proofErr w:type="gramStart"/>
-      <w:r>
-        <w:rPr>
-          <w:rFonts w:ascii="Times New Roman" w:eastAsia="Times New Roman" w:hAnsi="Times New Roman" w:cs="Times New Roman"/>
-          <w:b/>
-          <w:sz w:val="24"/>
-          <w:szCs w:val="24"/>
-          <w:u w:val="single"/>
-        </w:rPr>
-        <w:t>Bitcoin :</w:t>
-      </w:r>
-      <w:proofErr w:type="gramEnd"/>
-      <w:r>
-        <w:rPr>
-          <w:rFonts w:ascii="Times New Roman" w:eastAsia="Times New Roman" w:hAnsi="Times New Roman" w:cs="Times New Roman"/>
-          <w:b/>
-          <w:sz w:val="24"/>
-          <w:szCs w:val="24"/>
-          <w:u w:val="single"/>
-        </w:rPr>
-        <w:t xml:space="preserve"> </w:t>
-      </w:r>
-      <w:proofErr w:type="spellStart"/>
-      <w:r>
-        <w:rPr>
-          <w:rFonts w:ascii="Times New Roman" w:eastAsia="Times New Roman" w:hAnsi="Times New Roman" w:cs="Times New Roman"/>
-          <w:b/>
-          <w:sz w:val="24"/>
-          <w:szCs w:val="24"/>
-          <w:u w:val="single"/>
-        </w:rPr>
-        <w:t>Coinbase</w:t>
-      </w:r>
-      <w:proofErr w:type="spellEnd"/>
-      <w:r>
-        <w:rPr>
-          <w:rFonts w:ascii="Times New Roman" w:eastAsia="Times New Roman" w:hAnsi="Times New Roman" w:cs="Times New Roman"/>
-          <w:b/>
-          <w:sz w:val="24"/>
-          <w:szCs w:val="24"/>
-          <w:u w:val="single"/>
-        </w:rPr>
-        <w:t xml:space="preserve"> Transaction</w:t>
-      </w:r>
-    </w:p>
-    <w:p>
-      <w:pPr>
-        <w:spacing w:after="0"/>
-        <w:ind w:firstLine="720"/>
-        <w:rPr>
-          <w:rFonts w:ascii="Times New Roman" w:eastAsia="Times New Roman" w:hAnsi="Times New Roman" w:cs="Times New Roman"/>
-          <w:b/>
-          <w:sz w:val="24"/>
-          <w:szCs w:val="24"/>
-          <w:u w:val="single"/>
-        </w:rPr>
-      </w:pPr>
-      <w:r>
-        <w:rPr>
-          <w:rFonts w:ascii="Times New Roman" w:eastAsia="Times New Roman" w:hAnsi="Times New Roman" w:cs="Times New Roman"/>
-          <w:sz w:val="24"/>
-          <w:szCs w:val="24"/>
-        </w:rPr>
-        <w:t xml:space="preserve">The first transaction in the </w:t>
-      </w:r>
-      <w:proofErr w:type="spellStart"/>
-      <w:r>
-        <w:rPr>
-          <w:rFonts w:ascii="Times New Roman" w:eastAsia="Times New Roman" w:hAnsi="Times New Roman" w:cs="Times New Roman"/>
-          <w:sz w:val="24"/>
-          <w:szCs w:val="24"/>
-        </w:rPr>
-        <w:t>merkel</w:t>
-      </w:r>
-      <w:proofErr w:type="spellEnd"/>
-      <w:r>
-        <w:rPr>
-          <w:rFonts w:ascii="Times New Roman" w:eastAsia="Times New Roman" w:hAnsi="Times New Roman" w:cs="Times New Roman"/>
-          <w:sz w:val="24"/>
-          <w:szCs w:val="24"/>
-        </w:rPr>
-        <w:t xml:space="preserve"> root is called the </w:t>
-      </w:r>
-      <w:proofErr w:type="spellStart"/>
-      <w:r>
-        <w:rPr>
-          <w:rFonts w:ascii="Times New Roman" w:eastAsia="Times New Roman" w:hAnsi="Times New Roman" w:cs="Times New Roman"/>
-          <w:sz w:val="24"/>
-          <w:szCs w:val="24"/>
-        </w:rPr>
-        <w:t>coinbase</w:t>
-      </w:r>
-      <w:proofErr w:type="spellEnd"/>
-      <w:r>
-        <w:rPr>
-          <w:rFonts w:ascii="Times New Roman" w:eastAsia="Times New Roman" w:hAnsi="Times New Roman" w:cs="Times New Roman"/>
-          <w:sz w:val="24"/>
-          <w:szCs w:val="24"/>
-        </w:rPr>
-        <w:t xml:space="preserve"> transaction and this allows for a transaction to get a reward from if the block is successfully mined. The </w:t>
-      </w:r>
-      <w:proofErr w:type="spellStart"/>
-      <w:r>
-        <w:rPr>
-          <w:rFonts w:ascii="Times New Roman" w:eastAsia="Times New Roman" w:hAnsi="Times New Roman" w:cs="Times New Roman"/>
-          <w:sz w:val="24"/>
-          <w:szCs w:val="24"/>
-        </w:rPr>
-        <w:t>Coinbase</w:t>
-      </w:r>
-      <w:proofErr w:type="spellEnd"/>
-      <w:r>
-        <w:rPr>
-          <w:rFonts w:ascii="Times New Roman" w:eastAsia="Times New Roman" w:hAnsi="Times New Roman" w:cs="Times New Roman"/>
-          <w:sz w:val="24"/>
-          <w:szCs w:val="24"/>
-        </w:rPr>
-        <w:t xml:space="preserve"> transaction is different in that instead of transactions having input and outputs, </w:t>
-      </w:r>
-      <w:r>
-        <w:rPr>
-          <w:rFonts w:ascii="Times New Roman" w:eastAsia="Times New Roman" w:hAnsi="Times New Roman" w:cs="Times New Roman"/>
-          <w:sz w:val="24"/>
-          <w:szCs w:val="24"/>
-        </w:rPr>
-        <w:lastRenderedPageBreak/>
-        <w:t xml:space="preserve">this transaction creates bitcoin as a reward for adding a block. The transaction of the </w:t>
-      </w:r>
-      <w:proofErr w:type="spellStart"/>
-      <w:r>
-        <w:rPr>
-          <w:rFonts w:ascii="Times New Roman" w:eastAsia="Times New Roman" w:hAnsi="Times New Roman" w:cs="Times New Roman"/>
-          <w:sz w:val="24"/>
-          <w:szCs w:val="24"/>
-        </w:rPr>
-        <w:t>coinbase</w:t>
-      </w:r>
-      <w:proofErr w:type="spellEnd"/>
-      <w:r>
-        <w:rPr>
-          <w:rFonts w:ascii="Times New Roman" w:eastAsia="Times New Roman" w:hAnsi="Times New Roman" w:cs="Times New Roman"/>
-          <w:sz w:val="24"/>
-          <w:szCs w:val="24"/>
-        </w:rPr>
-        <w:t xml:space="preserve"> will contain information about the value of the transaction which is 25 bitcoins a block. It will all use the </w:t>
-      </w:r>
-      <w:proofErr w:type="spellStart"/>
-      <w:r>
-        <w:rPr>
-          <w:rFonts w:ascii="Times New Roman" w:eastAsia="Times New Roman" w:hAnsi="Times New Roman" w:cs="Times New Roman"/>
-          <w:sz w:val="24"/>
-          <w:szCs w:val="24"/>
-        </w:rPr>
-        <w:t>recepients</w:t>
-      </w:r>
-      <w:proofErr w:type="spellEnd"/>
-      <w:r>
-        <w:rPr>
-          <w:rFonts w:ascii="Times New Roman" w:eastAsia="Times New Roman" w:hAnsi="Times New Roman" w:cs="Times New Roman"/>
-          <w:sz w:val="24"/>
-          <w:szCs w:val="24"/>
-        </w:rPr>
-        <w:t xml:space="preserve"> public key to send the value to when confirmed. Also in the </w:t>
-      </w:r>
-      <w:proofErr w:type="spellStart"/>
-      <w:r>
-        <w:rPr>
-          <w:rFonts w:ascii="Times New Roman" w:eastAsia="Times New Roman" w:hAnsi="Times New Roman" w:cs="Times New Roman"/>
-          <w:sz w:val="24"/>
-          <w:szCs w:val="24"/>
-        </w:rPr>
-        <w:t>coinbase</w:t>
-      </w:r>
-      <w:proofErr w:type="spellEnd"/>
-      <w:r>
-        <w:rPr>
-          <w:rFonts w:ascii="Times New Roman" w:eastAsia="Times New Roman" w:hAnsi="Times New Roman" w:cs="Times New Roman"/>
-          <w:sz w:val="24"/>
-          <w:szCs w:val="24"/>
-        </w:rPr>
-        <w:t xml:space="preserve"> transaction is the fields for previous block hash and index but these are not needed since you are creating new bitcoins. It is popular to see arbitrary data or messages hidden in those values form miners since they are not need or used in the </w:t>
-      </w:r>
-      <w:proofErr w:type="spellStart"/>
-      <w:r>
-        <w:rPr>
-          <w:rFonts w:ascii="Times New Roman" w:eastAsia="Times New Roman" w:hAnsi="Times New Roman" w:cs="Times New Roman"/>
-          <w:sz w:val="24"/>
-          <w:szCs w:val="24"/>
-        </w:rPr>
-        <w:t>coinbase</w:t>
-      </w:r>
-      <w:proofErr w:type="spellEnd"/>
-      <w:r>
-        <w:rPr>
-          <w:rFonts w:ascii="Times New Roman" w:eastAsia="Times New Roman" w:hAnsi="Times New Roman" w:cs="Times New Roman"/>
-          <w:sz w:val="24"/>
-          <w:szCs w:val="24"/>
-        </w:rPr>
-        <w:t xml:space="preserve"> transaction. Again once the </w:t>
-      </w:r>
-      <w:proofErr w:type="spellStart"/>
-      <w:r>
-        <w:rPr>
-          <w:rFonts w:ascii="Times New Roman" w:eastAsia="Times New Roman" w:hAnsi="Times New Roman" w:cs="Times New Roman"/>
-          <w:sz w:val="24"/>
-          <w:szCs w:val="24"/>
-        </w:rPr>
-        <w:t>coinbase</w:t>
-      </w:r>
-      <w:proofErr w:type="spellEnd"/>
-      <w:r>
-        <w:rPr>
-          <w:rFonts w:ascii="Times New Roman" w:eastAsia="Times New Roman" w:hAnsi="Times New Roman" w:cs="Times New Roman"/>
-          <w:sz w:val="24"/>
-          <w:szCs w:val="24"/>
-        </w:rPr>
-        <w:t xml:space="preserve"> transaction is completed it is added to the </w:t>
-      </w:r>
-      <w:proofErr w:type="spellStart"/>
-      <w:r>
-        <w:rPr>
-          <w:rFonts w:ascii="Times New Roman" w:eastAsia="Times New Roman" w:hAnsi="Times New Roman" w:cs="Times New Roman"/>
-          <w:sz w:val="24"/>
-          <w:szCs w:val="24"/>
-        </w:rPr>
-        <w:t>merkel</w:t>
-      </w:r>
-      <w:proofErr w:type="spellEnd"/>
-      <w:r>
-        <w:rPr>
-          <w:rFonts w:ascii="Times New Roman" w:eastAsia="Times New Roman" w:hAnsi="Times New Roman" w:cs="Times New Roman"/>
-          <w:sz w:val="24"/>
-          <w:szCs w:val="24"/>
-        </w:rPr>
-        <w:t xml:space="preserve"> branch to create a </w:t>
-      </w:r>
-      <w:proofErr w:type="spellStart"/>
-      <w:r>
-        <w:rPr>
-          <w:rFonts w:ascii="Times New Roman" w:eastAsia="Times New Roman" w:hAnsi="Times New Roman" w:cs="Times New Roman"/>
-          <w:sz w:val="24"/>
-          <w:szCs w:val="24"/>
-        </w:rPr>
-        <w:t>merkel</w:t>
-      </w:r>
-      <w:proofErr w:type="spellEnd"/>
-      <w:r>
-        <w:rPr>
-          <w:rFonts w:ascii="Times New Roman" w:eastAsia="Times New Roman" w:hAnsi="Times New Roman" w:cs="Times New Roman"/>
-          <w:sz w:val="24"/>
-          <w:szCs w:val="24"/>
-        </w:rPr>
-        <w:t xml:space="preserve"> tree hashed value to be added to the block header. </w:t>
-      </w:r>
-    </w:p>
-    <w:p>
-      <w:pPr>
-        <w:spacing w:after="0"/>
-        <w:rPr>
-          <w:rFonts w:ascii="Times New Roman" w:eastAsia="Times New Roman" w:hAnsi="Times New Roman" w:cs="Times New Roman"/>
-          <w:b/>
-          <w:sz w:val="24"/>
-          <w:szCs w:val="24"/>
-          <w:u w:val="single"/>
-        </w:rPr>
-      </w:pPr>
-      <w:r>
-        <w:rPr>
-          <w:rFonts w:ascii="Times New Roman" w:eastAsia="Times New Roman" w:hAnsi="Times New Roman" w:cs="Times New Roman"/>
-          <w:b/>
-          <w:sz w:val="24"/>
-          <w:szCs w:val="24"/>
-          <w:u w:val="single"/>
-        </w:rPr>
-        <w:t xml:space="preserve">Bitcoin: </w:t>
-      </w:r>
-      <w:proofErr w:type="spellStart"/>
-      <w:r>
-        <w:rPr>
-          <w:rFonts w:ascii="Times New Roman" w:eastAsia="Times New Roman" w:hAnsi="Times New Roman" w:cs="Times New Roman"/>
-          <w:b/>
-          <w:sz w:val="24"/>
-          <w:szCs w:val="24"/>
-          <w:u w:val="single"/>
-        </w:rPr>
-        <w:t>H</w:t>
-      </w:r>
-      <w:r>
-        <w:rPr>
-          <w:rFonts w:ascii="Times New Roman" w:eastAsia="Times New Roman" w:hAnsi="Times New Roman" w:cs="Times New Roman"/>
-          <w:b/>
-          <w:sz w:val="24"/>
-          <w:szCs w:val="24"/>
-          <w:u w:val="single"/>
-        </w:rPr>
-        <w:t>alvening</w:t>
-      </w:r>
-      <w:proofErr w:type="spellEnd"/>
-      <w:r>
-        <w:rPr>
-          <w:rFonts w:ascii="Times New Roman" w:eastAsia="Times New Roman" w:hAnsi="Times New Roman" w:cs="Times New Roman"/>
-          <w:b/>
-          <w:sz w:val="24"/>
-          <w:szCs w:val="24"/>
-          <w:u w:val="single"/>
-        </w:rPr>
-        <w:t>.</w:t>
-      </w:r>
-    </w:p>
-    <w:p>
-      <w:pPr>
-        <w:spacing w:after="0"/>
-        <w:rPr>
-          <w:rFonts w:ascii="Times New Roman" w:eastAsia="Times New Roman" w:hAnsi="Times New Roman" w:cs="Times New Roman"/>
-          <w:sz w:val="24"/>
-          <w:szCs w:val="24"/>
-        </w:rPr>
-      </w:pPr>
-      <w:r>
-        <w:rPr>
-          <w:rFonts w:ascii="Times New Roman" w:eastAsia="Times New Roman" w:hAnsi="Times New Roman" w:cs="Times New Roman"/>
-          <w:sz w:val="24"/>
-          <w:szCs w:val="24"/>
-        </w:rPr>
-        <w:tab/>
-      </w:r>
-      <w:r>
-        <w:rPr>
-          <w:rFonts w:ascii="Times New Roman" w:eastAsia="Times New Roman" w:hAnsi="Times New Roman" w:cs="Times New Roman"/>
-          <w:sz w:val="24"/>
-          <w:szCs w:val="24"/>
-        </w:rPr>
-        <w:t xml:space="preserve">Bitcoins proof of work algorithm is designed to only mint 21,000,000 bitcoins in existence. To make acquiring all these coins more difficult a concept of </w:t>
-      </w:r>
-      <w:proofErr w:type="spellStart"/>
-      <w:r>
-        <w:rPr>
-          <w:rFonts w:ascii="Times New Roman" w:eastAsia="Times New Roman" w:hAnsi="Times New Roman" w:cs="Times New Roman"/>
-          <w:sz w:val="24"/>
-          <w:szCs w:val="24"/>
-        </w:rPr>
-        <w:t>halvening</w:t>
-      </w:r>
-      <w:proofErr w:type="spellEnd"/>
-      <w:r>
-        <w:rPr>
-          <w:rFonts w:ascii="Times New Roman" w:eastAsia="Times New Roman" w:hAnsi="Times New Roman" w:cs="Times New Roman"/>
-          <w:sz w:val="24"/>
-          <w:szCs w:val="24"/>
-        </w:rPr>
-        <w:t xml:space="preserve"> was introduced. When Bitcoin began miners used to get rewarded 50 bitcoins for adding a block. After that it halved to 25 and then to 12.5. The next </w:t>
-      </w:r>
-      <w:proofErr w:type="spellStart"/>
-      <w:r>
-        <w:rPr>
-          <w:rFonts w:ascii="Times New Roman" w:eastAsia="Times New Roman" w:hAnsi="Times New Roman" w:cs="Times New Roman"/>
-          <w:sz w:val="24"/>
-          <w:szCs w:val="24"/>
-        </w:rPr>
-        <w:t>halvening</w:t>
-      </w:r>
-      <w:proofErr w:type="spellEnd"/>
-      <w:r>
-        <w:rPr>
-          <w:rFonts w:ascii="Times New Roman" w:eastAsia="Times New Roman" w:hAnsi="Times New Roman" w:cs="Times New Roman"/>
-          <w:sz w:val="24"/>
-          <w:szCs w:val="24"/>
-        </w:rPr>
-        <w:t xml:space="preserve"> will make the block </w:t>
-      </w:r>
-      <w:proofErr w:type="spellStart"/>
-      <w:r>
-        <w:rPr>
-          <w:rFonts w:ascii="Times New Roman" w:eastAsia="Times New Roman" w:hAnsi="Times New Roman" w:cs="Times New Roman"/>
-          <w:sz w:val="24"/>
-          <w:szCs w:val="24"/>
-        </w:rPr>
-        <w:t>rward</w:t>
-      </w:r>
-      <w:proofErr w:type="spellEnd"/>
-      <w:r>
-        <w:rPr>
-          <w:rFonts w:ascii="Times New Roman" w:eastAsia="Times New Roman" w:hAnsi="Times New Roman" w:cs="Times New Roman"/>
-          <w:sz w:val="24"/>
-          <w:szCs w:val="24"/>
-        </w:rPr>
-        <w:t xml:space="preserve"> 6.25 bitcoins </w:t>
-      </w:r>
-      <w:proofErr w:type="spellStart"/>
-      <w:r>
-        <w:rPr>
-          <w:rFonts w:ascii="Times New Roman" w:eastAsia="Times New Roman" w:hAnsi="Times New Roman" w:cs="Times New Roman"/>
-          <w:sz w:val="24"/>
-          <w:szCs w:val="24"/>
-        </w:rPr>
-        <w:t>everytime</w:t>
-      </w:r>
-      <w:proofErr w:type="spellEnd"/>
-      <w:r>
-        <w:rPr>
-          <w:rFonts w:ascii="Times New Roman" w:eastAsia="Times New Roman" w:hAnsi="Times New Roman" w:cs="Times New Roman"/>
-          <w:sz w:val="24"/>
-          <w:szCs w:val="24"/>
-        </w:rPr>
-        <w:t xml:space="preserve"> a block is added. What this aims to do is decrease supply while keeping demand the same or higher. Now miners will only get half of what they used to for the same amount of work. This will in turn weed out unprofitable miners decreasing network difficulty till profitable again or force miners to sell their Bitcoin at a higher rate to make up for the losses. </w:t>
-      </w:r>
-    </w:p>
-    <w:p>
-      <w:pPr>
-        <w:spacing w:after="0"/>
-        <w:rPr>
-          <w:rFonts w:ascii="Times New Roman" w:eastAsia="Times New Roman" w:hAnsi="Times New Roman" w:cs="Times New Roman"/>
-          <w:b/>
-          <w:sz w:val="24"/>
-          <w:szCs w:val="24"/>
-          <w:u w:val="single"/>
-        </w:rPr>
-      </w:pPr>
-      <w:r>
-        <w:rPr>
-          <w:rFonts w:ascii="Times New Roman" w:eastAsia="Times New Roman" w:hAnsi="Times New Roman" w:cs="Times New Roman"/>
-          <w:b/>
-          <w:sz w:val="24"/>
-          <w:szCs w:val="24"/>
-          <w:u w:val="single"/>
-        </w:rPr>
-        <w:t>Overview and 51percent.</w:t>
-      </w:r>
-    </w:p>
-    <w:p>
-      <w:pPr>
-        <w:spacing w:after="0"/>
-        <w:ind w:firstLine="720"/>
-        <w:rPr>
-          <w:rFonts w:eastAsia="Times New Roman" w:cstheme="minorHAnsi"/>
-          <w:bCs/>
-          <w:sz w:val="24"/>
-          <w:szCs w:val="24"/>
-        </w:rPr>
-      </w:pPr>
-      <w:r>
-        <w:rPr>
-          <w:rFonts w:eastAsia="Times New Roman" w:cstheme="minorHAnsi"/>
-          <w:bCs/>
-          <w:sz w:val="24"/>
-          <w:szCs w:val="24"/>
-        </w:rPr>
-        <w:t xml:space="preserve">When Satoshi Nakamoto first white papered Bitcoin and the Proof of Work algorithm they had an idea of a decentralized digital ledger that would be inept from being controlled by any one single entity. While it is true that this consensus algorithm is optimized for decentralization it is not without fault, and is not as decentralized as it </w:t>
-      </w:r>
-      <w:r>
-        <w:rPr>
-          <w:rFonts w:eastAsia="Times New Roman" w:cstheme="minorHAnsi"/>
-          <w:bCs/>
-          <w:sz w:val="24"/>
-          <w:szCs w:val="24"/>
-        </w:rPr>
-        <w:lastRenderedPageBreak/>
-        <w:t xml:space="preserve">was designed to be. In the beginning the difficulty of the network was low, but as more and more nodes of miners appeared on the network the difficulty began to rise. This meant that you would have to produce more hashing power to compete on the network. Eventually people stopped using their Central Processing Units for computing </w:t>
-      </w:r>
-      <w:proofErr w:type="spellStart"/>
-      <w:r>
-        <w:rPr>
-          <w:rFonts w:eastAsia="Times New Roman" w:cstheme="minorHAnsi"/>
-          <w:bCs/>
-          <w:sz w:val="24"/>
-          <w:szCs w:val="24"/>
-        </w:rPr>
-        <w:t>hasing</w:t>
-      </w:r>
-      <w:proofErr w:type="spellEnd"/>
-      <w:r>
-        <w:rPr>
-          <w:rFonts w:eastAsia="Times New Roman" w:cstheme="minorHAnsi"/>
-          <w:bCs/>
-          <w:sz w:val="24"/>
-          <w:szCs w:val="24"/>
-        </w:rPr>
-        <w:t xml:space="preserve"> functions and started using their graphic processing units optimized for solving these functions. This lead to a higher difficulty on the Bitcoin network. Building from that was something that Satoshi Nakamoto did not mention in the whitepaper or maybe intentionally left out, the fact you could create machines optimized for solving the SHA-256 algorithm made up of many tiny specialized CPU’s on one machine. These machines Are called Application Specific Integrated Chip’s or ASIC for short. ASIC miners bring an unfair competitive advantage to the Bitcoin mining network because they typically produce hashing results exponentially faster than traditional CPU and GPU mining rigs. This is because the ASIC is essentially a machine with many CPU’s optimized for solving this one hashing function. This takes away from Bitcoin being truly decentralized because now everyday people must by industrial grade equipment if they want to compete on the Bitcoin network.</w:t>
+        <w:t>compete on the Bitcoin network.</w:t>
       </w:r>
       <w:r>
         <w:rPr>
@@ -1850,17 +1397,7 @@
           <w:sz w:val="24"/>
           <w:szCs w:val="24"/>
         </w:rPr>
-        <w:t xml:space="preserve"> The </w:t>
-      </w:r>
-      <w:r>
-        <w:rPr>
-          <w:rFonts w:eastAsia="Times New Roman" w:cstheme="minorHAnsi"/>
-          <w:bCs/>
-          <w:sz w:val="24"/>
-          <w:szCs w:val="24"/>
-        </w:rPr>
-        <w:lastRenderedPageBreak/>
-        <w:t>Bitcoin whitepaper did not account for this because the Proof of Work algorithm was intended to be a fair competition with CPU miners but was then taken advantage of with the production of mining pools and ASIC miners. Now theoretically if mining pools were to get together they could all agree on a lie essentially making it true if they composed of 51% more of the market or not</w:t>
+        <w:t xml:space="preserve"> The Bitcoin whitepaper did not account for this because the Proof of Work algorithm was intended to be a fair competition with CPU miners but was then taken advantage of with the production of mining pools and ASIC miners. Now theoretically if mining pools were to get together they could all agree on a lie essentially making it true if they composed of 51% more of the market or not</w:t>
       </w:r>
       <w:r>
         <w:rPr>
@@ -1928,8 +1465,521 @@
           <w:sz w:val="24"/>
           <w:szCs w:val="24"/>
         </w:rPr>
-        <w:t xml:space="preserve"> was the breakthrough phase in its technology</w:t>
-      </w:r>
+        <w:t xml:space="preserve"> was the breakthrough phase in its technolog</w:t>
+      </w:r>
+      <w:r>
+        <w:rPr>
+          <w:rFonts w:ascii="Times New Roman" w:eastAsia="Times New Roman" w:hAnsi="Times New Roman" w:cs="Times New Roman"/>
+          <w:sz w:val="24"/>
+          <w:szCs w:val="24"/>
+        </w:rPr>
+        <w:t xml:space="preserve">ical evolution but soon after that came the replication phase. Where other blockchain developers aimed at building off the weaknesses of Bitcoin to develop a more advanced blockchain for modern </w:t>
+      </w:r>
+      <w:r>
+        <w:rPr>
+          <w:rFonts w:ascii="Times New Roman" w:eastAsia="Times New Roman" w:hAnsi="Times New Roman" w:cs="Times New Roman"/>
+          <w:sz w:val="24"/>
+          <w:szCs w:val="24"/>
+        </w:rPr>
+        <w:t>society. This</w:t>
+      </w:r>
+      <w:r>
+        <w:rPr>
+          <w:rFonts w:ascii="Times New Roman" w:eastAsia="Times New Roman" w:hAnsi="Times New Roman" w:cs="Times New Roman"/>
+          <w:sz w:val="24"/>
+          <w:szCs w:val="24"/>
+        </w:rPr>
+        <w:t xml:space="preserve"> led to the birth of alternative coins called Altcoins. From the birth of these alternate coins came an advancement known in blockchain technology as decentralized applications and smart contracts. The technology allows for blockchain to not</w:t>
+      </w:r>
+      <w:r>
+        <w:rPr>
+          <w:rFonts w:ascii="Times New Roman" w:eastAsia="Times New Roman" w:hAnsi="Times New Roman" w:cs="Times New Roman"/>
+          <w:sz w:val="24"/>
+          <w:szCs w:val="24"/>
+        </w:rPr>
+        <w:t xml:space="preserve"> only be</w:t>
+      </w:r>
+      <w:r>
+        <w:rPr>
+          <w:rFonts w:ascii="Times New Roman" w:eastAsia="Times New Roman" w:hAnsi="Times New Roman" w:cs="Times New Roman"/>
+          <w:sz w:val="24"/>
+          <w:szCs w:val="24"/>
+        </w:rPr>
+        <w:t xml:space="preserve"> just a store of value but to actually deploy and run applications in a decentralized fashion. From a broad perspective a smart contract is back end server code that is ran on the decentralized blockchain network.</w:t>
+      </w:r>
+      <w:r>
+        <w:rPr>
+          <w:rFonts w:ascii="Times New Roman" w:eastAsia="Times New Roman" w:hAnsi="Times New Roman" w:cs="Times New Roman"/>
+          <w:sz w:val="24"/>
+          <w:szCs w:val="24"/>
+        </w:rPr>
+        <w:t xml:space="preserve"> The front end will have libraries that make reference to the back end API’s that can automate applications </w:t>
+      </w:r>
+      <w:r>
+        <w:rPr>
+          <w:rFonts w:ascii="Times New Roman" w:eastAsia="Times New Roman" w:hAnsi="Times New Roman" w:cs="Times New Roman"/>
+          <w:sz w:val="24"/>
+          <w:szCs w:val="24"/>
+        </w:rPr>
+        <w:lastRenderedPageBreak/>
+        <w:t>without a facilitator. For example, traditionally you would need a real estate broker to play the middle man in purchasing your home. In this instance if you have the money the de</w:t>
+      </w:r>
+      <w:r>
+        <w:rPr>
+          <w:rFonts w:ascii="Times New Roman" w:eastAsia="Times New Roman" w:hAnsi="Times New Roman" w:cs="Times New Roman"/>
+          <w:sz w:val="24"/>
+          <w:szCs w:val="24"/>
+        </w:rPr>
+        <w:t>e</w:t>
+      </w:r>
+      <w:r>
+        <w:rPr>
+          <w:rFonts w:ascii="Times New Roman" w:eastAsia="Times New Roman" w:hAnsi="Times New Roman" w:cs="Times New Roman"/>
+          <w:sz w:val="24"/>
+          <w:szCs w:val="24"/>
+        </w:rPr>
+        <w:t xml:space="preserve">d </w:t>
+      </w:r>
+      <w:r>
+        <w:rPr>
+          <w:rFonts w:ascii="Times New Roman" w:eastAsia="Times New Roman" w:hAnsi="Times New Roman" w:cs="Times New Roman"/>
+          <w:sz w:val="24"/>
+          <w:szCs w:val="24"/>
+        </w:rPr>
+        <w:t xml:space="preserve">for the home </w:t>
+      </w:r>
+      <w:r>
+        <w:rPr>
+          <w:rFonts w:ascii="Times New Roman" w:eastAsia="Times New Roman" w:hAnsi="Times New Roman" w:cs="Times New Roman"/>
+          <w:sz w:val="24"/>
+          <w:szCs w:val="24"/>
+        </w:rPr>
+        <w:t>would be issued to you automatically from the smart contract without the need of a broke</w:t>
+      </w:r>
+      <w:r>
+        <w:rPr>
+          <w:rFonts w:ascii="Times New Roman" w:eastAsia="Times New Roman" w:hAnsi="Times New Roman" w:cs="Times New Roman"/>
+          <w:sz w:val="24"/>
+          <w:szCs w:val="24"/>
+        </w:rPr>
+        <w:t>r</w:t>
+      </w:r>
+      <w:r>
+        <w:rPr>
+          <w:rFonts w:ascii="Times New Roman" w:eastAsia="Times New Roman" w:hAnsi="Times New Roman" w:cs="Times New Roman"/>
+          <w:sz w:val="24"/>
+          <w:szCs w:val="24"/>
+        </w:rPr>
+        <w:t xml:space="preserve"> collecting fees. This is a broad example and the beauty of how smart contracts can create trust between </w:t>
+      </w:r>
+      <w:r>
+        <w:rPr>
+          <w:rFonts w:ascii="Times New Roman" w:eastAsia="Times New Roman" w:hAnsi="Times New Roman" w:cs="Times New Roman"/>
+          <w:sz w:val="24"/>
+          <w:szCs w:val="24"/>
+        </w:rPr>
+        <w:t>entities</w:t>
+      </w:r>
+      <w:r>
+        <w:rPr>
+          <w:rFonts w:ascii="Times New Roman" w:eastAsia="Times New Roman" w:hAnsi="Times New Roman" w:cs="Times New Roman"/>
+          <w:sz w:val="24"/>
+          <w:szCs w:val="24"/>
+        </w:rPr>
+        <w:t xml:space="preserve"> and cut out the middleman in transactions.</w:t>
+      </w:r>
+      <w:r>
+        <w:rPr>
+          <w:rFonts w:ascii="Times New Roman" w:eastAsia="Times New Roman" w:hAnsi="Times New Roman" w:cs="Times New Roman"/>
+          <w:sz w:val="24"/>
+          <w:szCs w:val="24"/>
+        </w:rPr>
+        <w:t xml:space="preserve"> This was all made possible from a different type of consensus algorithm compared to Bitcoins traditional Proof of Work and it is called the Proof of Stake. The Proof of Stake eliminates using hashing algorithms that are taxing on the system and allow for transactions that can</w:t>
+      </w:r>
+      <w:r>
+        <w:rPr>
+          <w:rFonts w:ascii="Times New Roman" w:eastAsia="Times New Roman" w:hAnsi="Times New Roman" w:cs="Times New Roman"/>
+          <w:sz w:val="24"/>
+          <w:szCs w:val="24"/>
+        </w:rPr>
+        <w:t xml:space="preserve"> quickly and easily be verified. This is done through a staking architecture where nodes will put something of value at stake. If they are caught lieing or doing something fraudulent they will lose their stake and no longer be able to verify transactions. This is in contrast to the Proof of Work using copious amounts of resources just to create a digital store of value. Proof of Stake uses a little bit of resources by instead of working for the transactions they put money up front to back up they will verify the transaction correctly.  One major competitor in the market is Etherium. Etherium is known for deploying smart contracts on its network using a language called “Solidity”. Solidity smart contracts give programs the fallibility to create secure transactions automatically without a third party verification system. One example of this could be an online slots machine that pays out winnings instantaneously to your cryptocurrency wallet without having to log into the proprietary websites exchange.</w:t>
+      </w:r>
+      <w:r>
+        <w:rPr>
+          <w:rFonts w:ascii="Times New Roman" w:eastAsia="Times New Roman" w:hAnsi="Times New Roman" w:cs="Times New Roman"/>
+          <w:sz w:val="24"/>
+          <w:szCs w:val="24"/>
+        </w:rPr>
+        <w:t xml:space="preserve"> A broader comparison would be that Proof of Stake is like a vending machine, where Proof of Work is like a cashier. The vending machine being less taxing but an upfront cost, while the cashier is literally working for their pay. </w:t>
+      </w:r>
+      <w:r>
+        <w:rPr>
+          <w:rFonts w:ascii="Times New Roman" w:eastAsia="Times New Roman" w:hAnsi="Times New Roman" w:cs="Times New Roman"/>
+          <w:sz w:val="24"/>
+          <w:szCs w:val="24"/>
+        </w:rPr>
+        <w:t xml:space="preserve">This is achieved in Etheriums Proof of </w:t>
+      </w:r>
+      <w:r>
+        <w:rPr>
+          <w:rFonts w:ascii="Times New Roman" w:eastAsia="Times New Roman" w:hAnsi="Times New Roman" w:cs="Times New Roman"/>
+          <w:sz w:val="24"/>
+          <w:szCs w:val="24"/>
+        </w:rPr>
+        <w:lastRenderedPageBreak/>
+        <w:t xml:space="preserve">Stake consensus through the use of validators. Validators are nodes on the network whose votes weigh in proportion to how much stake they put up. Validators will then earn rewards for </w:t>
+      </w:r>
+      <w:r>
+        <w:rPr>
+          <w:rFonts w:ascii="Times New Roman" w:eastAsia="Times New Roman" w:hAnsi="Times New Roman" w:cs="Times New Roman"/>
+          <w:sz w:val="24"/>
+          <w:szCs w:val="24"/>
+        </w:rPr>
+        <w:t>successful</w:t>
+      </w:r>
+      <w:r>
+        <w:rPr>
+          <w:rFonts w:ascii="Times New Roman" w:eastAsia="Times New Roman" w:hAnsi="Times New Roman" w:cs="Times New Roman"/>
+          <w:sz w:val="24"/>
+          <w:szCs w:val="24"/>
+        </w:rPr>
+        <w:t xml:space="preserve"> transactions that are processed and added to the chain.</w:t>
+      </w:r>
+      <w:r>
+        <w:rPr>
+          <w:rFonts w:ascii="Times New Roman" w:eastAsia="Times New Roman" w:hAnsi="Times New Roman" w:cs="Times New Roman"/>
+          <w:sz w:val="24"/>
+          <w:szCs w:val="24"/>
+        </w:rPr>
+        <w:t xml:space="preserve"> In a typical PoS consensus out of the group of validators a pseudo-randomly selected miner will process the transaction and get a reward.</w:t>
+      </w:r>
+      <w:r>
+        <w:rPr>
+          <w:rFonts w:ascii="Times New Roman" w:eastAsia="Times New Roman" w:hAnsi="Times New Roman" w:cs="Times New Roman"/>
+          <w:sz w:val="24"/>
+          <w:szCs w:val="24"/>
+        </w:rPr>
+        <w:t xml:space="preserve"> </w:t>
+      </w:r>
+      <w:r>
+        <w:rPr>
+          <w:rFonts w:ascii="Times New Roman" w:eastAsia="Times New Roman" w:hAnsi="Times New Roman" w:cs="Times New Roman"/>
+          <w:sz w:val="24"/>
+          <w:szCs w:val="24"/>
+        </w:rPr>
+        <w:t>Of course t</w:t>
+      </w:r>
+      <w:r>
+        <w:rPr>
+          <w:rFonts w:ascii="Times New Roman" w:eastAsia="Times New Roman" w:hAnsi="Times New Roman" w:cs="Times New Roman"/>
+          <w:sz w:val="24"/>
+          <w:szCs w:val="24"/>
+        </w:rPr>
+        <w:t xml:space="preserve">here are </w:t>
+      </w:r>
+      <w:r>
+        <w:rPr>
+          <w:rFonts w:ascii="Times New Roman" w:eastAsia="Times New Roman" w:hAnsi="Times New Roman" w:cs="Times New Roman"/>
+          <w:sz w:val="24"/>
+          <w:szCs w:val="24"/>
+        </w:rPr>
+        <w:t>known</w:t>
+      </w:r>
+      <w:r>
+        <w:rPr>
+          <w:rFonts w:ascii="Times New Roman" w:eastAsia="Times New Roman" w:hAnsi="Times New Roman" w:cs="Times New Roman"/>
+          <w:sz w:val="24"/>
+          <w:szCs w:val="24"/>
+        </w:rPr>
+        <w:t xml:space="preserve"> design flaws in Etheriums Proof of Stake design, first being the opposite of Bitcoins 51% network issue. Instead of owning 51% of the network someone can own 51% of the coins that are minted to be able to create malicious intent on the network. </w:t>
+      </w:r>
+      <w:r>
+        <w:rPr>
+          <w:rFonts w:ascii="Times New Roman" w:eastAsia="Times New Roman" w:hAnsi="Times New Roman" w:cs="Times New Roman"/>
+          <w:sz w:val="24"/>
+          <w:szCs w:val="24"/>
+        </w:rPr>
+        <w:t xml:space="preserve">They can do this because if they own 51% of the coins they can stake their 51% percent on the network and control the majority stake. </w:t>
+      </w:r>
+      <w:r>
+        <w:rPr>
+          <w:rFonts w:ascii="Times New Roman" w:eastAsia="Times New Roman" w:hAnsi="Times New Roman" w:cs="Times New Roman"/>
+          <w:sz w:val="24"/>
+          <w:szCs w:val="24"/>
+        </w:rPr>
+        <w:t xml:space="preserve">Another exploit is the “Nothing at Stake” exploit where essentially miners can put up their stake one time and be able to stake multiple forks at the same time. So if someone creates a fork of the code and creates their own blockchain similar to the original it can mine on that forked network as </w:t>
+      </w:r>
+      <w:r>
+        <w:rPr>
+          <w:rFonts w:ascii="Times New Roman" w:eastAsia="Times New Roman" w:hAnsi="Times New Roman" w:cs="Times New Roman"/>
+          <w:sz w:val="24"/>
+          <w:szCs w:val="24"/>
+        </w:rPr>
+        <w:t xml:space="preserve">well without have to put up any up to stake </w:t>
+      </w:r>
+      <w:r>
+        <w:rPr>
+          <w:rFonts w:ascii="Times New Roman" w:eastAsia="Times New Roman" w:hAnsi="Times New Roman" w:cs="Times New Roman"/>
+          <w:sz w:val="24"/>
+          <w:szCs w:val="24"/>
+        </w:rPr>
+        <w:t>first.</w:t>
+      </w:r>
+      <w:r>
+        <w:rPr>
+          <w:rFonts w:ascii="Times New Roman" w:eastAsia="Times New Roman" w:hAnsi="Times New Roman" w:cs="Times New Roman"/>
+          <w:sz w:val="24"/>
+          <w:szCs w:val="24"/>
+        </w:rPr>
+        <w:t xml:space="preserve"> </w:t>
+      </w:r>
+    </w:p>
+    <w:p>
+      <w:pPr>
+        <w:spacing w:after="0"/>
+        <w:rPr>
+          <w:rFonts w:ascii="Times New Roman" w:eastAsia="Times New Roman" w:hAnsi="Times New Roman" w:cs="Times New Roman"/>
+          <w:b/>
+          <w:sz w:val="24"/>
+          <w:szCs w:val="24"/>
+          <w:u w:val="single"/>
+        </w:rPr>
+      </w:pPr>
+      <w:r>
+        <w:rPr>
+          <w:rFonts w:ascii="Times New Roman" w:eastAsia="Times New Roman" w:hAnsi="Times New Roman" w:cs="Times New Roman"/>
+          <w:b/>
+          <w:sz w:val="24"/>
+          <w:szCs w:val="24"/>
+          <w:u w:val="single"/>
+        </w:rPr>
+        <w:t>Etherium: Sharding</w:t>
+      </w:r>
+      <w:r>
+        <w:rPr>
+          <w:rFonts w:ascii="Times New Roman" w:eastAsia="Times New Roman" w:hAnsi="Times New Roman" w:cs="Times New Roman"/>
+          <w:b/>
+          <w:sz w:val="24"/>
+          <w:szCs w:val="24"/>
+          <w:u w:val="single"/>
+        </w:rPr>
+        <w:t xml:space="preserve"> </w:t>
+      </w:r>
+    </w:p>
+    <w:p>
+      <w:pPr>
+        <w:spacing w:after="0"/>
+        <w:ind w:firstLine="720"/>
+        <w:rPr>
+          <w:rFonts w:ascii="Times New Roman" w:eastAsia="Times New Roman" w:hAnsi="Times New Roman" w:cs="Times New Roman"/>
+          <w:sz w:val="24"/>
+          <w:szCs w:val="24"/>
+        </w:rPr>
+      </w:pPr>
+      <w:r>
+        <w:rPr>
+          <w:rFonts w:ascii="Times New Roman" w:eastAsia="Times New Roman" w:hAnsi="Times New Roman" w:cs="Times New Roman"/>
+          <w:sz w:val="24"/>
+          <w:szCs w:val="24"/>
+        </w:rPr>
+        <w:t>In Etherium’s Proof of Stake consensus it aims at creating a scalable applications without the loss of security by a concept of sharding.</w:t>
+      </w:r>
+      <w:r>
+        <w:rPr>
+          <w:rFonts w:ascii="Times New Roman" w:eastAsia="Times New Roman" w:hAnsi="Times New Roman" w:cs="Times New Roman"/>
+          <w:sz w:val="24"/>
+          <w:szCs w:val="24"/>
+        </w:rPr>
+        <w:t xml:space="preserve"> In the Proof of Work consensus all nodes store and process all transactions. This is provides a large amount of security but does not leave a lot of room for scalability. Sharding aims at grouping together nodes of the blockchain to validate transactions in independent groups. Over all increasing the blockchains </w:t>
+      </w:r>
+      <w:r>
+        <w:rPr>
+          <w:rFonts w:ascii="Times New Roman" w:eastAsia="Times New Roman" w:hAnsi="Times New Roman" w:cs="Times New Roman"/>
+          <w:sz w:val="24"/>
+          <w:szCs w:val="24"/>
+        </w:rPr>
+        <w:t>throughput. A very simplified mathematical example of this would be if you had a PoW chain that has 100 nodes verifying every transaction</w:t>
+      </w:r>
+      <w:r>
+        <w:rPr>
+          <w:rFonts w:ascii="Times New Roman" w:eastAsia="Times New Roman" w:hAnsi="Times New Roman" w:cs="Times New Roman"/>
+          <w:sz w:val="24"/>
+          <w:szCs w:val="24"/>
+        </w:rPr>
+        <w:t xml:space="preserve"> a second</w:t>
+      </w:r>
+      <w:r>
+        <w:rPr>
+          <w:rFonts w:ascii="Times New Roman" w:eastAsia="Times New Roman" w:hAnsi="Times New Roman" w:cs="Times New Roman"/>
+          <w:sz w:val="24"/>
+          <w:szCs w:val="24"/>
+        </w:rPr>
+        <w:t xml:space="preserve"> versus a PoS </w:t>
+      </w:r>
+      <w:r>
+        <w:rPr>
+          <w:rFonts w:ascii="Times New Roman" w:eastAsia="Times New Roman" w:hAnsi="Times New Roman" w:cs="Times New Roman"/>
+          <w:sz w:val="24"/>
+          <w:szCs w:val="24"/>
+        </w:rPr>
+        <w:t xml:space="preserve">consensus </w:t>
+      </w:r>
+      <w:r>
+        <w:rPr>
+          <w:rFonts w:ascii="Times New Roman" w:eastAsia="Times New Roman" w:hAnsi="Times New Roman" w:cs="Times New Roman"/>
+          <w:sz w:val="24"/>
+          <w:szCs w:val="24"/>
+        </w:rPr>
+        <w:t>using ten groups of ten nodes solving ten transactions simultaneously</w:t>
+      </w:r>
+      <w:r>
+        <w:rPr>
+          <w:rFonts w:ascii="Times New Roman" w:eastAsia="Times New Roman" w:hAnsi="Times New Roman" w:cs="Times New Roman"/>
+          <w:sz w:val="24"/>
+          <w:szCs w:val="24"/>
+        </w:rPr>
+        <w:t xml:space="preserve"> a </w:t>
+      </w:r>
+      <w:r>
+        <w:rPr>
+          <w:rFonts w:ascii="Times New Roman" w:eastAsia="Times New Roman" w:hAnsi="Times New Roman" w:cs="Times New Roman"/>
+          <w:sz w:val="24"/>
+          <w:szCs w:val="24"/>
+        </w:rPr>
+        <w:lastRenderedPageBreak/>
+        <w:t>second</w:t>
+      </w:r>
+      <w:r>
+        <w:rPr>
+          <w:rFonts w:ascii="Times New Roman" w:eastAsia="Times New Roman" w:hAnsi="Times New Roman" w:cs="Times New Roman"/>
+          <w:sz w:val="24"/>
+          <w:szCs w:val="24"/>
+        </w:rPr>
+        <w:t>. This is an example of how giving up security can increase throughput and scalability.</w:t>
+      </w:r>
+      <w:r>
+        <w:rPr>
+          <w:rFonts w:ascii="Times New Roman" w:eastAsia="Times New Roman" w:hAnsi="Times New Roman" w:cs="Times New Roman"/>
+          <w:sz w:val="24"/>
+          <w:szCs w:val="24"/>
+        </w:rPr>
+        <w:t xml:space="preserve"> The design of sharding uses validators to added information to the main chain. Typically there will exsist validators who are proof of stake nodes. Some of these nodes will be randomly chosen to validate shards. One of the chosen group will be the catalyst randomly chosen to trigger the transaction adding the shard to the main chain. This will only be triggered if the remaining specially chosen validators agree in two thirds majority with validator sharing the shard data back to the main beacon chain.</w:t>
+      </w:r>
+    </w:p>
+    <w:p>
+      <w:pPr>
+        <w:spacing w:after="0"/>
+        <w:rPr>
+          <w:rFonts w:ascii="Times New Roman" w:eastAsia="Times New Roman" w:hAnsi="Times New Roman" w:cs="Times New Roman"/>
+          <w:b/>
+          <w:sz w:val="24"/>
+          <w:szCs w:val="24"/>
+          <w:u w:val="single"/>
+        </w:rPr>
+      </w:pPr>
+    </w:p>
+    <w:p>
+      <w:pPr>
+        <w:spacing w:after="0"/>
+        <w:rPr>
+          <w:rFonts w:ascii="Times New Roman" w:eastAsia="Times New Roman" w:hAnsi="Times New Roman" w:cs="Times New Roman"/>
+          <w:b/>
+          <w:sz w:val="24"/>
+          <w:szCs w:val="24"/>
+          <w:u w:val="single"/>
+        </w:rPr>
+      </w:pPr>
+    </w:p>
+    <w:p>
+      <w:pPr>
+        <w:spacing w:after="0"/>
+        <w:rPr>
+          <w:rFonts w:ascii="Times New Roman" w:eastAsia="Times New Roman" w:hAnsi="Times New Roman" w:cs="Times New Roman"/>
+          <w:b/>
+          <w:sz w:val="24"/>
+          <w:szCs w:val="24"/>
+          <w:u w:val="single"/>
+        </w:rPr>
+      </w:pPr>
+    </w:p>
+    <w:p>
+      <w:pPr>
+        <w:spacing w:after="0"/>
+        <w:rPr>
+          <w:rFonts w:ascii="Times New Roman" w:eastAsia="Times New Roman" w:hAnsi="Times New Roman" w:cs="Times New Roman"/>
+          <w:b/>
+          <w:sz w:val="24"/>
+          <w:szCs w:val="24"/>
+          <w:u w:val="single"/>
+        </w:rPr>
+      </w:pPr>
+    </w:p>
+    <w:p>
+      <w:pPr>
+        <w:spacing w:after="0"/>
+        <w:rPr>
+          <w:rFonts w:ascii="Times New Roman" w:eastAsia="Times New Roman" w:hAnsi="Times New Roman" w:cs="Times New Roman"/>
+          <w:b/>
+          <w:sz w:val="24"/>
+          <w:szCs w:val="24"/>
+          <w:u w:val="single"/>
+        </w:rPr>
+      </w:pPr>
+    </w:p>
+    <w:p>
+      <w:pPr>
+        <w:spacing w:after="0"/>
+        <w:rPr>
+          <w:rFonts w:ascii="Times New Roman" w:eastAsia="Times New Roman" w:hAnsi="Times New Roman" w:cs="Times New Roman"/>
+          <w:b/>
+          <w:sz w:val="24"/>
+          <w:szCs w:val="24"/>
+          <w:u w:val="single"/>
+        </w:rPr>
+      </w:pPr>
+      <w:r>
+        <w:rPr>
+          <w:rFonts w:ascii="Times New Roman" w:eastAsia="Times New Roman" w:hAnsi="Times New Roman" w:cs="Times New Roman"/>
+          <w:b/>
+          <w:sz w:val="24"/>
+          <w:szCs w:val="24"/>
+          <w:u w:val="single"/>
+        </w:rPr>
+        <w:t>Etherium ERC20</w:t>
+      </w:r>
+    </w:p>
+    <w:p>
+      <w:pPr>
+        <w:spacing w:after="0"/>
+        <w:ind w:firstLine="720"/>
+        <w:rPr>
+          <w:rFonts w:ascii="Times New Roman" w:eastAsia="Times New Roman" w:hAnsi="Times New Roman" w:cs="Times New Roman"/>
+          <w:sz w:val="24"/>
+          <w:szCs w:val="24"/>
+        </w:rPr>
+      </w:pPr>
+    </w:p>
+    <w:p>
+      <w:pPr>
+        <w:spacing w:after="0"/>
+        <w:ind w:firstLine="720"/>
+        <w:rPr>
+          <w:rFonts w:ascii="Times New Roman" w:eastAsia="Times New Roman" w:hAnsi="Times New Roman" w:cs="Times New Roman"/>
+          <w:sz w:val="24"/>
+          <w:szCs w:val="24"/>
+        </w:rPr>
+      </w:pPr>
+    </w:p>
+    <w:p>
+      <w:pPr>
+        <w:spacing w:after="0"/>
+        <w:ind w:firstLine="720"/>
+        <w:rPr>
+          <w:rFonts w:ascii="Times New Roman" w:eastAsia="Times New Roman" w:hAnsi="Times New Roman" w:cs="Times New Roman"/>
+          <w:sz w:val="24"/>
+          <w:szCs w:val="24"/>
+        </w:rPr>
+      </w:pPr>
       <w:bookmarkStart w:id="0" w:name="_GoBack"/>
       <w:bookmarkEnd w:id="0"/>
     </w:p>
@@ -1937,167 +1987,371 @@
       <w:pPr>
         <w:spacing w:after="0"/>
         <w:rPr>
-          <w:rFonts w:eastAsia="Times New Roman" w:cstheme="minorHAnsi"/>
-          <w:bCs/>
-          <w:sz w:val="24"/>
-          <w:szCs w:val="24"/>
-          <w:highlight w:val="cyan"/>
-        </w:rPr>
-      </w:pPr>
-      <w:r>
-        <w:rPr>
-          <w:rFonts w:eastAsia="Times New Roman" w:cstheme="minorHAnsi"/>
-          <w:b/>
-          <w:bCs/>
-          <w:sz w:val="24"/>
-          <w:szCs w:val="24"/>
-          <w:highlight w:val="cyan"/>
-          <w:u w:val="single"/>
-        </w:rPr>
-        <w:t>B</w:t>
-      </w:r>
-      <w:r>
-        <w:rPr>
-          <w:rFonts w:eastAsia="Times New Roman" w:cstheme="minorHAnsi"/>
-          <w:bCs/>
-          <w:sz w:val="24"/>
-          <w:szCs w:val="24"/>
-          <w:highlight w:val="cyan"/>
-        </w:rPr>
-        <w:t xml:space="preserve">itcoins conception was the start of blockchains breakthrough phase in its technology innovation cycle.  (38.1txtbooks)Next would come the replicator phase, the birth of alternate </w:t>
-      </w:r>
-      <w:proofErr w:type="gramStart"/>
-      <w:r>
-        <w:rPr>
-          <w:rFonts w:eastAsia="Times New Roman" w:cstheme="minorHAnsi"/>
-          <w:bCs/>
-          <w:sz w:val="24"/>
-          <w:szCs w:val="24"/>
-          <w:highlight w:val="cyan"/>
-        </w:rPr>
-        <w:t>coins.</w:t>
-      </w:r>
-      <w:proofErr w:type="gramEnd"/>
-      <w:r>
-        <w:rPr>
-          <w:rFonts w:eastAsia="Times New Roman" w:cstheme="minorHAnsi"/>
-          <w:bCs/>
-          <w:sz w:val="24"/>
-          <w:szCs w:val="24"/>
-          <w:highlight w:val="cyan"/>
-        </w:rPr>
-        <w:t xml:space="preserve"> The replication of already mysterious technology adds to the argument of using blockchain in security although this phase actually led to the advancement of new blockchain technology. Originally bitcoin was a store of value on a decentralized digital ledger only to be used to verify transactions between two parties in a peer to peer network. From this the next generation of blockchain advancement came, the advancement of decentralized applications and smart contracts. This technology allowed blockchain to grow from a just a store of value to building full scale decentralized applications. At a high level smart contracts are back end server code ran on the decentralized blockchain network.  A decentralized application will have a front end code that makes calls to back end code blockchain powered code. This has lead the deployment of apps on the blockchain in a publicly controlled decentralized manner.</w:t>
-      </w:r>
-    </w:p>
-    <w:p>
-      <w:pPr>
-        <w:spacing w:after="0"/>
-        <w:rPr>
-          <w:rFonts w:eastAsia="Times New Roman" w:cstheme="minorHAnsi"/>
-          <w:bCs/>
-          <w:sz w:val="24"/>
-          <w:szCs w:val="24"/>
-          <w:highlight w:val="cyan"/>
-        </w:rPr>
-      </w:pPr>
-      <w:r>
-        <w:rPr>
-          <w:rFonts w:eastAsia="Times New Roman" w:cstheme="minorHAnsi"/>
-          <w:bCs/>
-          <w:sz w:val="24"/>
-          <w:szCs w:val="24"/>
-          <w:highlight w:val="cyan"/>
+          <w:rFonts w:ascii="Times New Roman" w:eastAsia="Times New Roman" w:hAnsi="Times New Roman" w:cs="Times New Roman"/>
+          <w:b/>
+          <w:sz w:val="24"/>
+          <w:szCs w:val="24"/>
+          <w:u w:val="single"/>
+        </w:rPr>
+      </w:pPr>
+      <w:r>
+        <w:rPr>
+          <w:rFonts w:ascii="Times New Roman" w:eastAsia="Times New Roman" w:hAnsi="Times New Roman" w:cs="Times New Roman"/>
+          <w:b/>
+          <w:sz w:val="24"/>
+          <w:szCs w:val="24"/>
+          <w:u w:val="single"/>
+        </w:rPr>
+        <w:t xml:space="preserve">Neo: Delegate Byzantine Fault Tolerance as </w:t>
+      </w:r>
+      <w:r>
+        <w:rPr>
+          <w:rFonts w:ascii="Times New Roman" w:eastAsia="Times New Roman" w:hAnsi="Times New Roman" w:cs="Times New Roman"/>
+          <w:b/>
+          <w:sz w:val="24"/>
+          <w:szCs w:val="24"/>
+          <w:u w:val="single"/>
+        </w:rPr>
+        <w:t>Practical Byzantine Fault Tolerance</w:t>
+      </w:r>
+      <w:r>
+        <w:rPr>
+          <w:rFonts w:ascii="Times New Roman" w:eastAsia="Times New Roman" w:hAnsi="Times New Roman" w:cs="Times New Roman"/>
+          <w:b/>
+          <w:sz w:val="24"/>
+          <w:szCs w:val="24"/>
+          <w:u w:val="single"/>
+        </w:rPr>
+        <w:t>.</w:t>
+      </w:r>
+    </w:p>
+    <w:p>
+      <w:pPr>
+        <w:spacing w:after="0"/>
+        <w:rPr>
+          <w:rFonts w:ascii="Times New Roman" w:eastAsia="Times New Roman" w:hAnsi="Times New Roman" w:cs="Times New Roman"/>
+          <w:sz w:val="24"/>
+          <w:szCs w:val="24"/>
+        </w:rPr>
+      </w:pPr>
+      <w:r>
+        <w:rPr>
+          <w:rFonts w:ascii="Times New Roman" w:eastAsia="Times New Roman" w:hAnsi="Times New Roman" w:cs="Times New Roman"/>
+          <w:sz w:val="24"/>
+          <w:szCs w:val="24"/>
+        </w:rPr>
+        <w:tab/>
+        <w:t>Now that we have discussed Etheriu</w:t>
+      </w:r>
+      <w:r>
+        <w:rPr>
+          <w:rFonts w:ascii="Times New Roman" w:eastAsia="Times New Roman" w:hAnsi="Times New Roman" w:cs="Times New Roman"/>
+          <w:sz w:val="24"/>
+          <w:szCs w:val="24"/>
+        </w:rPr>
+        <w:t>ms Proof of Stake implementing the C</w:t>
+      </w:r>
+      <w:r>
+        <w:rPr>
+          <w:rFonts w:ascii="Times New Roman" w:eastAsia="Times New Roman" w:hAnsi="Times New Roman" w:cs="Times New Roman"/>
+          <w:sz w:val="24"/>
+          <w:szCs w:val="24"/>
+        </w:rPr>
+        <w:t>asper</w:t>
+      </w:r>
+      <w:r>
+        <w:rPr>
+          <w:rFonts w:ascii="Times New Roman" w:eastAsia="Times New Roman" w:hAnsi="Times New Roman" w:cs="Times New Roman"/>
+          <w:sz w:val="24"/>
+          <w:szCs w:val="24"/>
+        </w:rPr>
+        <w:t xml:space="preserve"> protocol we will discuss another flavor of Proof of Stake used by a blockchain company called Neo. Neo uses an implementation of PoS via its consensus deamed the Delegate Byzantine Fault Tolerance.</w:t>
+      </w:r>
+      <w:r>
+        <w:rPr>
+          <w:rFonts w:ascii="Times New Roman" w:eastAsia="Times New Roman" w:hAnsi="Times New Roman" w:cs="Times New Roman"/>
+          <w:sz w:val="24"/>
+          <w:szCs w:val="24"/>
+        </w:rPr>
+        <w:t xml:space="preserve"> The Point of a DBFT is that the blockchain should solve the byzantine general problem by continuing on and be resilient to issues brought up in the BGP.</w:t>
+      </w:r>
+      <w:r>
+        <w:rPr>
+          <w:rFonts w:ascii="Times New Roman" w:eastAsia="Times New Roman" w:hAnsi="Times New Roman" w:cs="Times New Roman"/>
+          <w:sz w:val="24"/>
+          <w:szCs w:val="24"/>
+        </w:rPr>
+        <w:t xml:space="preserve"> This is done by in the following process. Owners of the coin make transactions </w:t>
+      </w:r>
+      <w:r>
+        <w:rPr>
+          <w:rFonts w:ascii="Times New Roman" w:eastAsia="Times New Roman" w:hAnsi="Times New Roman" w:cs="Times New Roman"/>
+          <w:sz w:val="24"/>
+          <w:szCs w:val="24"/>
         </w:rPr>
         <w:lastRenderedPageBreak/>
-        <w:t>This concept has become popularized by crypto currencies like Etherium and its smart contract programing language “solidity”.  Smart contract are not without fault and come with their own set of security vulnerabilities to keep in mind.</w:t>
-      </w:r>
-    </w:p>
-    <w:p>
-      <w:pPr>
-        <w:spacing w:after="0"/>
-        <w:rPr>
-          <w:rFonts w:eastAsia="Times New Roman" w:cstheme="minorHAnsi"/>
-          <w:b/>
-          <w:bCs/>
-          <w:sz w:val="24"/>
-          <w:szCs w:val="24"/>
-          <w:highlight w:val="cyan"/>
-          <w:u w:val="single"/>
-        </w:rPr>
-      </w:pPr>
-      <w:r>
-        <w:rPr>
-          <w:rFonts w:eastAsia="Times New Roman" w:cstheme="minorHAnsi"/>
-          <w:bCs/>
-          <w:sz w:val="24"/>
-          <w:szCs w:val="24"/>
-          <w:highlight w:val="cyan"/>
+        <w:t>where are stored on book keeping nodes called delegates. These delegates verify the transactions and out of them a speaker is chosen. The speaker then verifies the transactions given by the delegates and compares them to the current hash rate for a new proposed hash rate. If the delegates agree with the speaker’s transactions and new proposed hashed rate at a two thirds majority then the transaction is added to the main chain.  According to the Neo documentation the the speaker of the round is responsible for a broadcast called a prepare-request to initiate a newly proposed block.</w:t>
+      </w:r>
+      <w:r>
+        <w:rPr>
+          <w:rFonts w:ascii="Times New Roman" w:eastAsia="Times New Roman" w:hAnsi="Times New Roman" w:cs="Times New Roman"/>
+          <w:sz w:val="24"/>
+          <w:szCs w:val="24"/>
+        </w:rPr>
+        <w:t xml:space="preserve"> After getting the response the Speaker creates a </w:t>
+      </w:r>
+      <w:r>
+        <w:rPr>
+          <w:rFonts w:ascii="Times New Roman" w:eastAsia="Times New Roman" w:hAnsi="Times New Roman" w:cs="Times New Roman"/>
+          <w:sz w:val="24"/>
+          <w:szCs w:val="24"/>
+        </w:rPr>
+        <w:t>prepared</w:t>
+      </w:r>
+      <w:r>
+        <w:rPr>
+          <w:rFonts w:ascii="Times New Roman" w:eastAsia="Times New Roman" w:hAnsi="Times New Roman" w:cs="Times New Roman"/>
+          <w:sz w:val="24"/>
+          <w:szCs w:val="24"/>
+        </w:rPr>
+        <w:t xml:space="preserve"> proposal block and if verified by 2/3 majority it will then move on to the Persisting stage where it will publish a new block and enter the next round of consensus.</w:t>
+      </w:r>
+      <w:r>
+        <w:rPr>
+          <w:rFonts w:ascii="Times New Roman" w:eastAsia="Times New Roman" w:hAnsi="Times New Roman" w:cs="Times New Roman"/>
+          <w:sz w:val="24"/>
+          <w:szCs w:val="24"/>
+        </w:rPr>
+        <w:t xml:space="preserve"> If a consensus is not reached or agreed upon then the nodes will initiate a change view proposal This will enter a new view with a new speaker and restart the consensus. This is an example of how Neo’s delegate byzantine fault tolerance performs byzantine fault tolerance by view changing of speakers and consensus creat</w:t>
+      </w:r>
+      <w:r>
+        <w:rPr>
+          <w:rFonts w:ascii="Times New Roman" w:eastAsia="Times New Roman" w:hAnsi="Times New Roman" w:cs="Times New Roman"/>
+          <w:sz w:val="24"/>
+          <w:szCs w:val="24"/>
+        </w:rPr>
+        <w:t>ing redundancy if a block were to fail.</w:t>
+      </w:r>
+    </w:p>
+    <w:p>
+      <w:pPr>
+        <w:spacing w:after="0"/>
+        <w:rPr>
+          <w:rFonts w:ascii="Times New Roman" w:eastAsia="Times New Roman" w:hAnsi="Times New Roman" w:cs="Times New Roman"/>
+          <w:b/>
+          <w:sz w:val="24"/>
+          <w:szCs w:val="24"/>
+          <w:u w:val="single"/>
+        </w:rPr>
+      </w:pPr>
+      <w:r>
+        <w:rPr>
+          <w:rFonts w:ascii="Times New Roman" w:eastAsia="Times New Roman" w:hAnsi="Times New Roman" w:cs="Times New Roman"/>
+          <w:b/>
+          <w:sz w:val="24"/>
+          <w:szCs w:val="24"/>
+          <w:u w:val="single"/>
+        </w:rPr>
+        <w:t xml:space="preserve">Neo: </w:t>
+      </w:r>
+      <w:r>
+        <w:rPr>
+          <w:rFonts w:ascii="Times New Roman" w:eastAsia="Times New Roman" w:hAnsi="Times New Roman" w:cs="Times New Roman"/>
+          <w:b/>
+          <w:sz w:val="24"/>
+          <w:szCs w:val="24"/>
+          <w:u w:val="single"/>
+        </w:rPr>
+        <w:t>NEP-5</w:t>
+      </w:r>
+    </w:p>
+    <w:p>
+      <w:pPr>
+        <w:spacing w:after="0"/>
+        <w:rPr>
+          <w:rFonts w:ascii="Times New Roman" w:eastAsia="Times New Roman" w:hAnsi="Times New Roman" w:cs="Times New Roman"/>
+          <w:sz w:val="24"/>
+          <w:szCs w:val="24"/>
+        </w:rPr>
+      </w:pPr>
+      <w:r>
+        <w:rPr>
+          <w:rFonts w:ascii="Times New Roman" w:eastAsia="Times New Roman" w:hAnsi="Times New Roman" w:cs="Times New Roman"/>
+          <w:sz w:val="24"/>
+          <w:szCs w:val="24"/>
         </w:rPr>
         <w:tab/>
-        <w:t xml:space="preserve">As the rise of Blockchain and distributed ledger technology continues grow and mature we will see it settle into the global economy. No one can predict the future but </w:t>
-      </w:r>
-      <w:proofErr w:type="gramStart"/>
-      <w:r>
-        <w:rPr>
-          <w:rFonts w:eastAsia="Times New Roman" w:cstheme="minorHAnsi"/>
-          <w:bCs/>
-          <w:sz w:val="24"/>
-          <w:szCs w:val="24"/>
-          <w:highlight w:val="cyan"/>
-        </w:rPr>
-        <w:t>wo</w:t>
-      </w:r>
-      <w:proofErr w:type="gramEnd"/>
-      <w:r>
-        <w:rPr>
-          <w:rFonts w:eastAsia="Times New Roman" w:cstheme="minorHAnsi"/>
-          <w:bCs/>
-          <w:sz w:val="24"/>
-          <w:szCs w:val="24"/>
-          <w:highlight w:val="cyan"/>
-        </w:rPr>
-        <w:t xml:space="preserve"> do have some educated insights into what blockchain technology can evolve into. Most notably e-government as it will allow government entities to easily track information on goods, items, services, people, voting, or even militaristic reasons. As more time is spent critiquing and perfecting blockchain architecture more vulnerabilities will be discovered while more advancements will be made in its field.</w:t>
-      </w:r>
-    </w:p>
-    <w:p>
-      <w:pPr>
-        <w:spacing w:after="0"/>
-        <w:rPr>
-          <w:rFonts w:eastAsia="Times New Roman" w:cstheme="minorHAnsi"/>
-          <w:b/>
-          <w:bCs/>
-          <w:sz w:val="24"/>
-          <w:szCs w:val="24"/>
-          <w:highlight w:val="cyan"/>
-          <w:u w:val="single"/>
-        </w:rPr>
-      </w:pPr>
-    </w:p>
-    <w:p>
-      <w:pPr>
-        <w:spacing w:after="0"/>
-        <w:rPr>
-          <w:rFonts w:eastAsia="Times New Roman" w:cstheme="minorHAnsi"/>
-          <w:b/>
-          <w:bCs/>
-          <w:sz w:val="24"/>
-          <w:szCs w:val="24"/>
-          <w:highlight w:val="cyan"/>
-          <w:u w:val="single"/>
-        </w:rPr>
-      </w:pPr>
-      <w:r>
-        <w:rPr>
-          <w:rFonts w:eastAsia="Times New Roman" w:cstheme="minorHAnsi"/>
-          <w:b/>
-          <w:bCs/>
-          <w:sz w:val="24"/>
-          <w:szCs w:val="24"/>
-          <w:highlight w:val="cyan"/>
-          <w:u w:val="single"/>
-        </w:rPr>
-        <w:t>Chapter 6 Proof of stake</w:t>
-      </w:r>
+        <w:t>Prior to Proof of Stake consensus there was the traditional account balance model used in Bitcoins Proof of Work. The transactions were verified on the chain by directly recording each accounts assets.</w:t>
+      </w:r>
+      <w:r>
+        <w:rPr>
+          <w:rFonts w:ascii="Times New Roman" w:eastAsia="Times New Roman" w:hAnsi="Times New Roman" w:cs="Times New Roman"/>
+          <w:sz w:val="24"/>
+          <w:szCs w:val="24"/>
+        </w:rPr>
+        <w:t xml:space="preserve"> Neo is widely popular because you can easily earn Gas for processing transactions on the Neo network from staking. To execute a transaction a fee in Gas must be paye</w:t>
+      </w:r>
+      <w:r>
+        <w:rPr>
+          <w:rFonts w:ascii="Times New Roman" w:eastAsia="Times New Roman" w:hAnsi="Times New Roman" w:cs="Times New Roman"/>
+          <w:sz w:val="24"/>
+          <w:szCs w:val="24"/>
+        </w:rPr>
+        <w:t>d</w:t>
+      </w:r>
+      <w:r>
+        <w:rPr>
+          <w:rFonts w:ascii="Times New Roman" w:eastAsia="Times New Roman" w:hAnsi="Times New Roman" w:cs="Times New Roman"/>
+          <w:sz w:val="24"/>
+          <w:szCs w:val="24"/>
+        </w:rPr>
+        <w:t>. For this example we will show how unspen</w:t>
+      </w:r>
+      <w:r>
+        <w:rPr>
+          <w:rFonts w:ascii="Times New Roman" w:eastAsia="Times New Roman" w:hAnsi="Times New Roman" w:cs="Times New Roman"/>
+          <w:sz w:val="24"/>
+          <w:szCs w:val="24"/>
+        </w:rPr>
+        <w:t>t</w:t>
+      </w:r>
+      <w:r>
+        <w:rPr>
+          <w:rFonts w:ascii="Times New Roman" w:eastAsia="Times New Roman" w:hAnsi="Times New Roman" w:cs="Times New Roman"/>
+          <w:sz w:val="24"/>
+          <w:szCs w:val="24"/>
+        </w:rPr>
+        <w:t xml:space="preserve"> transaction output is used in Neo’s transaction asset Gas. Lets say  user A earns ten gas, they then send five gas to user B and five gas to user C. The first transaction will see User A have an Output of ten gas and be the original transaction index since this is where the gas was created. </w:t>
+      </w:r>
+      <w:r>
+        <w:rPr>
+          <w:rFonts w:ascii="Times New Roman" w:eastAsia="Times New Roman" w:hAnsi="Times New Roman" w:cs="Times New Roman"/>
+          <w:sz w:val="24"/>
+          <w:szCs w:val="24"/>
+        </w:rPr>
+        <w:lastRenderedPageBreak/>
+        <w:t xml:space="preserve">The Second transaction will see User A now only have an output of five gas while user B will now have an out put of five gas as well, this will be the second transaction index from user A’s initial creation of gas in the first index. Lastly, in the third transaction you will no longer see User A in the outputs because they have used up their unused outputs. The remaining outputs are user B and user C’s five Gas waiting to be spent. This is a broad over view of how </w:t>
+      </w:r>
+      <w:r>
+        <w:rPr>
+          <w:rFonts w:ascii="Times New Roman" w:eastAsia="Times New Roman" w:hAnsi="Times New Roman" w:cs="Times New Roman"/>
+          <w:sz w:val="24"/>
+          <w:szCs w:val="24"/>
+        </w:rPr>
+        <w:t>unspent</w:t>
+      </w:r>
+      <w:r>
+        <w:rPr>
+          <w:rFonts w:ascii="Times New Roman" w:eastAsia="Times New Roman" w:hAnsi="Times New Roman" w:cs="Times New Roman"/>
+          <w:sz w:val="24"/>
+          <w:szCs w:val="24"/>
+        </w:rPr>
+        <w:t xml:space="preserve"> transaction output is used in Neo’s Byzantine fault tolerant network.</w:t>
+      </w:r>
+    </w:p>
+    <w:p>
+      <w:pPr>
+        <w:spacing w:after="0"/>
+        <w:rPr>
+          <w:rFonts w:ascii="Times New Roman" w:eastAsia="Times New Roman" w:hAnsi="Times New Roman" w:cs="Times New Roman"/>
+          <w:sz w:val="24"/>
+          <w:szCs w:val="24"/>
+        </w:rPr>
+      </w:pPr>
+    </w:p>
+    <w:p>
+      <w:pPr>
+        <w:spacing w:after="0"/>
+        <w:rPr>
+          <w:rFonts w:ascii="Times New Roman" w:eastAsia="Times New Roman" w:hAnsi="Times New Roman" w:cs="Times New Roman"/>
+          <w:sz w:val="24"/>
+          <w:szCs w:val="24"/>
+        </w:rPr>
+      </w:pPr>
+    </w:p>
+    <w:p>
+      <w:pPr>
+        <w:spacing w:after="0"/>
+        <w:rPr>
+          <w:rFonts w:eastAsia="Times New Roman" w:cstheme="minorHAnsi"/>
+          <w:b/>
+          <w:bCs/>
+          <w:sz w:val="24"/>
+          <w:szCs w:val="24"/>
+          <w:highlight w:val="cyan"/>
+          <w:u w:val="single"/>
+        </w:rPr>
+      </w:pPr>
+    </w:p>
+    <w:p>
+      <w:pPr>
+        <w:spacing w:after="0"/>
+        <w:rPr>
+          <w:rFonts w:eastAsia="Times New Roman" w:cstheme="minorHAnsi"/>
+          <w:b/>
+          <w:bCs/>
+          <w:sz w:val="24"/>
+          <w:szCs w:val="24"/>
+          <w:highlight w:val="cyan"/>
+          <w:u w:val="single"/>
+        </w:rPr>
+      </w:pPr>
+    </w:p>
+    <w:p>
+      <w:pPr>
+        <w:spacing w:after="0"/>
+        <w:rPr>
+          <w:rFonts w:eastAsia="Times New Roman" w:cstheme="minorHAnsi"/>
+          <w:b/>
+          <w:bCs/>
+          <w:sz w:val="24"/>
+          <w:szCs w:val="24"/>
+          <w:highlight w:val="cyan"/>
+          <w:u w:val="single"/>
+        </w:rPr>
+      </w:pPr>
+    </w:p>
+    <w:p>
+      <w:pPr>
+        <w:spacing w:after="0"/>
+        <w:rPr>
+          <w:rFonts w:eastAsia="Times New Roman" w:cstheme="minorHAnsi"/>
+          <w:b/>
+          <w:bCs/>
+          <w:sz w:val="24"/>
+          <w:szCs w:val="24"/>
+          <w:highlight w:val="cyan"/>
+          <w:u w:val="single"/>
+        </w:rPr>
+      </w:pPr>
+    </w:p>
+    <w:p>
+      <w:pPr>
+        <w:spacing w:after="0"/>
+        <w:rPr>
+          <w:rFonts w:eastAsia="Times New Roman" w:cstheme="minorHAnsi"/>
+          <w:b/>
+          <w:bCs/>
+          <w:sz w:val="24"/>
+          <w:szCs w:val="24"/>
+          <w:highlight w:val="cyan"/>
+          <w:u w:val="single"/>
+        </w:rPr>
+      </w:pPr>
+    </w:p>
+    <w:p>
+      <w:pPr>
+        <w:spacing w:after="0"/>
+        <w:rPr>
+          <w:rFonts w:eastAsia="Times New Roman" w:cstheme="minorHAnsi"/>
+          <w:b/>
+          <w:bCs/>
+          <w:sz w:val="24"/>
+          <w:szCs w:val="24"/>
+          <w:highlight w:val="cyan"/>
+          <w:u w:val="single"/>
+        </w:rPr>
+      </w:pPr>
     </w:p>
     <w:p>
       <w:pPr>
@@ -2119,153 +2373,30 @@
           <w:highlight w:val="cyan"/>
         </w:rPr>
         <w:tab/>
-        <w:t xml:space="preserve">Moving forward from the </w:t>
-      </w:r>
-      <w:proofErr w:type="spellStart"/>
-      <w:proofErr w:type="gramStart"/>
-      <w:r>
-        <w:rPr>
-          <w:rFonts w:eastAsia="Times New Roman" w:cstheme="minorHAnsi"/>
-          <w:bCs/>
-          <w:sz w:val="24"/>
-          <w:szCs w:val="24"/>
-          <w:highlight w:val="cyan"/>
-        </w:rPr>
-        <w:t>PoW</w:t>
-      </w:r>
-      <w:proofErr w:type="spellEnd"/>
-      <w:proofErr w:type="gramEnd"/>
-      <w:r>
-        <w:rPr>
-          <w:rFonts w:eastAsia="Times New Roman" w:cstheme="minorHAnsi"/>
-          <w:bCs/>
-          <w:sz w:val="24"/>
-          <w:szCs w:val="24"/>
-          <w:highlight w:val="cyan"/>
-        </w:rPr>
-        <w:t xml:space="preserve"> the Proof of Stake consensus came into being.</w:t>
-      </w:r>
-    </w:p>
-    <w:p>
-      <w:pPr>
-        <w:spacing w:after="0"/>
-        <w:rPr>
-          <w:rFonts w:eastAsia="Times New Roman" w:cstheme="minorHAnsi"/>
-          <w:bCs/>
-          <w:sz w:val="24"/>
-          <w:szCs w:val="24"/>
-          <w:highlight w:val="cyan"/>
-        </w:rPr>
-      </w:pPr>
-      <w:proofErr w:type="spellStart"/>
-      <w:r>
-        <w:rPr>
-          <w:rFonts w:eastAsia="Times New Roman" w:cstheme="minorHAnsi"/>
-          <w:bCs/>
-          <w:sz w:val="24"/>
-          <w:szCs w:val="24"/>
-          <w:highlight w:val="cyan"/>
-        </w:rPr>
-        <w:t>PoS</w:t>
-      </w:r>
-      <w:proofErr w:type="spellEnd"/>
-      <w:r>
-        <w:rPr>
-          <w:rFonts w:eastAsia="Times New Roman" w:cstheme="minorHAnsi"/>
-          <w:bCs/>
-          <w:sz w:val="24"/>
-          <w:szCs w:val="24"/>
-          <w:highlight w:val="cyan"/>
-        </w:rPr>
-        <w:t xml:space="preserve"> allows validators to lock up funds in escrow. After that they start validating blocks. If they think a block should be appended they will add it to the chain. If it is appended successfully they will get a reward. If they are caught lying they will lose their </w:t>
-      </w:r>
-      <w:proofErr w:type="gramStart"/>
-      <w:r>
-        <w:rPr>
-          <w:rFonts w:eastAsia="Times New Roman" w:cstheme="minorHAnsi"/>
-          <w:bCs/>
-          <w:sz w:val="24"/>
-          <w:szCs w:val="24"/>
-          <w:highlight w:val="cyan"/>
-        </w:rPr>
-        <w:t>funds  in</w:t>
-      </w:r>
-      <w:proofErr w:type="gramEnd"/>
-      <w:r>
-        <w:rPr>
-          <w:rFonts w:eastAsia="Times New Roman" w:cstheme="minorHAnsi"/>
-          <w:bCs/>
-          <w:sz w:val="24"/>
-          <w:szCs w:val="24"/>
-          <w:highlight w:val="cyan"/>
-        </w:rPr>
-        <w:t xml:space="preserve"> escrow and their validating positions. This is the concept of </w:t>
-      </w:r>
-      <w:proofErr w:type="gramStart"/>
-      <w:r>
-        <w:rPr>
-          <w:rFonts w:eastAsia="Times New Roman" w:cstheme="minorHAnsi"/>
-          <w:bCs/>
-          <w:sz w:val="24"/>
-          <w:szCs w:val="24"/>
-          <w:highlight w:val="cyan"/>
-        </w:rPr>
-        <w:t>Staking</w:t>
-      </w:r>
-      <w:proofErr w:type="gramEnd"/>
-      <w:r>
-        <w:rPr>
-          <w:rFonts w:eastAsia="Times New Roman" w:cstheme="minorHAnsi"/>
-          <w:bCs/>
-          <w:sz w:val="24"/>
-          <w:szCs w:val="24"/>
-          <w:highlight w:val="cyan"/>
-        </w:rPr>
-        <w:t xml:space="preserve"> your funds in an escrow account to be able to validate blocks on the network. This makes validation way more resource conservative. The </w:t>
-      </w:r>
-      <w:proofErr w:type="spellStart"/>
-      <w:r>
-        <w:rPr>
-          <w:rFonts w:eastAsia="Times New Roman" w:cstheme="minorHAnsi"/>
-          <w:bCs/>
-          <w:sz w:val="24"/>
-          <w:szCs w:val="24"/>
-          <w:highlight w:val="cyan"/>
-        </w:rPr>
-        <w:t>PoS</w:t>
-      </w:r>
-      <w:proofErr w:type="spellEnd"/>
-      <w:r>
-        <w:rPr>
-          <w:rFonts w:eastAsia="Times New Roman" w:cstheme="minorHAnsi"/>
-          <w:bCs/>
-          <w:sz w:val="24"/>
-          <w:szCs w:val="24"/>
-          <w:highlight w:val="cyan"/>
-        </w:rPr>
-        <w:t xml:space="preserve"> does come with its own issue to </w:t>
-      </w:r>
-      <w:proofErr w:type="gramStart"/>
-      <w:r>
-        <w:rPr>
-          <w:rFonts w:eastAsia="Times New Roman" w:cstheme="minorHAnsi"/>
-          <w:bCs/>
-          <w:sz w:val="24"/>
-          <w:szCs w:val="24"/>
-          <w:highlight w:val="cyan"/>
-        </w:rPr>
-        <w:t>called</w:t>
-      </w:r>
-      <w:proofErr w:type="gramEnd"/>
-      <w:r>
-        <w:rPr>
-          <w:rFonts w:eastAsia="Times New Roman" w:cstheme="minorHAnsi"/>
-          <w:bCs/>
-          <w:sz w:val="24"/>
-          <w:szCs w:val="24"/>
-          <w:highlight w:val="cyan"/>
-        </w:rPr>
-        <w:t xml:space="preserve"> the “Nothing at Stake” exploit. If there is a true primary chain and a faux branched chain a validator can put its escrow on both chains effectively winning either outcome. Because it can get a guaranteed pay out from either chain this is why it is called the nothing to </w:t>
+        <w:t xml:space="preserve"> </w:t>
+      </w:r>
+    </w:p>
+    <w:p>
+      <w:pPr>
+        <w:spacing w:after="0"/>
+        <w:ind w:firstLine="720"/>
+        <w:rPr>
+          <w:rFonts w:eastAsia="Times New Roman" w:cstheme="minorHAnsi"/>
+          <w:bCs/>
+          <w:sz w:val="24"/>
+          <w:szCs w:val="24"/>
+          <w:highlight w:val="cyan"/>
+        </w:rPr>
+      </w:pPr>
+      <w:r>
+        <w:rPr>
+          <w:rFonts w:eastAsia="Times New Roman" w:cstheme="minorHAnsi"/>
+          <w:bCs/>
+          <w:sz w:val="24"/>
+          <w:szCs w:val="24"/>
+          <w:highlight w:val="cyan"/>
+        </w:rPr>
+        <w:t xml:space="preserve">There are certain questions one must ask yourself when implementing a blockchain solution. Such as, it the data I am using going to be share across multiple parties? Decentralized ledgers are records that are stored on multiple nodes with different parties agreeing to changes. This creates a situation where any one can read or make changes to the database. In a centralized operation, if you were to want to keep a database with all your top secret information off of a network on a single system then a blockchain solution would not be ideal and traditional database would be </w:t>
       </w:r>
       <w:r>
         <w:rPr>
@@ -2276,145 +2407,126 @@
           <w:highlight w:val="cyan"/>
         </w:rPr>
         <w:lastRenderedPageBreak/>
-        <w:t>stake issue. The Proof of Work algorithm mitigates this because miners will mine the longest chain because it is more profitable and risk free to do so. So here we see how the Proof of Stake protocol can be susceptible to malicious forks although advancements in this architecture are still underway.</w:t>
-      </w:r>
-    </w:p>
-    <w:p>
-      <w:pPr>
-        <w:spacing w:after="0"/>
-        <w:rPr>
-          <w:rFonts w:eastAsia="Times New Roman" w:cstheme="minorHAnsi"/>
-          <w:b/>
-          <w:bCs/>
-          <w:sz w:val="24"/>
-          <w:szCs w:val="24"/>
-          <w:highlight w:val="cyan"/>
-          <w:u w:val="single"/>
-        </w:rPr>
-      </w:pPr>
-    </w:p>
-    <w:p>
-      <w:pPr>
-        <w:spacing w:after="0"/>
-        <w:rPr>
-          <w:rFonts w:eastAsia="Times New Roman" w:cstheme="minorHAnsi"/>
-          <w:b/>
-          <w:bCs/>
-          <w:sz w:val="24"/>
-          <w:szCs w:val="24"/>
-          <w:highlight w:val="cyan"/>
-          <w:u w:val="single"/>
-        </w:rPr>
-      </w:pPr>
-    </w:p>
-    <w:p>
-      <w:pPr>
-        <w:spacing w:after="0"/>
-        <w:rPr>
-          <w:rFonts w:eastAsia="Times New Roman" w:cstheme="minorHAnsi"/>
-          <w:b/>
-          <w:bCs/>
-          <w:sz w:val="24"/>
-          <w:szCs w:val="24"/>
-          <w:highlight w:val="cyan"/>
-          <w:u w:val="single"/>
-        </w:rPr>
-      </w:pPr>
-    </w:p>
-    <w:p>
-      <w:pPr>
-        <w:spacing w:after="0"/>
-        <w:rPr>
-          <w:rFonts w:eastAsia="Times New Roman" w:cstheme="minorHAnsi"/>
-          <w:b/>
-          <w:bCs/>
-          <w:sz w:val="24"/>
-          <w:szCs w:val="24"/>
-          <w:highlight w:val="cyan"/>
-          <w:u w:val="single"/>
-        </w:rPr>
-      </w:pPr>
-    </w:p>
-    <w:p>
-      <w:pPr>
-        <w:spacing w:after="0"/>
-        <w:rPr>
-          <w:rFonts w:eastAsia="Times New Roman" w:cstheme="minorHAnsi"/>
-          <w:b/>
-          <w:bCs/>
-          <w:sz w:val="24"/>
-          <w:szCs w:val="24"/>
-          <w:highlight w:val="cyan"/>
-          <w:u w:val="single"/>
-        </w:rPr>
-      </w:pPr>
-    </w:p>
-    <w:p>
-      <w:pPr>
-        <w:spacing w:after="0"/>
-        <w:rPr>
-          <w:rFonts w:eastAsia="Times New Roman" w:cstheme="minorHAnsi"/>
-          <w:bCs/>
-          <w:sz w:val="24"/>
-          <w:szCs w:val="24"/>
-          <w:highlight w:val="cyan"/>
-        </w:rPr>
-      </w:pPr>
-      <w:r>
-        <w:rPr>
-          <w:rFonts w:eastAsia="Times New Roman" w:cstheme="minorHAnsi"/>
-          <w:bCs/>
-          <w:sz w:val="24"/>
-          <w:szCs w:val="24"/>
-          <w:highlight w:val="cyan"/>
-        </w:rPr>
+        <w:t>recommended. That way only you would have access to the confidential data inside. The beauty of sharing information between parties is it eliminates the distrust between them because data is transparently stored on the decentralized ledger. A far use case would be if all big business was stored on a decentralized ledger then fraud would be exponentially more difficult because all transactions in and out would be monitored by all parties on the blockchain. If one company where to try and manipulate the data other companies could review their digital ledgers to the point where communication error occurred and effectively point the finger back at fraudulent company. These concepts are factors to think about when considering a blockchain solution and whether information should be central governed or not.</w:t>
+      </w:r>
+    </w:p>
+    <w:p>
+      <w:pPr>
+        <w:spacing w:after="0"/>
+        <w:ind w:firstLine="720"/>
+        <w:rPr>
+          <w:rFonts w:eastAsia="Times New Roman" w:cstheme="minorHAnsi"/>
+          <w:bCs/>
+          <w:sz w:val="24"/>
+          <w:szCs w:val="24"/>
+          <w:highlight w:val="cyan"/>
+        </w:rPr>
+      </w:pPr>
+      <w:r>
+        <w:rPr>
+          <w:rFonts w:eastAsia="Times New Roman" w:cstheme="minorHAnsi"/>
+          <w:bCs/>
+          <w:sz w:val="24"/>
+          <w:szCs w:val="24"/>
+          <w:highlight w:val="cyan"/>
+        </w:rPr>
+        <w:t>Next question is whether data should be dynamic and needs and auditable history. Blockchains are immutable, meaning that once information is added to the ledger it cannot be changed. This immutable data is left as an audit trail for other entities to verify.so if you don’t want your transaction to have a paper trail  or want the contents of its history to be changed then a blockchain is not a solid option.</w:t>
+      </w:r>
+    </w:p>
+    <w:p>
+      <w:pPr>
+        <w:spacing w:after="0"/>
+        <w:ind w:firstLine="720"/>
+        <w:rPr>
+          <w:rFonts w:eastAsia="Times New Roman" w:cstheme="minorHAnsi"/>
+          <w:bCs/>
+          <w:sz w:val="24"/>
+          <w:szCs w:val="24"/>
+          <w:highlight w:val="cyan"/>
+        </w:rPr>
+      </w:pPr>
+      <w:r>
+        <w:rPr>
+          <w:rFonts w:eastAsia="Times New Roman" w:cstheme="minorHAnsi"/>
+          <w:bCs/>
+          <w:sz w:val="24"/>
+          <w:szCs w:val="24"/>
+          <w:highlight w:val="cyan"/>
+        </w:rPr>
+        <w:t>Another issue on when choosing to deploy a blockchain solution is speed. If a high performance that is dependent on millisecond transactions then it is best to lean towards a centralized system. Blockchains are typically still pretty slow in comparison to traditions model-client architecture. If you are customer waiting to verify a debit card transaction you probably are not willing to wait 15 minutes for the transaction to go through. This obviously creates the problem of speed.</w:t>
+      </w:r>
+    </w:p>
+    <w:p>
+      <w:pPr>
+        <w:spacing w:after="0"/>
+        <w:rPr>
+          <w:rFonts w:eastAsia="Times New Roman" w:cstheme="minorHAnsi"/>
+          <w:b/>
+          <w:bCs/>
+          <w:sz w:val="24"/>
+          <w:szCs w:val="24"/>
+          <w:highlight w:val="cyan"/>
+          <w:u w:val="single"/>
+        </w:rPr>
+      </w:pPr>
+      <w:r>
+        <w:rPr>
+          <w:rFonts w:eastAsia="Times New Roman" w:cstheme="minorHAnsi"/>
+          <w:b/>
+          <w:bCs/>
+          <w:sz w:val="24"/>
+          <w:szCs w:val="24"/>
+          <w:highlight w:val="cyan"/>
+          <w:u w:val="single"/>
+        </w:rPr>
+        <w:t>Chapter 3:  Problems in Blockchain Security.</w:t>
+      </w:r>
+    </w:p>
+    <w:p>
+      <w:pPr>
+        <w:spacing w:after="0"/>
+        <w:rPr>
+          <w:rFonts w:eastAsia="Times New Roman" w:cstheme="minorHAnsi"/>
+          <w:bCs/>
+          <w:sz w:val="24"/>
+          <w:szCs w:val="24"/>
+          <w:highlight w:val="cyan"/>
+        </w:rPr>
+      </w:pPr>
+      <w:r>
+        <w:rPr>
+          <w:rFonts w:eastAsia="Times New Roman" w:cstheme="minorHAnsi"/>
+          <w:bCs/>
+          <w:sz w:val="24"/>
+          <w:szCs w:val="24"/>
+          <w:highlight w:val="cyan"/>
+        </w:rPr>
+        <w:lastRenderedPageBreak/>
         <w:tab/>
-        <w:t xml:space="preserve">Now that we have a better understanding on what blockchain is, where it came from, and the directions it can head, we will dive into when and why we should </w:t>
-      </w:r>
-      <w:proofErr w:type="gramStart"/>
-      <w:r>
-        <w:rPr>
-          <w:rFonts w:eastAsia="Times New Roman" w:cstheme="minorHAnsi"/>
-          <w:bCs/>
-          <w:sz w:val="24"/>
-          <w:szCs w:val="24"/>
-          <w:highlight w:val="cyan"/>
-        </w:rPr>
-        <w:t>implement</w:t>
-      </w:r>
-      <w:proofErr w:type="gramEnd"/>
-      <w:r>
-        <w:rPr>
-          <w:rFonts w:eastAsia="Times New Roman" w:cstheme="minorHAnsi"/>
-          <w:bCs/>
-          <w:sz w:val="24"/>
-          <w:szCs w:val="24"/>
-          <w:highlight w:val="cyan"/>
-        </w:rPr>
-        <w:t xml:space="preserve"> a blockchain solution along with the problems of implementing one at the improper time. </w:t>
-      </w:r>
-    </w:p>
-    <w:p>
-      <w:pPr>
-        <w:spacing w:after="0"/>
-        <w:ind w:firstLine="720"/>
-        <w:rPr>
-          <w:rFonts w:eastAsia="Times New Roman" w:cstheme="minorHAnsi"/>
-          <w:bCs/>
-          <w:sz w:val="24"/>
-          <w:szCs w:val="24"/>
-          <w:highlight w:val="cyan"/>
-        </w:rPr>
-      </w:pPr>
-      <w:r>
-        <w:rPr>
-          <w:rFonts w:eastAsia="Times New Roman" w:cstheme="minorHAnsi"/>
-          <w:bCs/>
-          <w:sz w:val="24"/>
-          <w:szCs w:val="24"/>
-          <w:highlight w:val="cyan"/>
-        </w:rPr>
-        <w:t xml:space="preserve">There are certain questions one must ask yourself when implementing a blockchain solution. Such as, it the data I am using going to be share across multiple parties? Decentralized ledgers are records that are stored on multiple nodes with different parties agreeing to changes. This creates a situation where any one can read or make changes to the database. In a centralized operation, if you were to want to keep a database with all your top secret information off of a network on a single system then a blockchain solution would not be ideal and traditional database would be recommended. That way only you would have access to the confidential data inside. The beauty of sharing information between parties is it eliminates the distrust between </w:t>
+        <w:t>When implementing new technology you must keep in mind the concept of zero day exploits, because the technology is so knew there could be a multitude of issues still to be discovered. Still for the most part if implemented correctly and adhere to secure practices and will find its place in the world. In the security realm nothing is impenetrable, even multilayered security can have its flaws and this certainly holds true in the case of blockchain. Being a new construct always comes with some kickback. Due to its rapid development many crucial mistakes were taken advantage of in the crypto currency market. Although blockchain itself was secure, the way businesses utilized it was questionable.   One of the most infamous examples of a cryptocurrency hack was the incident that happened at Mt.Gox. The Mt.Gox hack at a high level was due to poor software development methodologies involving the development of blockchain applications. Another issue was that certain standards were not yet created in the blockchain community to adhere to security. It is still contested on what truly happened in the Mt.Gox hack but the underlying basis is that wallet private keys were not yet encrypted at the time, so someone was able to access wallets private keys in clear text. This in turn led to the standard practice in blockchain to encrypt wallet private keys when at rest and is a prime example of how the blockchain space and software in general evolves to meet the needs of security.</w:t>
+      </w:r>
+    </w:p>
+    <w:p>
+      <w:pPr>
+        <w:spacing w:after="0"/>
+        <w:rPr>
+          <w:rFonts w:eastAsia="Times New Roman" w:cstheme="minorHAnsi"/>
+          <w:bCs/>
+          <w:sz w:val="24"/>
+          <w:szCs w:val="24"/>
+          <w:highlight w:val="cyan"/>
+        </w:rPr>
+      </w:pPr>
+      <w:r>
+        <w:rPr>
+          <w:rFonts w:eastAsia="Times New Roman" w:cstheme="minorHAnsi"/>
+          <w:bCs/>
+          <w:sz w:val="24"/>
+          <w:szCs w:val="24"/>
+          <w:highlight w:val="cyan"/>
+        </w:rPr>
+        <w:tab/>
+        <w:t xml:space="preserve">Another topic of discussion is the concept of environment costs, mining takes extreme power consumption through the use of electricity and the raw materials used to create mining hardware that supports the network. In its current state blockchain solves complex algorithms with large amounts of computing power to provide security. </w:t>
       </w:r>
       <w:r>
         <w:rPr>
@@ -2425,147 +2537,7 @@
           <w:highlight w:val="cyan"/>
         </w:rPr>
         <w:lastRenderedPageBreak/>
-        <w:t>them because data is transparently stored on the decentralized ledger. A far use case would be if all big business was stored on a decentralized ledger then fraud would be exponentially more difficult because all transactions in and out would be monitored by all parties on the blockchain. If one company where to try and manipulate the data other companies could review their digital ledgers to the point where communication error occurred and effectively point the finger back at fraudulent company. These concepts are factors to think about when considering a blockchain solution and whether information should be central governed or not.</w:t>
-      </w:r>
-    </w:p>
-    <w:p>
-      <w:pPr>
-        <w:spacing w:after="0"/>
-        <w:ind w:firstLine="720"/>
-        <w:rPr>
-          <w:rFonts w:eastAsia="Times New Roman" w:cstheme="minorHAnsi"/>
-          <w:bCs/>
-          <w:sz w:val="24"/>
-          <w:szCs w:val="24"/>
-          <w:highlight w:val="cyan"/>
-        </w:rPr>
-      </w:pPr>
-      <w:r>
-        <w:rPr>
-          <w:rFonts w:eastAsia="Times New Roman" w:cstheme="minorHAnsi"/>
-          <w:bCs/>
-          <w:sz w:val="24"/>
-          <w:szCs w:val="24"/>
-          <w:highlight w:val="cyan"/>
-        </w:rPr>
-        <w:t>Next question is whether data should be dynamic and needs and auditable history. Blockchains are immutable, meaning that once information is added to the ledger it cannot be changed. This immutable data is left as an audit trail for other entities to verify.so if you don’t want your transaction to have a paper trail  or want the contents of its history to be changed then a blockchain is not a solid option.</w:t>
-      </w:r>
-    </w:p>
-    <w:p>
-      <w:pPr>
-        <w:spacing w:after="0"/>
-        <w:ind w:firstLine="720"/>
-        <w:rPr>
-          <w:rFonts w:eastAsia="Times New Roman" w:cstheme="minorHAnsi"/>
-          <w:bCs/>
-          <w:sz w:val="24"/>
-          <w:szCs w:val="24"/>
-          <w:highlight w:val="cyan"/>
-        </w:rPr>
-      </w:pPr>
-      <w:r>
-        <w:rPr>
-          <w:rFonts w:eastAsia="Times New Roman" w:cstheme="minorHAnsi"/>
-          <w:bCs/>
-          <w:sz w:val="24"/>
-          <w:szCs w:val="24"/>
-          <w:highlight w:val="cyan"/>
-        </w:rPr>
-        <w:t>Another issue on when choosing to deploy a blockchain solution is speed. If a high performance that is dependent on millisecond transactions then it is best to lean towards a centralized system. Blockchains are typically still pretty slow in comparison to traditions model-client architecture. If you are customer waiting to verify a debit card transaction you probably are not willing to wait 15 minutes for the transaction to go through. This obviously creates the problem of speed.</w:t>
-      </w:r>
-    </w:p>
-    <w:p>
-      <w:pPr>
-        <w:spacing w:after="0"/>
-        <w:rPr>
-          <w:rFonts w:eastAsia="Times New Roman" w:cstheme="minorHAnsi"/>
-          <w:b/>
-          <w:bCs/>
-          <w:sz w:val="24"/>
-          <w:szCs w:val="24"/>
-          <w:highlight w:val="cyan"/>
-          <w:u w:val="single"/>
-        </w:rPr>
-      </w:pPr>
-      <w:r>
-        <w:rPr>
-          <w:rFonts w:eastAsia="Times New Roman" w:cstheme="minorHAnsi"/>
-          <w:b/>
-          <w:bCs/>
-          <w:sz w:val="24"/>
-          <w:szCs w:val="24"/>
-          <w:highlight w:val="cyan"/>
-          <w:u w:val="single"/>
-        </w:rPr>
-        <w:t>Chapter 3:  Problems in Blockchain Security.</w:t>
-      </w:r>
-    </w:p>
-    <w:p>
-      <w:pPr>
-        <w:spacing w:after="0"/>
-        <w:rPr>
-          <w:rFonts w:eastAsia="Times New Roman" w:cstheme="minorHAnsi"/>
-          <w:bCs/>
-          <w:sz w:val="24"/>
-          <w:szCs w:val="24"/>
-          <w:highlight w:val="cyan"/>
-        </w:rPr>
-      </w:pPr>
-      <w:r>
-        <w:rPr>
-          <w:rFonts w:eastAsia="Times New Roman" w:cstheme="minorHAnsi"/>
-          <w:bCs/>
-          <w:sz w:val="24"/>
-          <w:szCs w:val="24"/>
-          <w:highlight w:val="cyan"/>
-        </w:rPr>
-        <w:tab/>
-        <w:t xml:space="preserve">When implementing new technology you must keep in mind the concept of zero day exploits, because the technology is so knew there could be a multitude of issues still </w:t>
-      </w:r>
-      <w:r>
-        <w:rPr>
-          <w:rFonts w:eastAsia="Times New Roman" w:cstheme="minorHAnsi"/>
-          <w:bCs/>
-          <w:sz w:val="24"/>
-          <w:szCs w:val="24"/>
-          <w:highlight w:val="cyan"/>
-        </w:rPr>
-        <w:lastRenderedPageBreak/>
-        <w:t>to be discovered. Still for the most part if implemented correctly and adhere to secure practices and will find its place in the world. In the security realm nothing is impenetrable, even multilayered security can have its flaws and this certainly holds true in the case of blockchain. Being a new construct always comes with some kickback. Due to its rapid development many crucial mistakes were taken advantage of in the crypto currency market. Although blockchain itself was secure, the way businesses utilized it was questionable.   One of the most infamous examples of a cryptocurrency hack was the incident that happened at Mt.Gox. The Mt.Gox hack at a high level was due to poor software development methodologies involving the development of blockchain applications. Another issue was that certain standards were not yet created in the blockchain community to adhere to security. It is still contested on what truly happened in the Mt.Gox hack but the underlying basis is that wallet private keys were not yet encrypted at the time, so someone was able to access wallets private keys in clear text. This in turn led to the standard practice in blockchain to encrypt wallet private keys when at rest and is a prime example of how the blockchain space and software in general evolves to meet the needs of security.</w:t>
-      </w:r>
-    </w:p>
-    <w:p>
-      <w:pPr>
-        <w:spacing w:after="0"/>
-        <w:rPr>
-          <w:rFonts w:eastAsia="Times New Roman" w:cstheme="minorHAnsi"/>
-          <w:bCs/>
-          <w:sz w:val="24"/>
-          <w:szCs w:val="24"/>
-          <w:highlight w:val="cyan"/>
-        </w:rPr>
-      </w:pPr>
-      <w:r>
-        <w:rPr>
-          <w:rFonts w:eastAsia="Times New Roman" w:cstheme="minorHAnsi"/>
-          <w:bCs/>
-          <w:sz w:val="24"/>
-          <w:szCs w:val="24"/>
-          <w:highlight w:val="cyan"/>
-        </w:rPr>
-        <w:tab/>
-        <w:t xml:space="preserve">Another topic of discussion is the concept of environment costs, mining takes extreme power consumption through the use of electricity and the raw materials used to create mining hardware that supports the network. In its current state blockchain solves complex algorithms with large amounts of computing power to provide security. This could cause a problem if you are intending to deploy a large network. Each node verifying hashes is using equipment and energy which can quickly add up. Bitcoins </w:t>
-      </w:r>
-      <w:r>
-        <w:rPr>
-          <w:rFonts w:eastAsia="Times New Roman" w:cstheme="minorHAnsi"/>
-          <w:bCs/>
-          <w:sz w:val="24"/>
-          <w:szCs w:val="24"/>
-          <w:highlight w:val="cyan"/>
-        </w:rPr>
-        <w:lastRenderedPageBreak/>
-        <w:t>mining nodes have been known to use more electricity than some small countries. So if you are trying to be environmentally conscious with your network, you would not deploy a large scale blockchain application.</w:t>
+        <w:t>This could cause a problem if you are intending to deploy a large network. Each node verifying hashes is using equipment and energy which can quickly add up. Bitcoins mining nodes have been known to use more electricity than some small countries. So if you are trying to be environmentally conscious with your network, you would not deploy a large scale blockchain application.</w:t>
       </w:r>
     </w:p>
     <w:p>
@@ -2610,20 +2582,8 @@
           <w:szCs w:val="24"/>
           <w:highlight w:val="cyan"/>
         </w:rPr>
-        <w:t>Most people who have even heard the terms bitcoin or blockchain is its theoretic real world use of being able to create a worldwide decentralized ledger for financial transactions. Going beyond being a bank killer most do not realize its true technological core or other real world use cases. One could argue that blockchains lack of public thorough understanding and common nomenclature is a problem it is still facing today.</w:t>
-      </w:r>
-    </w:p>
-    <w:p>
-      <w:pPr>
-        <w:spacing w:after="0"/>
-        <w:rPr>
-          <w:rFonts w:eastAsia="Times New Roman" w:cstheme="minorHAnsi"/>
-          <w:bCs/>
-          <w:sz w:val="24"/>
-          <w:szCs w:val="24"/>
-          <w:highlight w:val="cyan"/>
-        </w:rPr>
-      </w:pPr>
+        <w:t xml:space="preserve">Most people who have even heard the terms bitcoin or blockchain is its theoretic real world use of being able to create a worldwide decentralized ledger for financial transactions. Going beyond being a bank killer most do not realize its true technological </w:t>
+      </w:r>
       <w:r>
         <w:rPr>
           <w:rFonts w:eastAsia="Times New Roman" w:cstheme="minorHAnsi"/>
@@ -2633,6 +2593,28 @@
           <w:highlight w:val="cyan"/>
         </w:rPr>
         <w:lastRenderedPageBreak/>
+        <w:t>core or other real world use cases. One could argue that blockchains lack of public thorough understanding and common nomenclature is a problem it is still facing today.</w:t>
+      </w:r>
+    </w:p>
+    <w:p>
+      <w:pPr>
+        <w:spacing w:after="0"/>
+        <w:rPr>
+          <w:rFonts w:eastAsia="Times New Roman" w:cstheme="minorHAnsi"/>
+          <w:bCs/>
+          <w:sz w:val="24"/>
+          <w:szCs w:val="24"/>
+          <w:highlight w:val="cyan"/>
+        </w:rPr>
+      </w:pPr>
+      <w:r>
+        <w:rPr>
+          <w:rFonts w:eastAsia="Times New Roman" w:cstheme="minorHAnsi"/>
+          <w:bCs/>
+          <w:sz w:val="24"/>
+          <w:szCs w:val="24"/>
+          <w:highlight w:val="cyan"/>
+        </w:rPr>
         <w:tab/>
         <w:t>The next issue with blockchain technology is that since it is a new idea, its interoperability and standardization comes into question. With so many new players coming into the blockchain market, there needs to be a standardization of technology and how they interact. This has been in issue moving forward in blockchain design. Creating blockchains that can communicate freely with other blockchains becomes a cumbersome design along with getting a wide spread community of players to agree on a single standard. Creating standardization could help with application development, validate proof of concepts, as well as helping with integration. The lack of interoperability and standardization is a problem in blockchain development.</w:t>
       </w:r>
@@ -2679,7 +2661,18 @@
           <w:szCs w:val="24"/>
           <w:highlight w:val="cyan"/>
         </w:rPr>
-        <w:t>So the larger a network is the more secure it will become while simultaneously becoming slower. This creates a huge scalability problem when creating a large blockchain applications for instant transactions. Of Couse advancements have been made in this field and every day companies are working toward making blockchains more instant without giving up speed. One example of this is the development of the Proof of Stake algorithm compared to the tradition Proof of Work consensus mechanisms. The Idea that consensus algorithms still need to be improved for speed and security is just another problem facing blockchains mass adoption.</w:t>
+        <w:t xml:space="preserve">So the larger a network is the more secure it will become while simultaneously becoming slower. This creates a huge scalability problem when creating a large blockchain applications for instant transactions. Of Couse advancements have been made in this field and every day companies are working toward making blockchains more instant without giving up speed. One example of this is the development of the Proof of Stake algorithm compared to the tradition Proof of Work consensus </w:t>
+      </w:r>
+      <w:r>
+        <w:rPr>
+          <w:rFonts w:eastAsia="Times New Roman" w:cstheme="minorHAnsi"/>
+          <w:bCs/>
+          <w:sz w:val="24"/>
+          <w:szCs w:val="24"/>
+          <w:highlight w:val="cyan"/>
+        </w:rPr>
+        <w:lastRenderedPageBreak/>
+        <w:t>mechanisms. The Idea that consensus algorithms still need to be improved for speed and security is just another problem facing blockchains mass adoption.</w:t>
       </w:r>
     </w:p>
     <w:p>
@@ -2729,249 +2722,90 @@
           <w:szCs w:val="24"/>
           <w:highlight w:val="cyan"/>
         </w:rPr>
+        <w:tab/>
+        <w:t xml:space="preserve">Upon blockchains conception was the first time the world would see the proof of work algorithm deployed on a public network. Arguably the beauty of the proof of work algorithm is it takes up resources just for the sake of taking up resources. As in it is designed to take up a lot of energy and computational power. The hashing algorithms are designed in a way that it is very taxing on the system. Network miners will use time and energy in hopes of solving a hashing function. If they solve it they add a block to the chain and get a reward. This is why it is called proof of work because you are working for a reward. Proof of Work was initially intended to be decentralized but is not as decentralized as it is intended. To begin on this issue special computer chips were designed specifically for calculating these hashing functions. These specialized chips are called application specific integrated chips and have dominated the Proof of Work market. This forces everyday miners to invest in high end equipment and effectively raises the difficulty rate for mining new blocks. Because Proof of Work algorithms can be dominated by ACIC miners it can lead us to the next issue with PoW. The 51% problem. If 51% of the network agrees on lie, then it becomes the truth. This would not be an issue if it was truly decentralized but considering there are large mining pools who own good chunks of the network, they could theoretically team up to create false transactions. This of course is an adherent flaw to the PoW algorithm and is a good </w:t>
+      </w:r>
+      <w:r>
+        <w:rPr>
+          <w:rFonts w:eastAsia="Times New Roman" w:cstheme="minorHAnsi"/>
+          <w:bCs/>
+          <w:sz w:val="24"/>
+          <w:szCs w:val="24"/>
+          <w:highlight w:val="cyan"/>
+        </w:rPr>
         <w:lastRenderedPageBreak/>
+        <w:t>example of how this new concept didn’t out way the advancements in physical hardware.</w:t>
+      </w:r>
+    </w:p>
+    <w:p>
+      <w:pPr>
+        <w:spacing w:after="0"/>
+        <w:rPr>
+          <w:rFonts w:eastAsia="Times New Roman" w:cstheme="minorHAnsi"/>
+          <w:b/>
+          <w:bCs/>
+          <w:sz w:val="24"/>
+          <w:szCs w:val="24"/>
+          <w:highlight w:val="cyan"/>
+          <w:u w:val="single"/>
+        </w:rPr>
+      </w:pPr>
+      <w:r>
+        <w:rPr>
+          <w:rFonts w:eastAsia="Times New Roman" w:cstheme="minorHAnsi"/>
+          <w:b/>
+          <w:bCs/>
+          <w:sz w:val="24"/>
+          <w:szCs w:val="24"/>
+          <w:highlight w:val="cyan"/>
+          <w:u w:val="single"/>
+        </w:rPr>
+        <w:t>Chapter 6 Proof of stake</w:t>
+      </w:r>
+    </w:p>
+    <w:p>
+      <w:pPr>
+        <w:spacing w:after="0"/>
+        <w:rPr>
+          <w:rFonts w:eastAsia="Times New Roman" w:cstheme="minorHAnsi"/>
+          <w:bCs/>
+          <w:sz w:val="24"/>
+          <w:szCs w:val="24"/>
+          <w:highlight w:val="cyan"/>
+        </w:rPr>
+      </w:pPr>
+      <w:r>
+        <w:rPr>
+          <w:rFonts w:eastAsia="Times New Roman" w:cstheme="minorHAnsi"/>
+          <w:bCs/>
+          <w:sz w:val="24"/>
+          <w:szCs w:val="24"/>
+          <w:highlight w:val="cyan"/>
+        </w:rPr>
         <w:tab/>
-        <w:t xml:space="preserve">Upon blockchains conception was the first time the world would see the proof of work algorithm deployed on a public network. Arguably the beauty of the proof of work algorithm is it takes up resources just for the sake of taking up resources. As in it is designed to take up a lot of energy and computational power. The hashing algorithms are designed in a way that it is very taxing on the system. Network miners will use time and energy in hopes of solving a hashing function. If they solve it they add a block to the chain and get a reward. This is why it is called proof of work because you are working for a reward. Proof of Work was initially intended to be decentralized but is not as decentralized as it is intended. To begin on this issue special computer chips were designed specifically for calculating these hashing functions. These specialized chips are called application specific integrated chips and have dominated the Proof of Work market. This forces everyday miners to invest in high end equipment and effectively raises the difficulty rate for mining new blocks. Because Proof of Work algorithms can be dominated by ACIC miners it can lead us to the next issue with </w:t>
-      </w:r>
-      <w:proofErr w:type="spellStart"/>
-      <w:proofErr w:type="gramStart"/>
-      <w:r>
-        <w:rPr>
-          <w:rFonts w:eastAsia="Times New Roman" w:cstheme="minorHAnsi"/>
-          <w:bCs/>
-          <w:sz w:val="24"/>
-          <w:szCs w:val="24"/>
-          <w:highlight w:val="cyan"/>
-        </w:rPr>
-        <w:t>PoW</w:t>
-      </w:r>
-      <w:proofErr w:type="spellEnd"/>
-      <w:proofErr w:type="gramEnd"/>
-      <w:r>
-        <w:rPr>
-          <w:rFonts w:eastAsia="Times New Roman" w:cstheme="minorHAnsi"/>
-          <w:bCs/>
-          <w:sz w:val="24"/>
-          <w:szCs w:val="24"/>
-          <w:highlight w:val="cyan"/>
-        </w:rPr>
-        <w:t xml:space="preserve">. The 51% problem. If 51% of the network agrees on lie, then it becomes the truth. This would not be an issue if it was truly decentralized but considering there are large mining pools who own good chunks of the network, they could theoretically team up to create false transactions. This of course is an adherent flaw to the </w:t>
-      </w:r>
-      <w:proofErr w:type="spellStart"/>
-      <w:r>
-        <w:rPr>
-          <w:rFonts w:eastAsia="Times New Roman" w:cstheme="minorHAnsi"/>
-          <w:bCs/>
-          <w:sz w:val="24"/>
-          <w:szCs w:val="24"/>
-          <w:highlight w:val="cyan"/>
-        </w:rPr>
-        <w:t>PoW</w:t>
-      </w:r>
-      <w:proofErr w:type="spellEnd"/>
-      <w:r>
-        <w:rPr>
-          <w:rFonts w:eastAsia="Times New Roman" w:cstheme="minorHAnsi"/>
-          <w:bCs/>
-          <w:sz w:val="24"/>
-          <w:szCs w:val="24"/>
-          <w:highlight w:val="cyan"/>
-        </w:rPr>
-        <w:t xml:space="preserve"> algorithm and is a good example of how this new concept didn’t out way the advancements in physical hardware.</w:t>
-      </w:r>
-    </w:p>
-    <w:p>
-      <w:pPr>
-        <w:spacing w:after="0"/>
-        <w:rPr>
-          <w:rFonts w:eastAsia="Times New Roman" w:cstheme="minorHAnsi"/>
-          <w:b/>
-          <w:bCs/>
-          <w:sz w:val="24"/>
-          <w:szCs w:val="24"/>
-          <w:highlight w:val="cyan"/>
-          <w:u w:val="single"/>
-        </w:rPr>
-      </w:pPr>
-      <w:r>
-        <w:rPr>
-          <w:rFonts w:eastAsia="Times New Roman" w:cstheme="minorHAnsi"/>
-          <w:b/>
-          <w:bCs/>
-          <w:sz w:val="24"/>
-          <w:szCs w:val="24"/>
-          <w:highlight w:val="cyan"/>
-          <w:u w:val="single"/>
-        </w:rPr>
-        <w:t>Chapter 6 Proof of stake</w:t>
-      </w:r>
-    </w:p>
-    <w:p>
-      <w:pPr>
-        <w:spacing w:after="0"/>
-        <w:rPr>
-          <w:rFonts w:eastAsia="Times New Roman" w:cstheme="minorHAnsi"/>
-          <w:bCs/>
-          <w:sz w:val="24"/>
-          <w:szCs w:val="24"/>
-          <w:highlight w:val="cyan"/>
-        </w:rPr>
-      </w:pPr>
-      <w:r>
-        <w:rPr>
-          <w:rFonts w:eastAsia="Times New Roman" w:cstheme="minorHAnsi"/>
-          <w:bCs/>
-          <w:sz w:val="24"/>
-          <w:szCs w:val="24"/>
-          <w:highlight w:val="cyan"/>
-        </w:rPr>
-        <w:tab/>
-        <w:t xml:space="preserve">Moving forward from the </w:t>
-      </w:r>
-      <w:proofErr w:type="spellStart"/>
-      <w:r>
-        <w:rPr>
-          <w:rFonts w:eastAsia="Times New Roman" w:cstheme="minorHAnsi"/>
-          <w:bCs/>
-          <w:sz w:val="24"/>
-          <w:szCs w:val="24"/>
-          <w:highlight w:val="cyan"/>
-        </w:rPr>
-        <w:t>PoW</w:t>
-      </w:r>
-      <w:proofErr w:type="spellEnd"/>
-      <w:r>
-        <w:rPr>
-          <w:rFonts w:eastAsia="Times New Roman" w:cstheme="minorHAnsi"/>
-          <w:bCs/>
-          <w:sz w:val="24"/>
-          <w:szCs w:val="24"/>
-          <w:highlight w:val="cyan"/>
-        </w:rPr>
-        <w:t xml:space="preserve"> the Proof of Stake consensus came into being.</w:t>
-      </w:r>
-    </w:p>
-    <w:p>
-      <w:pPr>
-        <w:spacing w:after="0"/>
-        <w:rPr>
-          <w:rFonts w:eastAsia="Times New Roman" w:cstheme="minorHAnsi"/>
-          <w:bCs/>
-          <w:sz w:val="24"/>
-          <w:szCs w:val="24"/>
-          <w:highlight w:val="cyan"/>
-        </w:rPr>
-      </w:pPr>
-      <w:proofErr w:type="spellStart"/>
-      <w:r>
-        <w:rPr>
-          <w:rFonts w:eastAsia="Times New Roman" w:cstheme="minorHAnsi"/>
-          <w:bCs/>
-          <w:sz w:val="24"/>
-          <w:szCs w:val="24"/>
-          <w:highlight w:val="cyan"/>
-        </w:rPr>
-        <w:lastRenderedPageBreak/>
-        <w:t>PoS</w:t>
-      </w:r>
-      <w:proofErr w:type="spellEnd"/>
-      <w:r>
-        <w:rPr>
-          <w:rFonts w:eastAsia="Times New Roman" w:cstheme="minorHAnsi"/>
-          <w:bCs/>
-          <w:sz w:val="24"/>
-          <w:szCs w:val="24"/>
-          <w:highlight w:val="cyan"/>
-        </w:rPr>
-        <w:t xml:space="preserve"> allows validators to lock up funds in escrow. After that they start validating blocks. If they think a block should be appended they will add it to the chain. If it is appended successfully they will get a reward. If they are caught lying they will lose their </w:t>
-      </w:r>
-      <w:proofErr w:type="gramStart"/>
-      <w:r>
-        <w:rPr>
-          <w:rFonts w:eastAsia="Times New Roman" w:cstheme="minorHAnsi"/>
-          <w:bCs/>
-          <w:sz w:val="24"/>
-          <w:szCs w:val="24"/>
-          <w:highlight w:val="cyan"/>
-        </w:rPr>
-        <w:t>funds  in</w:t>
-      </w:r>
-      <w:proofErr w:type="gramEnd"/>
-      <w:r>
-        <w:rPr>
-          <w:rFonts w:eastAsia="Times New Roman" w:cstheme="minorHAnsi"/>
-          <w:bCs/>
-          <w:sz w:val="24"/>
-          <w:szCs w:val="24"/>
-          <w:highlight w:val="cyan"/>
-        </w:rPr>
-        <w:t xml:space="preserve"> escrow and their validating positions. This is the concept of </w:t>
-      </w:r>
-      <w:proofErr w:type="gramStart"/>
-      <w:r>
-        <w:rPr>
-          <w:rFonts w:eastAsia="Times New Roman" w:cstheme="minorHAnsi"/>
-          <w:bCs/>
-          <w:sz w:val="24"/>
-          <w:szCs w:val="24"/>
-          <w:highlight w:val="cyan"/>
-        </w:rPr>
-        <w:t>Staking</w:t>
-      </w:r>
-      <w:proofErr w:type="gramEnd"/>
-      <w:r>
-        <w:rPr>
-          <w:rFonts w:eastAsia="Times New Roman" w:cstheme="minorHAnsi"/>
-          <w:bCs/>
-          <w:sz w:val="24"/>
-          <w:szCs w:val="24"/>
-          <w:highlight w:val="cyan"/>
-        </w:rPr>
-        <w:t xml:space="preserve"> your funds in an escrow account to be able to validate blocks on the network. This makes validation way more resource conservative. The </w:t>
-      </w:r>
-      <w:proofErr w:type="spellStart"/>
-      <w:r>
-        <w:rPr>
-          <w:rFonts w:eastAsia="Times New Roman" w:cstheme="minorHAnsi"/>
-          <w:bCs/>
-          <w:sz w:val="24"/>
-          <w:szCs w:val="24"/>
-          <w:highlight w:val="cyan"/>
-        </w:rPr>
-        <w:t>PoS</w:t>
-      </w:r>
-      <w:proofErr w:type="spellEnd"/>
-      <w:r>
-        <w:rPr>
-          <w:rFonts w:eastAsia="Times New Roman" w:cstheme="minorHAnsi"/>
-          <w:bCs/>
-          <w:sz w:val="24"/>
-          <w:szCs w:val="24"/>
-          <w:highlight w:val="cyan"/>
-        </w:rPr>
-        <w:t xml:space="preserve"> does come with its own issue to </w:t>
-      </w:r>
-      <w:proofErr w:type="gramStart"/>
-      <w:r>
-        <w:rPr>
-          <w:rFonts w:eastAsia="Times New Roman" w:cstheme="minorHAnsi"/>
-          <w:bCs/>
-          <w:sz w:val="24"/>
-          <w:szCs w:val="24"/>
-          <w:highlight w:val="cyan"/>
-        </w:rPr>
-        <w:t>called</w:t>
-      </w:r>
-      <w:proofErr w:type="gramEnd"/>
-      <w:r>
-        <w:rPr>
-          <w:rFonts w:eastAsia="Times New Roman" w:cstheme="minorHAnsi"/>
-          <w:bCs/>
-          <w:sz w:val="24"/>
-          <w:szCs w:val="24"/>
-          <w:highlight w:val="cyan"/>
-        </w:rPr>
-        <w:t xml:space="preserve"> the “Nothing at Stake” exploit. If there is a true primary chain and a faux branched chain a validator can put its escrow on both chains effectively winning either outcome. Because it can get a guaranteed pay out from either chain this is why it is called the nothing to stake issue. The Proof of Work algorithm mitigates this because miners will mine the longest chain because it is more profitable and risk free to do so. So here we see how the Proof of Stake protocol can be susceptible to malicious forks although advancements in this architecture are still underway.</w:t>
+        <w:t>Moving forward from the PoW the Proof of Stake consensus came into being.</w:t>
+      </w:r>
+    </w:p>
+    <w:p>
+      <w:pPr>
+        <w:spacing w:after="0"/>
+        <w:rPr>
+          <w:rFonts w:eastAsia="Times New Roman" w:cstheme="minorHAnsi"/>
+          <w:bCs/>
+          <w:sz w:val="24"/>
+          <w:szCs w:val="24"/>
+          <w:highlight w:val="cyan"/>
+        </w:rPr>
+      </w:pPr>
+      <w:r>
+        <w:rPr>
+          <w:rFonts w:eastAsia="Times New Roman" w:cstheme="minorHAnsi"/>
+          <w:bCs/>
+          <w:sz w:val="24"/>
+          <w:szCs w:val="24"/>
+          <w:highlight w:val="cyan"/>
+        </w:rPr>
+        <w:t>PoS allows validators to lock up funds in escrow. After that they start validating blocks. If they think a block should be appended they will add it to the chain. If it is appended successfully they will get a reward. If they are caught lying they will lose their funds  in escrow and their validating positions. This is the concept of Staking your funds in an escrow account to be able to validate blocks on the network. This makes validation way more resource conservative. The PoS does come with its own issue to called the “Nothing at Stake” exploit. If there is a true primary chain and a faux branched chain a validator can put its escrow on both chains effectively winning either outcome. Because it can get a guaranteed pay out from either chain this is why it is called the nothing to stake issue. The Proof of Work algorithm mitigates this because miners will mine the longest chain because it is more profitable and risk free to do so. So here we see how the Proof of Stake protocol can be susceptible to malicious forks although advancements in this architecture are still underway.</w:t>
       </w:r>
     </w:p>
     <w:p>
@@ -3065,29 +2899,7 @@
           <w:szCs w:val="24"/>
           <w:highlight w:val="cyan"/>
         </w:rPr>
-        <w:t xml:space="preserve">Another popular consensus algorithm is Delegate byzantine fault tolerance. This builds from the staking of the </w:t>
-      </w:r>
-      <w:proofErr w:type="spellStart"/>
-      <w:r>
-        <w:rPr>
-          <w:rFonts w:eastAsia="Times New Roman" w:cstheme="minorHAnsi"/>
-          <w:bCs/>
-          <w:sz w:val="24"/>
-          <w:szCs w:val="24"/>
-          <w:highlight w:val="cyan"/>
-        </w:rPr>
-        <w:t>PoS</w:t>
-      </w:r>
-      <w:proofErr w:type="spellEnd"/>
-      <w:r>
-        <w:rPr>
-          <w:rFonts w:eastAsia="Times New Roman" w:cstheme="minorHAnsi"/>
-          <w:bCs/>
-          <w:sz w:val="24"/>
-          <w:szCs w:val="24"/>
-          <w:highlight w:val="cyan"/>
-        </w:rPr>
-        <w:t xml:space="preserve"> algorithm. DBFT makes nodes that are staking to vote for a speaker to represent its changes to the main chain. Delegates are chosen and they choose a speaker to communicate with the main chain. The delegates are the book keepers who communicate to the speaker who communicates to the main chain. If the delegates all vote that the request and response between all parties are correct they will add the transaction to their records. If a speaker acts maliciously they are voted off their speaker position. If a node is caught acting nefariously they lose their stake. This is </w:t>
+        <w:t xml:space="preserve">Another popular consensus algorithm is Delegate byzantine fault tolerance. This builds from the staking of the PoS algorithm. DBFT makes nodes that are staking to vote for a speaker to represent its changes to the main chain. Delegates are chosen and they choose a speaker to communicate with the main chain. The delegates are the book </w:t>
       </w:r>
       <w:r>
         <w:rPr>
@@ -3098,29 +2910,7 @@
           <w:highlight w:val="cyan"/>
         </w:rPr>
         <w:lastRenderedPageBreak/>
-        <w:t xml:space="preserve">a great advantage to speed and scalability but it is not truly decentralized in nature since you need to have a node with an escrow account to be able to vote for delegates who vote for a </w:t>
-      </w:r>
-      <w:proofErr w:type="spellStart"/>
-      <w:r>
-        <w:rPr>
-          <w:rFonts w:eastAsia="Times New Roman" w:cstheme="minorHAnsi"/>
-          <w:bCs/>
-          <w:sz w:val="24"/>
-          <w:szCs w:val="24"/>
-          <w:highlight w:val="cyan"/>
-        </w:rPr>
-        <w:t>speaker.Making</w:t>
-      </w:r>
-      <w:proofErr w:type="spellEnd"/>
-      <w:r>
-        <w:rPr>
-          <w:rFonts w:eastAsia="Times New Roman" w:cstheme="minorHAnsi"/>
-          <w:bCs/>
-          <w:sz w:val="24"/>
-          <w:szCs w:val="24"/>
-          <w:highlight w:val="cyan"/>
-        </w:rPr>
-        <w:t xml:space="preserve"> it have a high entry barrier creating a buffer for decentralization adoption by everyday users.</w:t>
+        <w:t>keepers who communicate to the speaker who communicates to the main chain. If the delegates all vote that the request and response between all parties are correct they will add the transaction to their records. If a speaker acts maliciously they are voted off their speaker position. If a node is caught acting nefariously they lose their stake. This is a great advantage to speed and scalability but it is not truly decentralized in nature since you need to have a node with an escrow account to be able to vote for delegates who vote for a speaker.Making it have a high entry barrier creating a buffer for decentralization adoption by everyday users.</w:t>
       </w:r>
     </w:p>
     <w:p>
@@ -3445,7 +3235,6 @@
           <w:sz w:val="24"/>
           <w:szCs w:val="24"/>
         </w:rPr>
-        <w:lastRenderedPageBreak/>
         <w:t xml:space="preserve">Chen, W., Wu, J., Zheng, Z., Chen, C., &amp; Zhou, Y. (2019). </w:t>
       </w:r>
       <w:r>
@@ -3456,9 +3245,44 @@
           <w:sz w:val="24"/>
           <w:szCs w:val="24"/>
         </w:rPr>
-        <w:t xml:space="preserve">Market Manipulation of Bitcoin: Evidence from Mining the Mt. </w:t>
-      </w:r>
-      <w:proofErr w:type="spellStart"/>
+        <w:t>Market Manipulation of Bitcoin: Evidence from Mining the Mt. Gox Transaction Network</w:t>
+      </w:r>
+      <w:r>
+        <w:rPr>
+          <w:rFonts w:ascii="Times New Roman" w:eastAsia="Times New Roman" w:hAnsi="Times New Roman" w:cs="Times New Roman"/>
+          <w:sz w:val="24"/>
+          <w:szCs w:val="24"/>
+        </w:rPr>
+        <w:t>. Paris, France: IEEE. doi: 10.1109/INFOCOM.2019.8737364</w:t>
+      </w:r>
+    </w:p>
+    <w:p>
+      <w:pPr>
+        <w:spacing w:after="0"/>
+        <w:rPr>
+          <w:rFonts w:ascii="Times New Roman" w:eastAsia="Times New Roman" w:hAnsi="Times New Roman" w:cs="Times New Roman"/>
+          <w:sz w:val="24"/>
+          <w:szCs w:val="24"/>
+        </w:rPr>
+      </w:pPr>
+    </w:p>
+    <w:p>
+      <w:pPr>
+        <w:spacing w:after="0"/>
+        <w:rPr>
+          <w:rFonts w:ascii="Times New Roman" w:eastAsia="Times New Roman" w:hAnsi="Times New Roman" w:cs="Times New Roman"/>
+          <w:sz w:val="24"/>
+          <w:szCs w:val="24"/>
+        </w:rPr>
+      </w:pPr>
+      <w:r>
+        <w:rPr>
+          <w:rFonts w:ascii="Times New Roman" w:eastAsia="Times New Roman" w:hAnsi="Times New Roman" w:cs="Times New Roman"/>
+          <w:sz w:val="24"/>
+          <w:szCs w:val="24"/>
+        </w:rPr>
+        <w:t xml:space="preserve">Duy, P. T., Hien, D. T. T., Hien, D. H., &amp; Pham, V.-H. (2018). </w:t>
+      </w:r>
       <w:r>
         <w:rPr>
           <w:rFonts w:ascii="Times New Roman" w:eastAsia="Times New Roman" w:hAnsi="Times New Roman" w:cs="Times New Roman"/>
@@ -3467,9 +3291,33 @@
           <w:sz w:val="24"/>
           <w:szCs w:val="24"/>
         </w:rPr>
-        <w:t>Gox</w:t>
-      </w:r>
-      <w:proofErr w:type="spellEnd"/>
+        <w:t>Proceedings of the Ninth International Symposium on Information and Communication Technology</w:t>
+      </w:r>
+      <w:r>
+        <w:rPr>
+          <w:rFonts w:ascii="Times New Roman" w:eastAsia="Times New Roman" w:hAnsi="Times New Roman" w:cs="Times New Roman"/>
+          <w:sz w:val="24"/>
+          <w:szCs w:val="24"/>
+        </w:rPr>
+        <w:t>. New York NY: ACM. doi: 10.1145/3287921.3287978</w:t>
+      </w:r>
+    </w:p>
+    <w:p>
+      <w:pPr>
+        <w:rPr>
+          <w:rFonts w:ascii="Times New Roman" w:eastAsia="Times New Roman" w:hAnsi="Times New Roman" w:cs="Times New Roman"/>
+          <w:sz w:val="24"/>
+          <w:szCs w:val="24"/>
+        </w:rPr>
+      </w:pPr>
+      <w:r>
+        <w:rPr>
+          <w:rFonts w:ascii="Times New Roman" w:eastAsia="Times New Roman" w:hAnsi="Times New Roman" w:cs="Times New Roman"/>
+          <w:sz w:val="24"/>
+          <w:szCs w:val="24"/>
+        </w:rPr>
+        <w:t xml:space="preserve">Sharma, R., &amp; Chakraborty, suchetana. (2018). </w:t>
+      </w:r>
       <w:r>
         <w:rPr>
           <w:rFonts w:ascii="Times New Roman" w:eastAsia="Times New Roman" w:hAnsi="Times New Roman" w:cs="Times New Roman"/>
@@ -3478,73 +3326,33 @@
           <w:sz w:val="24"/>
           <w:szCs w:val="24"/>
         </w:rPr>
-        <w:t xml:space="preserve"> Transaction Network</w:t>
-      </w:r>
-      <w:r>
-        <w:rPr>
-          <w:rFonts w:ascii="Times New Roman" w:eastAsia="Times New Roman" w:hAnsi="Times New Roman" w:cs="Times New Roman"/>
-          <w:sz w:val="24"/>
-          <w:szCs w:val="24"/>
-        </w:rPr>
-        <w:t xml:space="preserve">. Paris, France: IEEE. </w:t>
-      </w:r>
-      <w:proofErr w:type="spellStart"/>
-      <w:proofErr w:type="gramStart"/>
-      <w:r>
-        <w:rPr>
-          <w:rFonts w:ascii="Times New Roman" w:eastAsia="Times New Roman" w:hAnsi="Times New Roman" w:cs="Times New Roman"/>
-          <w:sz w:val="24"/>
-          <w:szCs w:val="24"/>
-        </w:rPr>
-        <w:t>doi</w:t>
-      </w:r>
-      <w:proofErr w:type="spellEnd"/>
-      <w:proofErr w:type="gramEnd"/>
-      <w:r>
-        <w:rPr>
-          <w:rFonts w:ascii="Times New Roman" w:eastAsia="Times New Roman" w:hAnsi="Times New Roman" w:cs="Times New Roman"/>
-          <w:sz w:val="24"/>
-          <w:szCs w:val="24"/>
-        </w:rPr>
-        <w:t>: 10.1109/INFOCOM.2019.8737364</w:t>
-      </w:r>
-    </w:p>
-    <w:p>
-      <w:pPr>
-        <w:spacing w:after="0"/>
-        <w:rPr>
-          <w:rFonts w:ascii="Times New Roman" w:eastAsia="Times New Roman" w:hAnsi="Times New Roman" w:cs="Times New Roman"/>
-          <w:sz w:val="24"/>
-          <w:szCs w:val="24"/>
-        </w:rPr>
-      </w:pPr>
-    </w:p>
-    <w:p>
-      <w:pPr>
-        <w:spacing w:after="0"/>
-        <w:rPr>
-          <w:rFonts w:ascii="Times New Roman" w:eastAsia="Times New Roman" w:hAnsi="Times New Roman" w:cs="Times New Roman"/>
-          <w:sz w:val="24"/>
-          <w:szCs w:val="24"/>
-        </w:rPr>
-      </w:pPr>
-      <w:proofErr w:type="spellStart"/>
-      <w:r>
-        <w:rPr>
-          <w:rFonts w:ascii="Times New Roman" w:eastAsia="Times New Roman" w:hAnsi="Times New Roman" w:cs="Times New Roman"/>
-          <w:sz w:val="24"/>
-          <w:szCs w:val="24"/>
-        </w:rPr>
-        <w:t>Duy</w:t>
-      </w:r>
-      <w:proofErr w:type="spellEnd"/>
-      <w:r>
-        <w:rPr>
-          <w:rFonts w:ascii="Times New Roman" w:eastAsia="Times New Roman" w:hAnsi="Times New Roman" w:cs="Times New Roman"/>
-          <w:sz w:val="24"/>
-          <w:szCs w:val="24"/>
-        </w:rPr>
-        <w:t xml:space="preserve">, P. T., Hien, D. T. T., Hien, D. H., &amp; Pham, V.-H. (2018). </w:t>
+        <w:t>2018 International Conference on Advances in Computing, Communications and Informatics (Icacci)</w:t>
+      </w:r>
+      <w:r>
+        <w:rPr>
+          <w:rFonts w:ascii="Times New Roman" w:eastAsia="Times New Roman" w:hAnsi="Times New Roman" w:cs="Times New Roman"/>
+          <w:sz w:val="24"/>
+          <w:szCs w:val="24"/>
+        </w:rPr>
+        <w:t>. Bangalore, India: IEEE. doi: 10.1109/ICACCI.2018.8554369</w:t>
+      </w:r>
+    </w:p>
+    <w:p>
+      <w:pPr>
+        <w:spacing w:after="0"/>
+        <w:rPr>
+          <w:rFonts w:ascii="Times New Roman" w:eastAsia="Times New Roman" w:hAnsi="Times New Roman" w:cs="Times New Roman"/>
+          <w:sz w:val="24"/>
+          <w:szCs w:val="24"/>
+        </w:rPr>
+      </w:pPr>
+      <w:r>
+        <w:rPr>
+          <w:rFonts w:ascii="Times New Roman" w:eastAsia="Times New Roman" w:hAnsi="Times New Roman" w:cs="Times New Roman"/>
+          <w:sz w:val="24"/>
+          <w:szCs w:val="24"/>
+        </w:rPr>
+        <w:t xml:space="preserve">Zhang, R., Xue, R., &amp; Liu, L. (2019). </w:t>
       </w:r>
       <w:r>
         <w:rPr>
@@ -3554,70 +3362,33 @@
           <w:sz w:val="24"/>
           <w:szCs w:val="24"/>
         </w:rPr>
-        <w:t>Proceedings of the Ninth International Symposium on Information and Communication Technology</w:t>
-      </w:r>
-      <w:r>
-        <w:rPr>
-          <w:rFonts w:ascii="Times New Roman" w:eastAsia="Times New Roman" w:hAnsi="Times New Roman" w:cs="Times New Roman"/>
-          <w:sz w:val="24"/>
-          <w:szCs w:val="24"/>
-        </w:rPr>
-        <w:t xml:space="preserve">. New York NY: ACM. </w:t>
-      </w:r>
-      <w:proofErr w:type="spellStart"/>
-      <w:proofErr w:type="gramStart"/>
-      <w:r>
-        <w:rPr>
-          <w:rFonts w:ascii="Times New Roman" w:eastAsia="Times New Roman" w:hAnsi="Times New Roman" w:cs="Times New Roman"/>
-          <w:sz w:val="24"/>
-          <w:szCs w:val="24"/>
-        </w:rPr>
-        <w:t>doi</w:t>
-      </w:r>
-      <w:proofErr w:type="spellEnd"/>
-      <w:proofErr w:type="gramEnd"/>
-      <w:r>
-        <w:rPr>
-          <w:rFonts w:ascii="Times New Roman" w:eastAsia="Times New Roman" w:hAnsi="Times New Roman" w:cs="Times New Roman"/>
-          <w:sz w:val="24"/>
-          <w:szCs w:val="24"/>
-        </w:rPr>
-        <w:t>: 10.1145/3287921.3287978</w:t>
-      </w:r>
-    </w:p>
-    <w:p>
-      <w:pPr>
-        <w:rPr>
-          <w:rFonts w:ascii="Times New Roman" w:eastAsia="Times New Roman" w:hAnsi="Times New Roman" w:cs="Times New Roman"/>
-          <w:sz w:val="24"/>
-          <w:szCs w:val="24"/>
-        </w:rPr>
-      </w:pPr>
-      <w:r>
-        <w:rPr>
-          <w:rFonts w:ascii="Times New Roman" w:eastAsia="Times New Roman" w:hAnsi="Times New Roman" w:cs="Times New Roman"/>
-          <w:sz w:val="24"/>
-          <w:szCs w:val="24"/>
-        </w:rPr>
-        <w:t xml:space="preserve">Sharma, R., &amp; Chakraborty, </w:t>
-      </w:r>
-      <w:proofErr w:type="spellStart"/>
-      <w:r>
-        <w:rPr>
-          <w:rFonts w:ascii="Times New Roman" w:eastAsia="Times New Roman" w:hAnsi="Times New Roman" w:cs="Times New Roman"/>
-          <w:sz w:val="24"/>
-          <w:szCs w:val="24"/>
-        </w:rPr>
-        <w:t>suchetana</w:t>
-      </w:r>
-      <w:proofErr w:type="spellEnd"/>
-      <w:r>
-        <w:rPr>
-          <w:rFonts w:ascii="Times New Roman" w:eastAsia="Times New Roman" w:hAnsi="Times New Roman" w:cs="Times New Roman"/>
-          <w:sz w:val="24"/>
-          <w:szCs w:val="24"/>
-        </w:rPr>
-        <w:t xml:space="preserve">. (2018). </w:t>
+        <w:t>Security and Privacy on Blockchain</w:t>
+      </w:r>
+      <w:r>
+        <w:rPr>
+          <w:rFonts w:ascii="Times New Roman" w:eastAsia="Times New Roman" w:hAnsi="Times New Roman" w:cs="Times New Roman"/>
+          <w:sz w:val="24"/>
+          <w:szCs w:val="24"/>
+        </w:rPr>
+        <w:t>. New York, NY: ACM New York. doi: 10.1145/3316481</w:t>
+      </w:r>
+    </w:p>
+    <w:p>
+      <w:pPr>
+        <w:spacing w:after="0"/>
+        <w:rPr>
+          <w:rFonts w:ascii="Times New Roman" w:eastAsia="Times New Roman" w:hAnsi="Times New Roman" w:cs="Times New Roman"/>
+          <w:sz w:val="24"/>
+          <w:szCs w:val="24"/>
+        </w:rPr>
+      </w:pPr>
+      <w:r>
+        <w:rPr>
+          <w:rFonts w:ascii="Times New Roman" w:eastAsia="Times New Roman" w:hAnsi="Times New Roman" w:cs="Times New Roman"/>
+          <w:sz w:val="24"/>
+          <w:szCs w:val="24"/>
+        </w:rPr>
+        <w:t xml:space="preserve">Zhao, W., Yang, S., &amp; Lou, X. (2019). </w:t>
       </w:r>
       <w:r>
         <w:rPr>
@@ -3627,9 +3398,34 @@
           <w:sz w:val="24"/>
           <w:szCs w:val="24"/>
         </w:rPr>
-        <w:t>2018 International Conference on Advances in Computing, Communications and Informatics (</w:t>
-      </w:r>
-      <w:proofErr w:type="spellStart"/>
+        <w:t xml:space="preserve">Icbct 2019 Proceedings of the 2019 International Conference on Blockchain Technology </w:t>
+      </w:r>
+      <w:r>
+        <w:rPr>
+          <w:rFonts w:ascii="Times New Roman" w:eastAsia="Times New Roman" w:hAnsi="Times New Roman" w:cs="Times New Roman"/>
+          <w:sz w:val="24"/>
+          <w:szCs w:val="24"/>
+        </w:rPr>
+        <w:t>. New York, NY: ACM New York. doi: 10.1145/3320154.3320162</w:t>
+      </w:r>
+    </w:p>
+    <w:p>
+      <w:pPr>
+        <w:spacing w:after="0"/>
+        <w:rPr>
+          <w:rFonts w:ascii="Times New Roman" w:eastAsia="Times New Roman" w:hAnsi="Times New Roman" w:cs="Times New Roman"/>
+          <w:sz w:val="24"/>
+          <w:szCs w:val="24"/>
+        </w:rPr>
+      </w:pPr>
+      <w:r>
+        <w:rPr>
+          <w:rFonts w:ascii="Times New Roman" w:eastAsia="Times New Roman" w:hAnsi="Times New Roman" w:cs="Times New Roman"/>
+          <w:sz w:val="24"/>
+          <w:szCs w:val="24"/>
+        </w:rPr>
+        <w:t xml:space="preserve">Zohar, A. (2019). </w:t>
+      </w:r>
       <w:r>
         <w:rPr>
           <w:rFonts w:ascii="Times New Roman" w:eastAsia="Times New Roman" w:hAnsi="Times New Roman" w:cs="Times New Roman"/>
@@ -3638,235 +3434,6 @@
           <w:sz w:val="24"/>
           <w:szCs w:val="24"/>
         </w:rPr>
-        <w:t>Icacci</w:t>
-      </w:r>
-      <w:proofErr w:type="spellEnd"/>
-      <w:r>
-        <w:rPr>
-          <w:rFonts w:ascii="Times New Roman" w:eastAsia="Times New Roman" w:hAnsi="Times New Roman" w:cs="Times New Roman"/>
-          <w:i/>
-          <w:iCs/>
-          <w:sz w:val="24"/>
-          <w:szCs w:val="24"/>
-        </w:rPr>
-        <w:t>)</w:t>
-      </w:r>
-      <w:r>
-        <w:rPr>
-          <w:rFonts w:ascii="Times New Roman" w:eastAsia="Times New Roman" w:hAnsi="Times New Roman" w:cs="Times New Roman"/>
-          <w:sz w:val="24"/>
-          <w:szCs w:val="24"/>
-        </w:rPr>
-        <w:t xml:space="preserve">. Bangalore, India: IEEE. </w:t>
-      </w:r>
-      <w:proofErr w:type="spellStart"/>
-      <w:proofErr w:type="gramStart"/>
-      <w:r>
-        <w:rPr>
-          <w:rFonts w:ascii="Times New Roman" w:eastAsia="Times New Roman" w:hAnsi="Times New Roman" w:cs="Times New Roman"/>
-          <w:sz w:val="24"/>
-          <w:szCs w:val="24"/>
-        </w:rPr>
-        <w:t>doi</w:t>
-      </w:r>
-      <w:proofErr w:type="spellEnd"/>
-      <w:proofErr w:type="gramEnd"/>
-      <w:r>
-        <w:rPr>
-          <w:rFonts w:ascii="Times New Roman" w:eastAsia="Times New Roman" w:hAnsi="Times New Roman" w:cs="Times New Roman"/>
-          <w:sz w:val="24"/>
-          <w:szCs w:val="24"/>
-        </w:rPr>
-        <w:t>: 10.1109/ICACCI.2018.8554369</w:t>
-      </w:r>
-    </w:p>
-    <w:p>
-      <w:pPr>
-        <w:spacing w:after="0"/>
-        <w:rPr>
-          <w:rFonts w:ascii="Times New Roman" w:eastAsia="Times New Roman" w:hAnsi="Times New Roman" w:cs="Times New Roman"/>
-          <w:sz w:val="24"/>
-          <w:szCs w:val="24"/>
-        </w:rPr>
-      </w:pPr>
-      <w:r>
-        <w:rPr>
-          <w:rFonts w:ascii="Times New Roman" w:eastAsia="Times New Roman" w:hAnsi="Times New Roman" w:cs="Times New Roman"/>
-          <w:sz w:val="24"/>
-          <w:szCs w:val="24"/>
-        </w:rPr>
-        <w:t xml:space="preserve">Zhang, R., </w:t>
-      </w:r>
-      <w:proofErr w:type="spellStart"/>
-      <w:r>
-        <w:rPr>
-          <w:rFonts w:ascii="Times New Roman" w:eastAsia="Times New Roman" w:hAnsi="Times New Roman" w:cs="Times New Roman"/>
-          <w:sz w:val="24"/>
-          <w:szCs w:val="24"/>
-        </w:rPr>
-        <w:t>Xue</w:t>
-      </w:r>
-      <w:proofErr w:type="spellEnd"/>
-      <w:r>
-        <w:rPr>
-          <w:rFonts w:ascii="Times New Roman" w:eastAsia="Times New Roman" w:hAnsi="Times New Roman" w:cs="Times New Roman"/>
-          <w:sz w:val="24"/>
-          <w:szCs w:val="24"/>
-        </w:rPr>
-        <w:t xml:space="preserve">, R., &amp; Liu, L. (2019). </w:t>
-      </w:r>
-      <w:r>
-        <w:rPr>
-          <w:rFonts w:ascii="Times New Roman" w:eastAsia="Times New Roman" w:hAnsi="Times New Roman" w:cs="Times New Roman"/>
-          <w:i/>
-          <w:iCs/>
-          <w:sz w:val="24"/>
-          <w:szCs w:val="24"/>
-        </w:rPr>
-        <w:t>Security and Privacy on Blockchain</w:t>
-      </w:r>
-      <w:r>
-        <w:rPr>
-          <w:rFonts w:ascii="Times New Roman" w:eastAsia="Times New Roman" w:hAnsi="Times New Roman" w:cs="Times New Roman"/>
-          <w:sz w:val="24"/>
-          <w:szCs w:val="24"/>
-        </w:rPr>
-        <w:t xml:space="preserve">. New York, NY: ACM New York. </w:t>
-      </w:r>
-      <w:proofErr w:type="spellStart"/>
-      <w:proofErr w:type="gramStart"/>
-      <w:r>
-        <w:rPr>
-          <w:rFonts w:ascii="Times New Roman" w:eastAsia="Times New Roman" w:hAnsi="Times New Roman" w:cs="Times New Roman"/>
-          <w:sz w:val="24"/>
-          <w:szCs w:val="24"/>
-        </w:rPr>
-        <w:t>doi</w:t>
-      </w:r>
-      <w:proofErr w:type="spellEnd"/>
-      <w:proofErr w:type="gramEnd"/>
-      <w:r>
-        <w:rPr>
-          <w:rFonts w:ascii="Times New Roman" w:eastAsia="Times New Roman" w:hAnsi="Times New Roman" w:cs="Times New Roman"/>
-          <w:sz w:val="24"/>
-          <w:szCs w:val="24"/>
-        </w:rPr>
-        <w:t>: 10.1145/3316481</w:t>
-      </w:r>
-    </w:p>
-    <w:p>
-      <w:pPr>
-        <w:spacing w:after="0"/>
-        <w:rPr>
-          <w:rFonts w:ascii="Times New Roman" w:eastAsia="Times New Roman" w:hAnsi="Times New Roman" w:cs="Times New Roman"/>
-          <w:sz w:val="24"/>
-          <w:szCs w:val="24"/>
-        </w:rPr>
-      </w:pPr>
-      <w:r>
-        <w:rPr>
-          <w:rFonts w:ascii="Times New Roman" w:eastAsia="Times New Roman" w:hAnsi="Times New Roman" w:cs="Times New Roman"/>
-          <w:sz w:val="24"/>
-          <w:szCs w:val="24"/>
-        </w:rPr>
-        <w:t xml:space="preserve">Zhao, W., Yang, S., &amp; Lou, X. (2019). </w:t>
-      </w:r>
-      <w:proofErr w:type="spellStart"/>
-      <w:r>
-        <w:rPr>
-          <w:rFonts w:ascii="Times New Roman" w:eastAsia="Times New Roman" w:hAnsi="Times New Roman" w:cs="Times New Roman"/>
-          <w:i/>
-          <w:iCs/>
-          <w:sz w:val="24"/>
-          <w:szCs w:val="24"/>
-        </w:rPr>
-        <w:t>Icbct</w:t>
-      </w:r>
-      <w:proofErr w:type="spellEnd"/>
-      <w:r>
-        <w:rPr>
-          <w:rFonts w:ascii="Times New Roman" w:eastAsia="Times New Roman" w:hAnsi="Times New Roman" w:cs="Times New Roman"/>
-          <w:i/>
-          <w:iCs/>
-          <w:sz w:val="24"/>
-          <w:szCs w:val="24"/>
-        </w:rPr>
-        <w:t xml:space="preserve"> 2019 Proceedings of the 2019 International Conference on Blockchain </w:t>
-      </w:r>
-      <w:proofErr w:type="gramStart"/>
-      <w:r>
-        <w:rPr>
-          <w:rFonts w:ascii="Times New Roman" w:eastAsia="Times New Roman" w:hAnsi="Times New Roman" w:cs="Times New Roman"/>
-          <w:i/>
-          <w:iCs/>
-          <w:sz w:val="24"/>
-          <w:szCs w:val="24"/>
-        </w:rPr>
-        <w:t xml:space="preserve">Technology </w:t>
-      </w:r>
-      <w:r>
-        <w:rPr>
-          <w:rFonts w:ascii="Times New Roman" w:eastAsia="Times New Roman" w:hAnsi="Times New Roman" w:cs="Times New Roman"/>
-          <w:sz w:val="24"/>
-          <w:szCs w:val="24"/>
-        </w:rPr>
-        <w:t>.</w:t>
-      </w:r>
-      <w:proofErr w:type="gramEnd"/>
-      <w:r>
-        <w:rPr>
-          <w:rFonts w:ascii="Times New Roman" w:eastAsia="Times New Roman" w:hAnsi="Times New Roman" w:cs="Times New Roman"/>
-          <w:sz w:val="24"/>
-          <w:szCs w:val="24"/>
-        </w:rPr>
-        <w:t xml:space="preserve"> New York, NY: ACM New York. </w:t>
-      </w:r>
-      <w:proofErr w:type="spellStart"/>
-      <w:proofErr w:type="gramStart"/>
-      <w:r>
-        <w:rPr>
-          <w:rFonts w:ascii="Times New Roman" w:eastAsia="Times New Roman" w:hAnsi="Times New Roman" w:cs="Times New Roman"/>
-          <w:sz w:val="24"/>
-          <w:szCs w:val="24"/>
-        </w:rPr>
-        <w:t>doi</w:t>
-      </w:r>
-      <w:proofErr w:type="spellEnd"/>
-      <w:proofErr w:type="gramEnd"/>
-      <w:r>
-        <w:rPr>
-          <w:rFonts w:ascii="Times New Roman" w:eastAsia="Times New Roman" w:hAnsi="Times New Roman" w:cs="Times New Roman"/>
-          <w:sz w:val="24"/>
-          <w:szCs w:val="24"/>
-        </w:rPr>
-        <w:t>: 10.1145/3320154.3320162</w:t>
-      </w:r>
-    </w:p>
-    <w:p>
-      <w:pPr>
-        <w:spacing w:after="0"/>
-        <w:rPr>
-          <w:rFonts w:ascii="Times New Roman" w:eastAsia="Times New Roman" w:hAnsi="Times New Roman" w:cs="Times New Roman"/>
-          <w:sz w:val="24"/>
-          <w:szCs w:val="24"/>
-        </w:rPr>
-      </w:pPr>
-      <w:r>
-        <w:rPr>
-          <w:rFonts w:ascii="Times New Roman" w:eastAsia="Times New Roman" w:hAnsi="Times New Roman" w:cs="Times New Roman"/>
-          <w:sz w:val="24"/>
-          <w:szCs w:val="24"/>
-        </w:rPr>
-        <w:t xml:space="preserve">Zohar, A. (2019). </w:t>
-      </w:r>
-      <w:r>
-        <w:rPr>
-          <w:rFonts w:ascii="Times New Roman" w:eastAsia="Times New Roman" w:hAnsi="Times New Roman" w:cs="Times New Roman"/>
-          <w:i/>
-          <w:iCs/>
-          <w:sz w:val="24"/>
-          <w:szCs w:val="24"/>
-        </w:rPr>
         <w:t>Recent trends in decentralized cryptocurrencies.</w:t>
       </w:r>
       <w:r>
@@ -3875,45 +3442,7 @@
           <w:sz w:val="24"/>
           <w:szCs w:val="24"/>
         </w:rPr>
-        <w:t xml:space="preserve"> (49th </w:t>
-      </w:r>
-      <w:proofErr w:type="gramStart"/>
-      <w:r>
-        <w:rPr>
-          <w:rFonts w:ascii="Times New Roman" w:eastAsia="Times New Roman" w:hAnsi="Times New Roman" w:cs="Times New Roman"/>
-          <w:sz w:val="24"/>
-          <w:szCs w:val="24"/>
-        </w:rPr>
-        <w:t>ed</w:t>
-      </w:r>
-      <w:proofErr w:type="gramEnd"/>
-      <w:r>
-        <w:rPr>
-          <w:rFonts w:ascii="Times New Roman" w:eastAsia="Times New Roman" w:hAnsi="Times New Roman" w:cs="Times New Roman"/>
-          <w:sz w:val="24"/>
-          <w:szCs w:val="24"/>
-        </w:rPr>
-        <w:t xml:space="preserve">.). New York, NY: ACM New York. </w:t>
-      </w:r>
-      <w:proofErr w:type="spellStart"/>
-      <w:proofErr w:type="gramStart"/>
-      <w:r>
-        <w:rPr>
-          <w:rFonts w:ascii="Times New Roman" w:eastAsia="Times New Roman" w:hAnsi="Times New Roman" w:cs="Times New Roman"/>
-          <w:sz w:val="24"/>
-          <w:szCs w:val="24"/>
-        </w:rPr>
-        <w:t>doi</w:t>
-      </w:r>
-      <w:proofErr w:type="spellEnd"/>
-      <w:proofErr w:type="gramEnd"/>
-      <w:r>
-        <w:rPr>
-          <w:rFonts w:ascii="Times New Roman" w:eastAsia="Times New Roman" w:hAnsi="Times New Roman" w:cs="Times New Roman"/>
-          <w:sz w:val="24"/>
-          <w:szCs w:val="24"/>
-        </w:rPr>
-        <w:t>: 10.1145/3055399.3079074</w:t>
+        <w:t xml:space="preserve"> (49th ed.). New York, NY: ACM New York. doi: 10.1145/3055399.3079074</w:t>
       </w:r>
     </w:p>
     <w:p>
@@ -4355,7 +3884,17 @@
           <w:highlight w:val="cyan"/>
         </w:rPr>
         <w:tab/>
-        <w:t>I hereby certify that I am the author of this document and that any assistance I received in its preparation is fully acknowledged and disclosed in the document. I have also cited all sources from which I obtained data, ideas, or words that are copied directly or paraphrased in the document. Sources are properly credited according to accepted standards for professional publications. I also certify that this paper was prepared by me for this course.</w:t>
+        <w:t xml:space="preserve">I hereby certify that I am the author of this document and that any assistance I received in its preparation is fully acknowledged and disclosed in the document. I have also cited all sources from which I obtained data, ideas, or words that are copied directly or paraphrased in the document. Sources are properly credited </w:t>
+      </w:r>
+      <w:r>
+        <w:rPr>
+          <w:rFonts w:cstheme="minorHAnsi"/>
+          <w:sz w:val="24"/>
+          <w:szCs w:val="24"/>
+          <w:highlight w:val="cyan"/>
+        </w:rPr>
+        <w:lastRenderedPageBreak/>
+        <w:t>according to accepted standards for professional publications. I also certify that this paper was prepared by me for this course.</w:t>
       </w:r>
     </w:p>
     <w:p>
@@ -4473,7 +4012,7 @@
           <w:rPr>
             <w:noProof/>
           </w:rPr>
-          <w:t>17</w:t>
+          <w:t>2</w:t>
         </w:r>
         <w:r>
           <w:rPr>
@@ -5452,7 +4991,7 @@
 </file>
 
 <file path=customXml/itemProps1.xml><?xml version="1.0" encoding="utf-8"?>
-<ds:datastoreItem xmlns:ds="http://schemas.openxmlformats.org/officeDocument/2006/customXml" ds:itemID="{0C36CAF4-F6E0-4C5E-8386-9B899B00D8E4}">
+<ds:datastoreItem xmlns:ds="http://schemas.openxmlformats.org/officeDocument/2006/customXml" ds:itemID="{AF27EA2A-FA2C-4E22-9FC9-9EE501B60F6F}">
   <ds:schemaRefs>
     <ds:schemaRef ds:uri="http://schemas.openxmlformats.org/officeDocument/2006/bibliography"/>
   </ds:schemaRefs>

</xml_diff>